<commit_message>
modification word par Tristan
</commit_message>
<xml_diff>
--- a/Compte_Rendu_Projet_Info.docx
+++ b/Compte_Rendu_Projet_Info.docx
@@ -3,122 +3,453 @@
 <w:document xmlns:wpc="http://schemas.microsoft.com/office/word/2010/wordprocessingCanvas" xmlns:cx="http://schemas.microsoft.com/office/drawing/2014/chartex" xmlns:cx1="http://schemas.microsoft.com/office/drawing/2015/9/8/chartex" xmlns:cx2="http://schemas.microsoft.com/office/drawing/2015/10/21/chartex" xmlns:cx3="http://schemas.microsoft.com/office/drawing/2016/5/9/chartex" xmlns:cx4="http://schemas.microsoft.com/office/drawing/2016/5/10/chartex" xmlns:cx5="http://schemas.microsoft.com/office/drawing/2016/5/11/chartex" xmlns:cx6="http://schemas.microsoft.com/office/drawing/2016/5/12/chartex" xmlns:cx7="http://schemas.microsoft.com/office/drawing/2016/5/13/chartex" xmlns:cx8="http://schemas.microsoft.com/office/drawing/2016/5/14/chartex" xmlns:mc="http://schemas.openxmlformats.org/markup-compatibility/2006" xmlns:aink="http://schemas.microsoft.com/office/drawing/2016/ink" xmlns:am3d="http://schemas.microsoft.com/office/drawing/2017/model3d" xmlns:o="urn:schemas-microsoft-com:office:office" xmlns:r="http://schemas.openxmlformats.org/officeDocument/2006/relationships" xmlns:m="http://schemas.openxmlformats.org/officeDocument/2006/math" xmlns:v="urn:schemas-microsoft-com:vml" xmlns:wp14="http://schemas.microsoft.com/office/word/2010/wordprocessingDrawing" xmlns:wp="http://schemas.openxmlformats.org/drawingml/2006/wordprocessingDrawing" xmlns:w10="urn:schemas-microsoft-com:office:word" xmlns:w="http://schemas.openxmlformats.org/wordprocessingml/2006/main" xmlns:w14="http://schemas.microsoft.com/office/word/2010/wordml" xmlns:w15="http://schemas.microsoft.com/office/word/2012/wordml" xmlns:w16cex="http://schemas.microsoft.com/office/word/2018/wordml/cex" xmlns:w16cid="http://schemas.microsoft.com/office/word/2016/wordml/cid" xmlns:w16="http://schemas.microsoft.com/office/word/2018/wordml" xmlns:w16se="http://schemas.microsoft.com/office/word/2015/wordml/symex" xmlns:wpg="http://schemas.microsoft.com/office/word/2010/wordprocessingGroup" xmlns:wpi="http://schemas.microsoft.com/office/word/2010/wordprocessingInk" xmlns:wne="http://schemas.microsoft.com/office/word/2006/wordml" xmlns:wps="http://schemas.microsoft.com/office/word/2010/wordprocessingShape" mc:Ignorable="w14 w15 w16se w16cid w16 w16cex wp14">
   <w:body>
     <w:p>
-      <w:r>
-        <w:t xml:space="preserve">Nous avons tout d’abord pris en main </w:t>
-      </w:r>
-      <w:proofErr w:type="spellStart"/>
-      <w:r>
-        <w:t>github</w:t>
-      </w:r>
-      <w:proofErr w:type="spellEnd"/>
-      <w:r>
-        <w:t xml:space="preserve"> et git afin de mettre en relation nos travaux. Tristan a donc créé un projet sur son compte </w:t>
-      </w:r>
-      <w:proofErr w:type="spellStart"/>
-      <w:r>
-        <w:t>github</w:t>
-      </w:r>
-      <w:proofErr w:type="spellEnd"/>
-      <w:r>
-        <w:t xml:space="preserve"> et nous avons tous les deux créé un dossier du projet sur nos ordinateurs respectifs. Par la suite, à l’aide de l’invite de commande </w:t>
-      </w:r>
-      <w:proofErr w:type="spellStart"/>
-      <w:r>
-        <w:t>windows</w:t>
-      </w:r>
-      <w:proofErr w:type="spellEnd"/>
-      <w:r>
-        <w:t xml:space="preserve"> nous avons fait les manipulations nécessaires pour lier ce fichier au projet </w:t>
-      </w:r>
-      <w:proofErr w:type="spellStart"/>
-      <w:r>
-        <w:t>github</w:t>
-      </w:r>
-      <w:proofErr w:type="spellEnd"/>
-      <w:r>
-        <w:t>.</w:t>
+      <w:pPr>
+        <w:rPr>
+          <w:rFonts w:ascii="Century Gothic" w:hAnsi="Century Gothic"/>
+        </w:rPr>
+      </w:pPr>
+      <w:r>
+        <w:rPr>
+          <w:rFonts w:ascii="Century Gothic" w:hAnsi="Century Gothic"/>
+          <w:b/>
+          <w:bCs/>
+        </w:rPr>
+        <w:br/>
+      </w:r>
+      <w:r>
+        <w:rPr>
+          <w:rFonts w:ascii="Century Gothic" w:hAnsi="Century Gothic"/>
+          <w:b/>
+          <w:bCs/>
+        </w:rPr>
+        <w:t>Etudiants </w:t>
+      </w:r>
+      <w:r>
+        <w:rPr>
+          <w:rFonts w:ascii="Century Gothic" w:hAnsi="Century Gothic"/>
+        </w:rPr>
+        <w:t>: Pierre DIVOUX – Tristan SAVIGNE</w:t>
+      </w:r>
+      <w:r>
+        <w:rPr>
+          <w:rFonts w:ascii="Century Gothic" w:hAnsi="Century Gothic"/>
+        </w:rPr>
+        <w:br/>
+      </w:r>
+      <w:r>
+        <w:rPr>
+          <w:rFonts w:ascii="Century Gothic" w:hAnsi="Century Gothic"/>
+          <w:b/>
+          <w:bCs/>
+        </w:rPr>
+        <w:t xml:space="preserve">Enseignants responsables </w:t>
+      </w:r>
+      <w:r>
+        <w:rPr>
+          <w:rFonts w:ascii="Century Gothic" w:hAnsi="Century Gothic"/>
+        </w:rPr>
+        <w:t xml:space="preserve">: </w:t>
+      </w:r>
+      <w:r>
+        <w:rPr>
+          <w:rFonts w:ascii="Century Gothic" w:hAnsi="Century Gothic"/>
+        </w:rPr>
+        <w:t xml:space="preserve">M. </w:t>
+      </w:r>
+      <w:proofErr w:type="gramStart"/>
+      <w:r>
+        <w:rPr>
+          <w:rFonts w:ascii="Century Gothic" w:hAnsi="Century Gothic"/>
+        </w:rPr>
+        <w:t>N.LAGA</w:t>
+      </w:r>
+      <w:proofErr w:type="gramEnd"/>
+      <w:r>
+        <w:rPr>
+          <w:rFonts w:ascii="Century Gothic" w:hAnsi="Century Gothic"/>
+        </w:rPr>
+        <w:t xml:space="preserve"> et M. P.E-MASSE</w:t>
+      </w:r>
+      <w:r>
+        <w:rPr>
+          <w:rFonts w:ascii="Century Gothic" w:hAnsi="Century Gothic"/>
+        </w:rPr>
+        <w:br/>
       </w:r>
     </w:p>
     <w:p>
-      <w:r>
-        <w:t>Pour ce qui est de la programmation, nous avons décidé de traiter d’abord séparément chacun des problèmes proposés. Pour cela, il nous a fallu utiliser plusieurs modules.</w:t>
+      <w:pPr>
+        <w:jc w:val="center"/>
+        <w:rPr>
+          <w:rFonts w:ascii="Century Gothic" w:hAnsi="Century Gothic"/>
+          <w:b/>
+          <w:bCs/>
+          <w:sz w:val="24"/>
+          <w:szCs w:val="24"/>
+        </w:rPr>
+      </w:pPr>
+      <w:r>
+        <w:rPr>
+          <w:rFonts w:ascii="Century Gothic" w:hAnsi="Century Gothic"/>
+          <w:b/>
+          <w:bCs/>
+          <w:sz w:val="24"/>
+          <w:szCs w:val="24"/>
+        </w:rPr>
+        <w:t>PROJET DE PROGRAMMATION INFORMATIQUE</w:t>
+      </w:r>
+      <w:r>
+        <w:rPr>
+          <w:rFonts w:ascii="Century Gothic" w:hAnsi="Century Gothic"/>
+          <w:b/>
+          <w:bCs/>
+          <w:sz w:val="24"/>
+          <w:szCs w:val="24"/>
+        </w:rPr>
+        <w:t xml:space="preserve"> – PYTHON</w:t>
+      </w:r>
+      <w:r>
+        <w:rPr>
+          <w:rFonts w:ascii="Century Gothic" w:hAnsi="Century Gothic"/>
+          <w:b/>
+          <w:bCs/>
+          <w:sz w:val="24"/>
+          <w:szCs w:val="24"/>
+        </w:rPr>
+        <w:br/>
       </w:r>
     </w:p>
     <w:p>
-      <w:r>
-        <w:t xml:space="preserve">D’abord, nous avons utilisé le module </w:t>
-      </w:r>
-      <w:proofErr w:type="spellStart"/>
-      <w:r>
-        <w:t>matplotlib</w:t>
-      </w:r>
-      <w:proofErr w:type="spellEnd"/>
-      <w:r>
-        <w:t xml:space="preserve"> pour la réalisation des graphes.</w:t>
+      <w:pPr>
+        <w:pStyle w:val="Paragraphedeliste"/>
+        <w:numPr>
+          <w:ilvl w:val="0"/>
+          <w:numId w:val="1"/>
+        </w:numPr>
+        <w:rPr>
+          <w:rFonts w:ascii="Century Gothic" w:hAnsi="Century Gothic"/>
+          <w:b/>
+          <w:bCs/>
+        </w:rPr>
+      </w:pPr>
+      <w:r>
+        <w:rPr>
+          <w:rFonts w:ascii="Century Gothic" w:hAnsi="Century Gothic"/>
+          <w:b/>
+          <w:bCs/>
+        </w:rPr>
+        <w:t>GIT / GITHUB</w:t>
       </w:r>
     </w:p>
     <w:p>
-      <w:r>
+      <w:pPr>
+        <w:rPr>
+          <w:rFonts w:ascii="Century Gothic" w:hAnsi="Century Gothic"/>
+          <w:sz w:val="20"/>
+          <w:szCs w:val="20"/>
+        </w:rPr>
+      </w:pPr>
+      <w:r>
+        <w:rPr>
+          <w:rFonts w:ascii="Century Gothic" w:hAnsi="Century Gothic"/>
+          <w:sz w:val="20"/>
+          <w:szCs w:val="20"/>
+        </w:rPr>
+        <w:t xml:space="preserve">Nous avons tout d’abord pris en main </w:t>
+      </w:r>
+      <w:proofErr w:type="spellStart"/>
+      <w:r>
+        <w:rPr>
+          <w:rFonts w:ascii="Century Gothic" w:hAnsi="Century Gothic"/>
+          <w:sz w:val="20"/>
+          <w:szCs w:val="20"/>
+        </w:rPr>
+        <w:t>github</w:t>
+      </w:r>
+      <w:proofErr w:type="spellEnd"/>
+      <w:r>
+        <w:rPr>
+          <w:rFonts w:ascii="Century Gothic" w:hAnsi="Century Gothic"/>
+          <w:sz w:val="20"/>
+          <w:szCs w:val="20"/>
+        </w:rPr>
+        <w:t xml:space="preserve"> et git afin de mettre en relation nos travaux. Tristan a donc créé un projet sur son compte </w:t>
+      </w:r>
+      <w:proofErr w:type="spellStart"/>
+      <w:r>
+        <w:rPr>
+          <w:rFonts w:ascii="Century Gothic" w:hAnsi="Century Gothic"/>
+          <w:sz w:val="20"/>
+          <w:szCs w:val="20"/>
+        </w:rPr>
+        <w:t>github</w:t>
+      </w:r>
+      <w:proofErr w:type="spellEnd"/>
+      <w:r>
+        <w:rPr>
+          <w:rFonts w:ascii="Century Gothic" w:hAnsi="Century Gothic"/>
+          <w:sz w:val="20"/>
+          <w:szCs w:val="20"/>
+        </w:rPr>
+        <w:t xml:space="preserve"> et nous avons tous les deux créé un dossier du projet sur nos ordinateurs respectifs. Par la suite, à l’aide de l’invite de commande </w:t>
+      </w:r>
+      <w:proofErr w:type="spellStart"/>
+      <w:r>
+        <w:rPr>
+          <w:rFonts w:ascii="Century Gothic" w:hAnsi="Century Gothic"/>
+          <w:sz w:val="20"/>
+          <w:szCs w:val="20"/>
+        </w:rPr>
+        <w:t>windows</w:t>
+      </w:r>
+      <w:proofErr w:type="spellEnd"/>
+      <w:r>
+        <w:rPr>
+          <w:rFonts w:ascii="Century Gothic" w:hAnsi="Century Gothic"/>
+          <w:sz w:val="20"/>
+          <w:szCs w:val="20"/>
+        </w:rPr>
+        <w:t xml:space="preserve"> nous avons fait les manipulations nécessaires pour lier ce fichier au projet </w:t>
+      </w:r>
+      <w:proofErr w:type="spellStart"/>
+      <w:r>
+        <w:rPr>
+          <w:rFonts w:ascii="Century Gothic" w:hAnsi="Century Gothic"/>
+          <w:sz w:val="20"/>
+          <w:szCs w:val="20"/>
+        </w:rPr>
+        <w:t>github</w:t>
+      </w:r>
+      <w:proofErr w:type="spellEnd"/>
+      <w:r>
+        <w:rPr>
+          <w:rFonts w:ascii="Century Gothic" w:hAnsi="Century Gothic"/>
+          <w:sz w:val="20"/>
+          <w:szCs w:val="20"/>
+        </w:rPr>
+        <w:t>.</w:t>
+      </w:r>
+    </w:p>
+    <w:p>
+      <w:pPr>
+        <w:rPr>
+          <w:rFonts w:ascii="Century Gothic" w:hAnsi="Century Gothic"/>
+          <w:sz w:val="20"/>
+          <w:szCs w:val="20"/>
+        </w:rPr>
+      </w:pPr>
+      <w:r>
+        <w:rPr>
+          <w:rFonts w:ascii="Century Gothic" w:hAnsi="Century Gothic"/>
+          <w:sz w:val="20"/>
+          <w:szCs w:val="20"/>
+        </w:rPr>
+        <w:t>Pour ce qui est de la programmation, nous avons décidé de traiter d’abord séparément chacun des problèmes proposés. Pour cela, il nous a fallu utiliser plusieurs modules.</w:t>
+      </w:r>
+    </w:p>
+    <w:p>
+      <w:pPr>
+        <w:rPr>
+          <w:rFonts w:ascii="Century Gothic" w:hAnsi="Century Gothic"/>
+          <w:sz w:val="20"/>
+          <w:szCs w:val="20"/>
+        </w:rPr>
+      </w:pPr>
+      <w:r>
+        <w:rPr>
+          <w:rFonts w:ascii="Century Gothic" w:hAnsi="Century Gothic"/>
+          <w:sz w:val="20"/>
+          <w:szCs w:val="20"/>
+        </w:rPr>
+        <w:t xml:space="preserve">D’abord, nous avons utilisé le module </w:t>
+      </w:r>
+      <w:proofErr w:type="spellStart"/>
+      <w:r>
+        <w:rPr>
+          <w:rFonts w:ascii="Century Gothic" w:hAnsi="Century Gothic"/>
+          <w:sz w:val="20"/>
+          <w:szCs w:val="20"/>
+        </w:rPr>
+        <w:t>matplotlib</w:t>
+      </w:r>
+      <w:proofErr w:type="spellEnd"/>
+      <w:r>
+        <w:rPr>
+          <w:rFonts w:ascii="Century Gothic" w:hAnsi="Century Gothic"/>
+          <w:sz w:val="20"/>
+          <w:szCs w:val="20"/>
+        </w:rPr>
+        <w:t xml:space="preserve"> pour la réalisation des graphes.</w:t>
+      </w:r>
+    </w:p>
+    <w:p>
+      <w:pPr>
+        <w:rPr>
+          <w:rFonts w:ascii="Century Gothic" w:hAnsi="Century Gothic"/>
+          <w:sz w:val="20"/>
+          <w:szCs w:val="20"/>
+        </w:rPr>
+      </w:pPr>
+      <w:r>
+        <w:rPr>
+          <w:rFonts w:ascii="Century Gothic" w:hAnsi="Century Gothic"/>
+          <w:sz w:val="20"/>
+          <w:szCs w:val="20"/>
+        </w:rPr>
         <w:t xml:space="preserve">Ensuite, pour manipuler le fichier csv, nous avons utilisé le module pandas, et plus précisément la commande </w:t>
       </w:r>
       <w:proofErr w:type="spellStart"/>
       <w:proofErr w:type="gramStart"/>
       <w:r>
+        <w:rPr>
+          <w:rFonts w:ascii="Century Gothic" w:hAnsi="Century Gothic"/>
+          <w:sz w:val="20"/>
+          <w:szCs w:val="20"/>
+        </w:rPr>
         <w:t>pd.read</w:t>
       </w:r>
       <w:proofErr w:type="gramEnd"/>
       <w:r>
+        <w:rPr>
+          <w:rFonts w:ascii="Century Gothic" w:hAnsi="Century Gothic"/>
+          <w:sz w:val="20"/>
+          <w:szCs w:val="20"/>
+        </w:rPr>
         <w:t>_csv</w:t>
       </w:r>
       <w:proofErr w:type="spellEnd"/>
       <w:r>
+        <w:rPr>
+          <w:rFonts w:ascii="Century Gothic" w:hAnsi="Century Gothic"/>
+          <w:sz w:val="20"/>
+          <w:szCs w:val="20"/>
+        </w:rPr>
         <w:t xml:space="preserve"> afin d’ouvrir le fichier csv et de l’assigné à une variable, pour pouvoir en extraire des données.</w:t>
       </w:r>
     </w:p>
     <w:p>
-      <w:r>
+      <w:pPr>
+        <w:rPr>
+          <w:rFonts w:ascii="Century Gothic" w:hAnsi="Century Gothic"/>
+          <w:sz w:val="20"/>
+          <w:szCs w:val="20"/>
+        </w:rPr>
+      </w:pPr>
+      <w:r>
+        <w:rPr>
+          <w:rFonts w:ascii="Century Gothic" w:hAnsi="Century Gothic"/>
+          <w:sz w:val="20"/>
+          <w:szCs w:val="20"/>
+        </w:rPr>
         <w:t xml:space="preserve">Pour prendre en charge les dates, nous avons utilisé le module </w:t>
       </w:r>
       <w:proofErr w:type="spellStart"/>
       <w:r>
+        <w:rPr>
+          <w:rFonts w:ascii="Century Gothic" w:hAnsi="Century Gothic"/>
+          <w:sz w:val="20"/>
+          <w:szCs w:val="20"/>
+        </w:rPr>
         <w:t>datetime</w:t>
       </w:r>
       <w:proofErr w:type="spellEnd"/>
       <w:r>
+        <w:rPr>
+          <w:rFonts w:ascii="Century Gothic" w:hAnsi="Century Gothic"/>
+          <w:sz w:val="20"/>
+          <w:szCs w:val="20"/>
+        </w:rPr>
         <w:t xml:space="preserve">, qui permet non seulement de créer des objets dates, ainsi comparables entre eux, mais aussi de transformer une chaîne de caractères en date, si elle suit un modèle donné. Cela nous a permis </w:t>
       </w:r>
       <w:r>
+        <w:rPr>
+          <w:rFonts w:ascii="Century Gothic" w:hAnsi="Century Gothic"/>
+          <w:sz w:val="20"/>
+          <w:szCs w:val="20"/>
+        </w:rPr>
         <w:t>de manipuler les dates du fichier csv.</w:t>
       </w:r>
     </w:p>
     <w:p>
-      <w:r>
+      <w:pPr>
+        <w:rPr>
+          <w:rFonts w:ascii="Century Gothic" w:hAnsi="Century Gothic"/>
+          <w:sz w:val="20"/>
+          <w:szCs w:val="20"/>
+        </w:rPr>
+      </w:pPr>
+      <w:r>
+        <w:rPr>
+          <w:rFonts w:ascii="Century Gothic" w:hAnsi="Century Gothic"/>
+          <w:sz w:val="20"/>
+          <w:szCs w:val="20"/>
+        </w:rPr>
         <w:t>Pour prendre en compte la « start date » et la « end date », nous avons décidé de trier le fichier csv par ordre chronologique. Nous nous étions lancés dans la réalisation d’un programme python triant le fichier, mais il s’est avéré que sa complexité était beaucoup trop importante et que le tri du fichier aurait duré de nombreuses heures. Ainsi nous avons préféré trier le fichier directement sur Excel, qui propose une fonction nativement présente.</w:t>
       </w:r>
     </w:p>
     <w:p>
-      <w:r>
+      <w:pPr>
+        <w:rPr>
+          <w:rFonts w:ascii="Century Gothic" w:hAnsi="Century Gothic"/>
+          <w:sz w:val="20"/>
+          <w:szCs w:val="20"/>
+        </w:rPr>
+      </w:pPr>
+      <w:r>
+        <w:rPr>
+          <w:rFonts w:ascii="Century Gothic" w:hAnsi="Century Gothic"/>
+          <w:sz w:val="20"/>
+          <w:szCs w:val="20"/>
+        </w:rPr>
         <w:t xml:space="preserve">Enfin, dans un premier temps, nous avons également utilisé le module </w:t>
       </w:r>
       <w:proofErr w:type="spellStart"/>
       <w:r>
+        <w:rPr>
+          <w:rFonts w:ascii="Century Gothic" w:hAnsi="Century Gothic"/>
+          <w:sz w:val="20"/>
+          <w:szCs w:val="20"/>
+        </w:rPr>
         <w:t>statistics</w:t>
       </w:r>
       <w:proofErr w:type="spellEnd"/>
       <w:r>
+        <w:rPr>
+          <w:rFonts w:ascii="Century Gothic" w:hAnsi="Century Gothic"/>
+          <w:sz w:val="20"/>
+          <w:szCs w:val="20"/>
+        </w:rPr>
         <w:t xml:space="preserve"> afin de réaliser les calculs de moyenne et autre données statistiques. Nous comptons recréer ces programmes nous-mêmes quand nous serons </w:t>
       </w:r>
-      <w:proofErr w:type="gramStart"/>
-      <w:r>
-        <w:t>arrivé</w:t>
-      </w:r>
-      <w:proofErr w:type="gramEnd"/>
-      <w:r>
+      <w:r>
+        <w:rPr>
+          <w:rFonts w:ascii="Century Gothic" w:hAnsi="Century Gothic"/>
+          <w:sz w:val="20"/>
+          <w:szCs w:val="20"/>
+        </w:rPr>
+        <w:t>arrivés</w:t>
+      </w:r>
+      <w:r>
+        <w:rPr>
+          <w:rFonts w:ascii="Century Gothic" w:hAnsi="Century Gothic"/>
+          <w:sz w:val="20"/>
+          <w:szCs w:val="20"/>
+        </w:rPr>
         <w:t xml:space="preserve"> au terme du projet.</w:t>
       </w:r>
     </w:p>
-    <w:p/>
+    <w:p>
+      <w:pPr>
+        <w:rPr>
+          <w:rFonts w:ascii="Century Gothic" w:hAnsi="Century Gothic"/>
+          <w:sz w:val="20"/>
+          <w:szCs w:val="20"/>
+        </w:rPr>
+      </w:pPr>
+    </w:p>
     <w:sectPr>
+      <w:headerReference w:type="default" r:id="rId7"/>
+      <w:footerReference w:type="default" r:id="rId8"/>
       <w:pgSz w:w="11906" w:h="16838"/>
       <w:pgMar w:top="1417" w:right="1417" w:bottom="1417" w:left="1417" w:header="708" w:footer="708" w:gutter="0"/>
       <w:cols w:space="708"/>
@@ -126,6 +457,314 @@
     </w:sectPr>
   </w:body>
 </w:document>
+</file>
+
+<file path=word/endnotes.xml><?xml version="1.0" encoding="utf-8"?>
+<w:endnotes xmlns:wpc="http://schemas.microsoft.com/office/word/2010/wordprocessingCanvas" xmlns:cx="http://schemas.microsoft.com/office/drawing/2014/chartex" xmlns:cx1="http://schemas.microsoft.com/office/drawing/2015/9/8/chartex" xmlns:cx2="http://schemas.microsoft.com/office/drawing/2015/10/21/chartex" xmlns:cx3="http://schemas.microsoft.com/office/drawing/2016/5/9/chartex" xmlns:cx4="http://schemas.microsoft.com/office/drawing/2016/5/10/chartex" xmlns:cx5="http://schemas.microsoft.com/office/drawing/2016/5/11/chartex" xmlns:cx6="http://schemas.microsoft.com/office/drawing/2016/5/12/chartex" xmlns:cx7="http://schemas.microsoft.com/office/drawing/2016/5/13/chartex" xmlns:cx8="http://schemas.microsoft.com/office/drawing/2016/5/14/chartex" xmlns:mc="http://schemas.openxmlformats.org/markup-compatibility/2006" xmlns:aink="http://schemas.microsoft.com/office/drawing/2016/ink" xmlns:am3d="http://schemas.microsoft.com/office/drawing/2017/model3d" xmlns:o="urn:schemas-microsoft-com:office:office" xmlns:r="http://schemas.openxmlformats.org/officeDocument/2006/relationships" xmlns:m="http://schemas.openxmlformats.org/officeDocument/2006/math" xmlns:v="urn:schemas-microsoft-com:vml" xmlns:wp14="http://schemas.microsoft.com/office/word/2010/wordprocessingDrawing" xmlns:wp="http://schemas.openxmlformats.org/drawingml/2006/wordprocessingDrawing" xmlns:w10="urn:schemas-microsoft-com:office:word" xmlns:w="http://schemas.openxmlformats.org/wordprocessingml/2006/main" xmlns:w14="http://schemas.microsoft.com/office/word/2010/wordml" xmlns:w15="http://schemas.microsoft.com/office/word/2012/wordml" xmlns:w16cex="http://schemas.microsoft.com/office/word/2018/wordml/cex" xmlns:w16cid="http://schemas.microsoft.com/office/word/2016/wordml/cid" xmlns:w16="http://schemas.microsoft.com/office/word/2018/wordml" xmlns:w16se="http://schemas.microsoft.com/office/word/2015/wordml/symex" xmlns:wpg="http://schemas.microsoft.com/office/word/2010/wordprocessingGroup" xmlns:wpi="http://schemas.microsoft.com/office/word/2010/wordprocessingInk" xmlns:wne="http://schemas.microsoft.com/office/word/2006/wordml" xmlns:wps="http://schemas.microsoft.com/office/word/2010/wordprocessingShape" mc:Ignorable="w14 w15 w16se w16cid w16 w16cex wp14">
+  <w:endnote w:type="separator" w:id="-1">
+    <w:p>
+      <w:pPr>
+        <w:spacing w:after="0" w:line="240" w:lineRule="auto"/>
+      </w:pPr>
+      <w:r>
+        <w:separator/>
+      </w:r>
+    </w:p>
+  </w:endnote>
+  <w:endnote w:type="continuationSeparator" w:id="0">
+    <w:p>
+      <w:pPr>
+        <w:spacing w:after="0" w:line="240" w:lineRule="auto"/>
+      </w:pPr>
+      <w:r>
+        <w:continuationSeparator/>
+      </w:r>
+    </w:p>
+  </w:endnote>
+</w:endnotes>
+</file>
+
+<file path=word/footer1.xml><?xml version="1.0" encoding="utf-8"?>
+<w:ftr xmlns:wpc="http://schemas.microsoft.com/office/word/2010/wordprocessingCanvas" xmlns:cx="http://schemas.microsoft.com/office/drawing/2014/chartex" xmlns:cx1="http://schemas.microsoft.com/office/drawing/2015/9/8/chartex" xmlns:cx2="http://schemas.microsoft.com/office/drawing/2015/10/21/chartex" xmlns:cx3="http://schemas.microsoft.com/office/drawing/2016/5/9/chartex" xmlns:cx4="http://schemas.microsoft.com/office/drawing/2016/5/10/chartex" xmlns:cx5="http://schemas.microsoft.com/office/drawing/2016/5/11/chartex" xmlns:cx6="http://schemas.microsoft.com/office/drawing/2016/5/12/chartex" xmlns:cx7="http://schemas.microsoft.com/office/drawing/2016/5/13/chartex" xmlns:cx8="http://schemas.microsoft.com/office/drawing/2016/5/14/chartex" xmlns:mc="http://schemas.openxmlformats.org/markup-compatibility/2006" xmlns:aink="http://schemas.microsoft.com/office/drawing/2016/ink" xmlns:am3d="http://schemas.microsoft.com/office/drawing/2017/model3d" xmlns:o="urn:schemas-microsoft-com:office:office" xmlns:r="http://schemas.openxmlformats.org/officeDocument/2006/relationships" xmlns:m="http://schemas.openxmlformats.org/officeDocument/2006/math" xmlns:v="urn:schemas-microsoft-com:vml" xmlns:wp14="http://schemas.microsoft.com/office/word/2010/wordprocessingDrawing" xmlns:wp="http://schemas.openxmlformats.org/drawingml/2006/wordprocessingDrawing" xmlns:w10="urn:schemas-microsoft-com:office:word" xmlns:w="http://schemas.openxmlformats.org/wordprocessingml/2006/main" xmlns:w14="http://schemas.microsoft.com/office/word/2010/wordml" xmlns:w15="http://schemas.microsoft.com/office/word/2012/wordml" xmlns:w16cex="http://schemas.microsoft.com/office/word/2018/wordml/cex" xmlns:w16cid="http://schemas.microsoft.com/office/word/2016/wordml/cid" xmlns:w16="http://schemas.microsoft.com/office/word/2018/wordml" xmlns:w16se="http://schemas.microsoft.com/office/word/2015/wordml/symex" xmlns:wpg="http://schemas.microsoft.com/office/word/2010/wordprocessingGroup" xmlns:wpi="http://schemas.microsoft.com/office/word/2010/wordprocessingInk" xmlns:wne="http://schemas.microsoft.com/office/word/2006/wordml" xmlns:wps="http://schemas.microsoft.com/office/word/2010/wordprocessingShape" mc:Ignorable="w14 w15 w16se w16cid w16 w16cex wp14">
+  <w:sdt>
+    <w:sdtPr>
+      <w:id w:val="1296960827"/>
+      <w:docPartObj>
+        <w:docPartGallery w:val="Page Numbers (Bottom of Page)"/>
+        <w:docPartUnique/>
+      </w:docPartObj>
+    </w:sdtPr>
+    <w:sdtEndPr>
+      <w:rPr>
+        <w:rFonts w:ascii="Century Gothic" w:hAnsi="Century Gothic"/>
+        <w:sz w:val="18"/>
+        <w:szCs w:val="18"/>
+      </w:rPr>
+    </w:sdtEndPr>
+    <w:sdtContent>
+      <w:p>
+        <w:pPr>
+          <w:pStyle w:val="Pieddepage"/>
+          <w:jc w:val="right"/>
+          <w:rPr>
+            <w:rFonts w:ascii="Century Gothic" w:hAnsi="Century Gothic"/>
+            <w:sz w:val="18"/>
+            <w:szCs w:val="18"/>
+          </w:rPr>
+        </w:pPr>
+        <w:r>
+          <w:rPr>
+            <w:rFonts w:ascii="Century Gothic" w:hAnsi="Century Gothic"/>
+            <w:sz w:val="18"/>
+            <w:szCs w:val="18"/>
+          </w:rPr>
+          <w:fldChar w:fldCharType="begin"/>
+        </w:r>
+        <w:r>
+          <w:rPr>
+            <w:rFonts w:ascii="Century Gothic" w:hAnsi="Century Gothic"/>
+            <w:sz w:val="18"/>
+            <w:szCs w:val="18"/>
+          </w:rPr>
+          <w:instrText>PAGE   \* MERGEFORMAT</w:instrText>
+        </w:r>
+        <w:r>
+          <w:rPr>
+            <w:rFonts w:ascii="Century Gothic" w:hAnsi="Century Gothic"/>
+            <w:sz w:val="18"/>
+            <w:szCs w:val="18"/>
+          </w:rPr>
+          <w:fldChar w:fldCharType="separate"/>
+        </w:r>
+        <w:r>
+          <w:rPr>
+            <w:rFonts w:ascii="Century Gothic" w:hAnsi="Century Gothic"/>
+            <w:sz w:val="18"/>
+            <w:szCs w:val="18"/>
+          </w:rPr>
+          <w:t>2</w:t>
+        </w:r>
+        <w:r>
+          <w:rPr>
+            <w:rFonts w:ascii="Century Gothic" w:hAnsi="Century Gothic"/>
+            <w:sz w:val="18"/>
+            <w:szCs w:val="18"/>
+          </w:rPr>
+          <w:fldChar w:fldCharType="end"/>
+        </w:r>
+      </w:p>
+    </w:sdtContent>
+  </w:sdt>
+  <w:p>
+    <w:pPr>
+      <w:pStyle w:val="Pieddepage"/>
+      <w:jc w:val="right"/>
+      <w:rPr>
+        <w:rFonts w:ascii="Century Gothic" w:hAnsi="Century Gothic"/>
+        <w:sz w:val="18"/>
+        <w:szCs w:val="18"/>
+      </w:rPr>
+    </w:pPr>
+  </w:p>
+</w:ftr>
+</file>
+
+<file path=word/footnotes.xml><?xml version="1.0" encoding="utf-8"?>
+<w:footnotes xmlns:wpc="http://schemas.microsoft.com/office/word/2010/wordprocessingCanvas" xmlns:cx="http://schemas.microsoft.com/office/drawing/2014/chartex" xmlns:cx1="http://schemas.microsoft.com/office/drawing/2015/9/8/chartex" xmlns:cx2="http://schemas.microsoft.com/office/drawing/2015/10/21/chartex" xmlns:cx3="http://schemas.microsoft.com/office/drawing/2016/5/9/chartex" xmlns:cx4="http://schemas.microsoft.com/office/drawing/2016/5/10/chartex" xmlns:cx5="http://schemas.microsoft.com/office/drawing/2016/5/11/chartex" xmlns:cx6="http://schemas.microsoft.com/office/drawing/2016/5/12/chartex" xmlns:cx7="http://schemas.microsoft.com/office/drawing/2016/5/13/chartex" xmlns:cx8="http://schemas.microsoft.com/office/drawing/2016/5/14/chartex" xmlns:mc="http://schemas.openxmlformats.org/markup-compatibility/2006" xmlns:aink="http://schemas.microsoft.com/office/drawing/2016/ink" xmlns:am3d="http://schemas.microsoft.com/office/drawing/2017/model3d" xmlns:o="urn:schemas-microsoft-com:office:office" xmlns:r="http://schemas.openxmlformats.org/officeDocument/2006/relationships" xmlns:m="http://schemas.openxmlformats.org/officeDocument/2006/math" xmlns:v="urn:schemas-microsoft-com:vml" xmlns:wp14="http://schemas.microsoft.com/office/word/2010/wordprocessingDrawing" xmlns:wp="http://schemas.openxmlformats.org/drawingml/2006/wordprocessingDrawing" xmlns:w10="urn:schemas-microsoft-com:office:word" xmlns:w="http://schemas.openxmlformats.org/wordprocessingml/2006/main" xmlns:w14="http://schemas.microsoft.com/office/word/2010/wordml" xmlns:w15="http://schemas.microsoft.com/office/word/2012/wordml" xmlns:w16cex="http://schemas.microsoft.com/office/word/2018/wordml/cex" xmlns:w16cid="http://schemas.microsoft.com/office/word/2016/wordml/cid" xmlns:w16="http://schemas.microsoft.com/office/word/2018/wordml" xmlns:w16se="http://schemas.microsoft.com/office/word/2015/wordml/symex" xmlns:wpg="http://schemas.microsoft.com/office/word/2010/wordprocessingGroup" xmlns:wpi="http://schemas.microsoft.com/office/word/2010/wordprocessingInk" xmlns:wne="http://schemas.microsoft.com/office/word/2006/wordml" xmlns:wps="http://schemas.microsoft.com/office/word/2010/wordprocessingShape" mc:Ignorable="w14 w15 w16se w16cid w16 w16cex wp14">
+  <w:footnote w:type="separator" w:id="-1">
+    <w:p>
+      <w:pPr>
+        <w:spacing w:after="0" w:line="240" w:lineRule="auto"/>
+      </w:pPr>
+      <w:r>
+        <w:separator/>
+      </w:r>
+    </w:p>
+  </w:footnote>
+  <w:footnote w:type="continuationSeparator" w:id="0">
+    <w:p>
+      <w:pPr>
+        <w:spacing w:after="0" w:line="240" w:lineRule="auto"/>
+      </w:pPr>
+      <w:r>
+        <w:continuationSeparator/>
+      </w:r>
+    </w:p>
+  </w:footnote>
+</w:footnotes>
+</file>
+
+<file path=word/header1.xml><?xml version="1.0" encoding="utf-8"?>
+<w:hdr xmlns:wpc="http://schemas.microsoft.com/office/word/2010/wordprocessingCanvas" xmlns:cx="http://schemas.microsoft.com/office/drawing/2014/chartex" xmlns:cx1="http://schemas.microsoft.com/office/drawing/2015/9/8/chartex" xmlns:cx2="http://schemas.microsoft.com/office/drawing/2015/10/21/chartex" xmlns:cx3="http://schemas.microsoft.com/office/drawing/2016/5/9/chartex" xmlns:cx4="http://schemas.microsoft.com/office/drawing/2016/5/10/chartex" xmlns:cx5="http://schemas.microsoft.com/office/drawing/2016/5/11/chartex" xmlns:cx6="http://schemas.microsoft.com/office/drawing/2016/5/12/chartex" xmlns:cx7="http://schemas.microsoft.com/office/drawing/2016/5/13/chartex" xmlns:cx8="http://schemas.microsoft.com/office/drawing/2016/5/14/chartex" xmlns:mc="http://schemas.openxmlformats.org/markup-compatibility/2006" xmlns:aink="http://schemas.microsoft.com/office/drawing/2016/ink" xmlns:am3d="http://schemas.microsoft.com/office/drawing/2017/model3d" xmlns:o="urn:schemas-microsoft-com:office:office" xmlns:r="http://schemas.openxmlformats.org/officeDocument/2006/relationships" xmlns:m="http://schemas.openxmlformats.org/officeDocument/2006/math" xmlns:v="urn:schemas-microsoft-com:vml" xmlns:wp14="http://schemas.microsoft.com/office/word/2010/wordprocessingDrawing" xmlns:wp="http://schemas.openxmlformats.org/drawingml/2006/wordprocessingDrawing" xmlns:w10="urn:schemas-microsoft-com:office:word" xmlns:w="http://schemas.openxmlformats.org/wordprocessingml/2006/main" xmlns:w14="http://schemas.microsoft.com/office/word/2010/wordml" xmlns:w15="http://schemas.microsoft.com/office/word/2012/wordml" xmlns:w16cex="http://schemas.microsoft.com/office/word/2018/wordml/cex" xmlns:w16cid="http://schemas.microsoft.com/office/word/2016/wordml/cid" xmlns:w16="http://schemas.microsoft.com/office/word/2018/wordml" xmlns:w16se="http://schemas.microsoft.com/office/word/2015/wordml/symex" xmlns:wpg="http://schemas.microsoft.com/office/word/2010/wordprocessingGroup" xmlns:wpi="http://schemas.microsoft.com/office/word/2010/wordprocessingInk" xmlns:wne="http://schemas.microsoft.com/office/word/2006/wordml" xmlns:wps="http://schemas.microsoft.com/office/word/2010/wordprocessingShape" mc:Ignorable="w14 w15 w16se w16cid w16 w16cex wp14">
+  <w:p>
+    <w:pPr>
+      <w:pStyle w:val="En-tte"/>
+      <w:jc w:val="right"/>
+      <w:rPr>
+        <w:rFonts w:ascii="Century Gothic" w:hAnsi="Century Gothic"/>
+        <w:sz w:val="18"/>
+        <w:szCs w:val="18"/>
+      </w:rPr>
+    </w:pPr>
+    <w:r>
+      <w:rPr>
+        <w:rFonts w:ascii="Century Gothic" w:hAnsi="Century Gothic"/>
+        <w:sz w:val="18"/>
+        <w:szCs w:val="18"/>
+      </w:rPr>
+      <w:t>Groupe A</w:t>
+    </w:r>
+  </w:p>
+  <w:p>
+    <w:pPr>
+      <w:pStyle w:val="En-tte"/>
+      <w:jc w:val="right"/>
+      <w:rPr>
+        <w:rFonts w:ascii="Century Gothic" w:hAnsi="Century Gothic"/>
+        <w:sz w:val="18"/>
+        <w:szCs w:val="18"/>
+      </w:rPr>
+    </w:pPr>
+    <w:r>
+      <w:rPr>
+        <w:rFonts w:ascii="Century Gothic" w:hAnsi="Century Gothic"/>
+        <w:sz w:val="18"/>
+        <w:szCs w:val="18"/>
+      </w:rPr>
+      <w:t>Sujet 1</w:t>
+    </w:r>
+    <w:r>
+      <w:rPr>
+        <w:rFonts w:ascii="Century Gothic" w:hAnsi="Century Gothic"/>
+        <w:sz w:val="18"/>
+        <w:szCs w:val="18"/>
+      </w:rPr>
+      <w:br/>
+      <w:t>IVP1</w:t>
+    </w:r>
+  </w:p>
+</w:hdr>
+</file>
+
+<file path=word/numbering.xml><?xml version="1.0" encoding="utf-8"?>
+<w:numbering xmlns:wpc="http://schemas.microsoft.com/office/word/2010/wordprocessingCanvas" xmlns:cx="http://schemas.microsoft.com/office/drawing/2014/chartex" xmlns:cx1="http://schemas.microsoft.com/office/drawing/2015/9/8/chartex" xmlns:cx2="http://schemas.microsoft.com/office/drawing/2015/10/21/chartex" xmlns:cx3="http://schemas.microsoft.com/office/drawing/2016/5/9/chartex" xmlns:cx4="http://schemas.microsoft.com/office/drawing/2016/5/10/chartex" xmlns:cx5="http://schemas.microsoft.com/office/drawing/2016/5/11/chartex" xmlns:cx6="http://schemas.microsoft.com/office/drawing/2016/5/12/chartex" xmlns:cx7="http://schemas.microsoft.com/office/drawing/2016/5/13/chartex" xmlns:cx8="http://schemas.microsoft.com/office/drawing/2016/5/14/chartex" xmlns:mc="http://schemas.openxmlformats.org/markup-compatibility/2006" xmlns:aink="http://schemas.microsoft.com/office/drawing/2016/ink" xmlns:am3d="http://schemas.microsoft.com/office/drawing/2017/model3d" xmlns:o="urn:schemas-microsoft-com:office:office" xmlns:r="http://schemas.openxmlformats.org/officeDocument/2006/relationships" xmlns:m="http://schemas.openxmlformats.org/officeDocument/2006/math" xmlns:v="urn:schemas-microsoft-com:vml" xmlns:wp14="http://schemas.microsoft.com/office/word/2010/wordprocessingDrawing" xmlns:wp="http://schemas.openxmlformats.org/drawingml/2006/wordprocessingDrawing" xmlns:w10="urn:schemas-microsoft-com:office:word" xmlns:w="http://schemas.openxmlformats.org/wordprocessingml/2006/main" xmlns:w14="http://schemas.microsoft.com/office/word/2010/wordml" xmlns:w15="http://schemas.microsoft.com/office/word/2012/wordml" xmlns:w16cex="http://schemas.microsoft.com/office/word/2018/wordml/cex" xmlns:w16cid="http://schemas.microsoft.com/office/word/2016/wordml/cid" xmlns:w16="http://schemas.microsoft.com/office/word/2018/wordml" xmlns:w16se="http://schemas.microsoft.com/office/word/2015/wordml/symex" xmlns:wpg="http://schemas.microsoft.com/office/word/2010/wordprocessingGroup" xmlns:wpi="http://schemas.microsoft.com/office/word/2010/wordprocessingInk" xmlns:wne="http://schemas.microsoft.com/office/word/2006/wordml" xmlns:wps="http://schemas.microsoft.com/office/word/2010/wordprocessingShape" mc:Ignorable="w14 w15 w16se w16cid w16 w16cex wp14">
+  <w:abstractNum w:abstractNumId="0" w15:restartNumberingAfterBreak="0">
+    <w:nsid w:val="33E51FDF"/>
+    <w:multiLevelType w:val="hybridMultilevel"/>
+    <w:tmpl w:val="A5C29D48"/>
+    <w:lvl w:ilvl="0" w:tplc="040C0001">
+      <w:start w:val="1"/>
+      <w:numFmt w:val="bullet"/>
+      <w:lvlText w:val=""/>
+      <w:lvlJc w:val="left"/>
+      <w:pPr>
+        <w:ind w:left="720" w:hanging="360"/>
+      </w:pPr>
+      <w:rPr>
+        <w:rFonts w:ascii="Symbol" w:hAnsi="Symbol" w:hint="default"/>
+      </w:rPr>
+    </w:lvl>
+    <w:lvl w:ilvl="1" w:tplc="040C0003" w:tentative="1">
+      <w:start w:val="1"/>
+      <w:numFmt w:val="bullet"/>
+      <w:lvlText w:val="o"/>
+      <w:lvlJc w:val="left"/>
+      <w:pPr>
+        <w:ind w:left="1440" w:hanging="360"/>
+      </w:pPr>
+      <w:rPr>
+        <w:rFonts w:ascii="Courier New" w:hAnsi="Courier New" w:cs="Courier New" w:hint="default"/>
+      </w:rPr>
+    </w:lvl>
+    <w:lvl w:ilvl="2" w:tplc="040C0005" w:tentative="1">
+      <w:start w:val="1"/>
+      <w:numFmt w:val="bullet"/>
+      <w:lvlText w:val=""/>
+      <w:lvlJc w:val="left"/>
+      <w:pPr>
+        <w:ind w:left="2160" w:hanging="360"/>
+      </w:pPr>
+      <w:rPr>
+        <w:rFonts w:ascii="Wingdings" w:hAnsi="Wingdings" w:hint="default"/>
+      </w:rPr>
+    </w:lvl>
+    <w:lvl w:ilvl="3" w:tplc="040C0001" w:tentative="1">
+      <w:start w:val="1"/>
+      <w:numFmt w:val="bullet"/>
+      <w:lvlText w:val=""/>
+      <w:lvlJc w:val="left"/>
+      <w:pPr>
+        <w:ind w:left="2880" w:hanging="360"/>
+      </w:pPr>
+      <w:rPr>
+        <w:rFonts w:ascii="Symbol" w:hAnsi="Symbol" w:hint="default"/>
+      </w:rPr>
+    </w:lvl>
+    <w:lvl w:ilvl="4" w:tplc="040C0003" w:tentative="1">
+      <w:start w:val="1"/>
+      <w:numFmt w:val="bullet"/>
+      <w:lvlText w:val="o"/>
+      <w:lvlJc w:val="left"/>
+      <w:pPr>
+        <w:ind w:left="3600" w:hanging="360"/>
+      </w:pPr>
+      <w:rPr>
+        <w:rFonts w:ascii="Courier New" w:hAnsi="Courier New" w:cs="Courier New" w:hint="default"/>
+      </w:rPr>
+    </w:lvl>
+    <w:lvl w:ilvl="5" w:tplc="040C0005" w:tentative="1">
+      <w:start w:val="1"/>
+      <w:numFmt w:val="bullet"/>
+      <w:lvlText w:val=""/>
+      <w:lvlJc w:val="left"/>
+      <w:pPr>
+        <w:ind w:left="4320" w:hanging="360"/>
+      </w:pPr>
+      <w:rPr>
+        <w:rFonts w:ascii="Wingdings" w:hAnsi="Wingdings" w:hint="default"/>
+      </w:rPr>
+    </w:lvl>
+    <w:lvl w:ilvl="6" w:tplc="040C0001" w:tentative="1">
+      <w:start w:val="1"/>
+      <w:numFmt w:val="bullet"/>
+      <w:lvlText w:val=""/>
+      <w:lvlJc w:val="left"/>
+      <w:pPr>
+        <w:ind w:left="5040" w:hanging="360"/>
+      </w:pPr>
+      <w:rPr>
+        <w:rFonts w:ascii="Symbol" w:hAnsi="Symbol" w:hint="default"/>
+      </w:rPr>
+    </w:lvl>
+    <w:lvl w:ilvl="7" w:tplc="040C0003" w:tentative="1">
+      <w:start w:val="1"/>
+      <w:numFmt w:val="bullet"/>
+      <w:lvlText w:val="o"/>
+      <w:lvlJc w:val="left"/>
+      <w:pPr>
+        <w:ind w:left="5760" w:hanging="360"/>
+      </w:pPr>
+      <w:rPr>
+        <w:rFonts w:ascii="Courier New" w:hAnsi="Courier New" w:cs="Courier New" w:hint="default"/>
+      </w:rPr>
+    </w:lvl>
+    <w:lvl w:ilvl="8" w:tplc="040C0005" w:tentative="1">
+      <w:start w:val="1"/>
+      <w:numFmt w:val="bullet"/>
+      <w:lvlText w:val=""/>
+      <w:lvlJc w:val="left"/>
+      <w:pPr>
+        <w:ind w:left="6480" w:hanging="360"/>
+      </w:pPr>
+      <w:rPr>
+        <w:rFonts w:ascii="Wingdings" w:hAnsi="Wingdings" w:hint="default"/>
+      </w:rPr>
+    </w:lvl>
+  </w:abstractNum>
+  <w:num w:numId="1">
+    <w:abstractNumId w:val="0"/>
+  </w:num>
+</w:numbering>
 </file>
 
 <file path=word/styles.xml><?xml version="1.0" encoding="utf-8"?>
@@ -251,6 +890,7 @@
     <w:lsdException w:name="HTML Sample" w:semiHidden="1" w:unhideWhenUsed="1"/>
     <w:lsdException w:name="HTML Typewriter" w:semiHidden="1" w:unhideWhenUsed="1"/>
     <w:lsdException w:name="HTML Variable" w:semiHidden="1" w:unhideWhenUsed="1"/>
+    <w:lsdException w:name="Normal Table" w:semiHidden="1" w:unhideWhenUsed="1"/>
     <w:lsdException w:name="annotation subject" w:semiHidden="1" w:unhideWhenUsed="1"/>
     <w:lsdException w:name="No List" w:semiHidden="1" w:unhideWhenUsed="1"/>
     <w:lsdException w:name="Outline List 1" w:semiHidden="1" w:unhideWhenUsed="1"/>
@@ -297,8 +937,10 @@
     <w:lsdException w:name="Table Subtle 2" w:semiHidden="1" w:unhideWhenUsed="1"/>
     <w:lsdException w:name="Table Web 1" w:semiHidden="1" w:unhideWhenUsed="1"/>
     <w:lsdException w:name="Table Web 2" w:semiHidden="1" w:unhideWhenUsed="1"/>
+    <w:lsdException w:name="Table Web 3" w:semiHidden="1" w:unhideWhenUsed="1"/>
     <w:lsdException w:name="Balloon Text" w:semiHidden="1" w:unhideWhenUsed="1"/>
     <w:lsdException w:name="Table Grid" w:uiPriority="39"/>
+    <w:lsdException w:name="Table Theme" w:semiHidden="1" w:unhideWhenUsed="1"/>
     <w:lsdException w:name="Placeholder Text" w:semiHidden="1"/>
     <w:lsdException w:name="No Spacing" w:uiPriority="1" w:qFormat="1"/>
     <w:lsdException w:name="Light Shading" w:uiPriority="60"/>
@@ -550,6 +1192,61 @@
     <w:uiPriority w:val="99"/>
     <w:semiHidden/>
     <w:unhideWhenUsed/>
+  </w:style>
+  <w:style w:type="paragraph" w:styleId="En-tte">
+    <w:name w:val="header"/>
+    <w:basedOn w:val="Normal"/>
+    <w:link w:val="En-tteCar"/>
+    <w:uiPriority w:val="99"/>
+    <w:unhideWhenUsed/>
+    <w:rsid w:val="007D43DE"/>
+    <w:pPr>
+      <w:tabs>
+        <w:tab w:val="center" w:pos="4536"/>
+        <w:tab w:val="right" w:pos="9072"/>
+      </w:tabs>
+      <w:spacing w:after="0" w:line="240" w:lineRule="auto"/>
+    </w:pPr>
+  </w:style>
+  <w:style w:type="character" w:customStyle="1" w:styleId="En-tteCar">
+    <w:name w:val="En-tête Car"/>
+    <w:basedOn w:val="Policepardfaut"/>
+    <w:link w:val="En-tte"/>
+    <w:uiPriority w:val="99"/>
+    <w:rsid w:val="007D43DE"/>
+  </w:style>
+  <w:style w:type="paragraph" w:styleId="Pieddepage">
+    <w:name w:val="footer"/>
+    <w:basedOn w:val="Normal"/>
+    <w:link w:val="PieddepageCar"/>
+    <w:uiPriority w:val="99"/>
+    <w:unhideWhenUsed/>
+    <w:rsid w:val="007D43DE"/>
+    <w:pPr>
+      <w:tabs>
+        <w:tab w:val="center" w:pos="4536"/>
+        <w:tab w:val="right" w:pos="9072"/>
+      </w:tabs>
+      <w:spacing w:after="0" w:line="240" w:lineRule="auto"/>
+    </w:pPr>
+  </w:style>
+  <w:style w:type="character" w:customStyle="1" w:styleId="PieddepageCar">
+    <w:name w:val="Pied de page Car"/>
+    <w:basedOn w:val="Policepardfaut"/>
+    <w:link w:val="Pieddepage"/>
+    <w:uiPriority w:val="99"/>
+    <w:rsid w:val="007D43DE"/>
+  </w:style>
+  <w:style w:type="paragraph" w:styleId="Paragraphedeliste">
+    <w:name w:val="List Paragraph"/>
+    <w:basedOn w:val="Normal"/>
+    <w:uiPriority w:val="34"/>
+    <w:qFormat/>
+    <w:rsid w:val="00B319E8"/>
+    <w:pPr>
+      <w:ind w:left="720"/>
+      <w:contextualSpacing/>
+    </w:pPr>
   </w:style>
 </w:styles>
 </file>

</xml_diff>

<commit_message>
Mise à jour Word
</commit_message>
<xml_diff>
--- a/Compte_Rendu_Projet_Info.docx
+++ b/Compte_Rendu_Projet_Info.docx
@@ -209,7 +209,71 @@
           <w:sz w:val="20"/>
           <w:szCs w:val="20"/>
         </w:rPr>
-        <w:t xml:space="preserve"> nous avons fait les manipulations nécessaires pour lier ce fichier au projet </w:t>
+        <w:t xml:space="preserve"> nous avons fait les manipulations nécessaires pour lier ce </w:t>
+      </w:r>
+      <w:r>
+        <w:rPr>
+          <w:rFonts w:ascii="Century Gothic" w:hAnsi="Century Gothic"/>
+          <w:sz w:val="20"/>
+          <w:szCs w:val="20"/>
+        </w:rPr>
+        <w:t xml:space="preserve">dossier à git. Ensuite, nous avons lié </w:t>
+      </w:r>
+      <w:r>
+        <w:rPr>
+          <w:rFonts w:ascii="Century Gothic" w:hAnsi="Century Gothic"/>
+          <w:sz w:val="20"/>
+          <w:szCs w:val="20"/>
+        </w:rPr>
+        <w:t>le</w:t>
+      </w:r>
+      <w:r>
+        <w:rPr>
+          <w:rFonts w:ascii="Century Gothic" w:hAnsi="Century Gothic"/>
+          <w:sz w:val="20"/>
+          <w:szCs w:val="20"/>
+        </w:rPr>
+        <w:t xml:space="preserve"> dossier </w:t>
+      </w:r>
+      <w:r>
+        <w:rPr>
+          <w:rFonts w:ascii="Century Gothic" w:hAnsi="Century Gothic"/>
+          <w:sz w:val="20"/>
+          <w:szCs w:val="20"/>
+        </w:rPr>
+        <w:t>(</w:t>
+      </w:r>
+      <w:r>
+        <w:rPr>
+          <w:rFonts w:ascii="Century Gothic" w:hAnsi="Century Gothic"/>
+          <w:sz w:val="20"/>
+          <w:szCs w:val="20"/>
+        </w:rPr>
+        <w:t xml:space="preserve">sur </w:t>
+      </w:r>
+      <w:r>
+        <w:rPr>
+          <w:rFonts w:ascii="Century Gothic" w:hAnsi="Century Gothic"/>
+          <w:sz w:val="20"/>
+          <w:szCs w:val="20"/>
+        </w:rPr>
+        <w:t>nos ordinateurs)</w:t>
+      </w:r>
+      <w:r>
+        <w:rPr>
+          <w:rFonts w:ascii="Century Gothic" w:hAnsi="Century Gothic"/>
+          <w:sz w:val="20"/>
+          <w:szCs w:val="20"/>
+        </w:rPr>
+        <w:t xml:space="preserve"> avec le </w:t>
+      </w:r>
+      <w:r>
+        <w:rPr>
+          <w:rFonts w:ascii="Century Gothic" w:hAnsi="Century Gothic"/>
+          <w:sz w:val="20"/>
+          <w:szCs w:val="20"/>
+        </w:rPr>
+        <w:t xml:space="preserve">projet </w:t>
       </w:r>
       <w:proofErr w:type="spellStart"/>
       <w:r>
@@ -227,41 +291,31 @@
           <w:sz w:val="20"/>
           <w:szCs w:val="20"/>
         </w:rPr>
-        <w:t>.</w:t>
-      </w:r>
-    </w:p>
-    <w:p>
-      <w:pPr>
-        <w:rPr>
-          <w:rFonts w:ascii="Century Gothic" w:hAnsi="Century Gothic"/>
-          <w:sz w:val="20"/>
-          <w:szCs w:val="20"/>
-        </w:rPr>
-      </w:pPr>
-      <w:r>
-        <w:rPr>
-          <w:rFonts w:ascii="Century Gothic" w:hAnsi="Century Gothic"/>
-          <w:sz w:val="20"/>
-          <w:szCs w:val="20"/>
-        </w:rPr>
-        <w:t>Pour ce qui est de la programmation, nous avons décidé de traiter d’abord séparément chacun des problèmes proposés. Pour cela, il nous a fallu utiliser plusieurs modules.</w:t>
-      </w:r>
-    </w:p>
-    <w:p>
-      <w:pPr>
-        <w:rPr>
-          <w:rFonts w:ascii="Century Gothic" w:hAnsi="Century Gothic"/>
-          <w:sz w:val="20"/>
-          <w:szCs w:val="20"/>
-        </w:rPr>
-      </w:pPr>
-      <w:r>
-        <w:rPr>
-          <w:rFonts w:ascii="Century Gothic" w:hAnsi="Century Gothic"/>
-          <w:sz w:val="20"/>
-          <w:szCs w:val="20"/>
-        </w:rPr>
-        <w:t xml:space="preserve">D’abord, nous avons utilisé le module </w:t>
+        <w:t>, grâce au lien de partage.</w:t>
+      </w:r>
+      <w:r>
+        <w:rPr>
+          <w:rFonts w:ascii="Century Gothic" w:hAnsi="Century Gothic"/>
+          <w:sz w:val="20"/>
+          <w:szCs w:val="20"/>
+        </w:rPr>
+        <w:br/>
+      </w:r>
+      <w:r>
+        <w:rPr>
+          <w:rFonts w:ascii="Century Gothic" w:hAnsi="Century Gothic"/>
+          <w:sz w:val="20"/>
+          <w:szCs w:val="20"/>
+        </w:rPr>
+        <w:br/>
+      </w:r>
+      <w:r>
+        <w:rPr>
+          <w:rFonts w:ascii="Century Gothic" w:hAnsi="Century Gothic"/>
+          <w:sz w:val="20"/>
+          <w:szCs w:val="20"/>
+        </w:rPr>
+        <w:t xml:space="preserve">Afin d’utiliser cet outil nous devions faire un « clique droit » dans notre dossier et appuyer sur « git </w:t>
       </w:r>
       <w:proofErr w:type="spellStart"/>
       <w:r>
@@ -270,7 +324,7 @@
           <w:sz w:val="20"/>
           <w:szCs w:val="20"/>
         </w:rPr>
-        <w:t>matplotlib</w:t>
+        <w:t>bash</w:t>
       </w:r>
       <w:proofErr w:type="spellEnd"/>
       <w:r>
@@ -279,25 +333,418 @@
           <w:sz w:val="20"/>
           <w:szCs w:val="20"/>
         </w:rPr>
-        <w:t xml:space="preserve"> pour la réalisation des graphes.</w:t>
-      </w:r>
-    </w:p>
-    <w:p>
-      <w:pPr>
-        <w:rPr>
-          <w:rFonts w:ascii="Century Gothic" w:hAnsi="Century Gothic"/>
-          <w:sz w:val="20"/>
-          <w:szCs w:val="20"/>
-        </w:rPr>
-      </w:pPr>
-      <w:r>
-        <w:rPr>
-          <w:rFonts w:ascii="Century Gothic" w:hAnsi="Century Gothic"/>
-          <w:sz w:val="20"/>
-          <w:szCs w:val="20"/>
-        </w:rPr>
-        <w:t xml:space="preserve">Ensuite, pour manipuler le fichier csv, nous avons utilisé le module pandas, et plus précisément la commande </w:t>
-      </w:r>
+        <w:t xml:space="preserve"> </w:t>
+      </w:r>
+      <w:proofErr w:type="spellStart"/>
+      <w:r>
+        <w:rPr>
+          <w:rFonts w:ascii="Century Gothic" w:hAnsi="Century Gothic"/>
+          <w:sz w:val="20"/>
+          <w:szCs w:val="20"/>
+        </w:rPr>
+        <w:t>here</w:t>
+      </w:r>
+      <w:proofErr w:type="spellEnd"/>
+      <w:r>
+        <w:rPr>
+          <w:rFonts w:ascii="Century Gothic" w:hAnsi="Century Gothic"/>
+          <w:sz w:val="20"/>
+          <w:szCs w:val="20"/>
+        </w:rPr>
+        <w:t> </w:t>
+      </w:r>
+      <w:proofErr w:type="gramStart"/>
+      <w:r>
+        <w:rPr>
+          <w:rFonts w:ascii="Century Gothic" w:hAnsi="Century Gothic"/>
+          <w:sz w:val="20"/>
+          <w:szCs w:val="20"/>
+        </w:rPr>
+        <w:t>».Ensuite</w:t>
+      </w:r>
+      <w:proofErr w:type="gramEnd"/>
+      <w:r>
+        <w:rPr>
+          <w:rFonts w:ascii="Century Gothic" w:hAnsi="Century Gothic"/>
+          <w:sz w:val="20"/>
+          <w:szCs w:val="20"/>
+        </w:rPr>
+        <w:t xml:space="preserve"> nous pouvions </w:t>
+      </w:r>
+      <w:r>
+        <w:rPr>
+          <w:rFonts w:ascii="Century Gothic" w:hAnsi="Century Gothic"/>
+          <w:sz w:val="20"/>
+          <w:szCs w:val="20"/>
+        </w:rPr>
+        <w:t>utilis</w:t>
+      </w:r>
+      <w:r>
+        <w:rPr>
+          <w:rFonts w:ascii="Century Gothic" w:hAnsi="Century Gothic"/>
+          <w:sz w:val="20"/>
+          <w:szCs w:val="20"/>
+        </w:rPr>
+        <w:t>er</w:t>
+      </w:r>
+      <w:r>
+        <w:rPr>
+          <w:rFonts w:ascii="Century Gothic" w:hAnsi="Century Gothic"/>
+          <w:sz w:val="20"/>
+          <w:szCs w:val="20"/>
+        </w:rPr>
+        <w:t xml:space="preserve"> </w:t>
+      </w:r>
+      <w:r>
+        <w:rPr>
+          <w:rFonts w:ascii="Century Gothic" w:hAnsi="Century Gothic"/>
+          <w:sz w:val="20"/>
+          <w:szCs w:val="20"/>
+        </w:rPr>
+        <w:t>les</w:t>
+      </w:r>
+      <w:r>
+        <w:rPr>
+          <w:rFonts w:ascii="Century Gothic" w:hAnsi="Century Gothic"/>
+          <w:sz w:val="20"/>
+          <w:szCs w:val="20"/>
+        </w:rPr>
+        <w:t xml:space="preserve"> commandes </w:t>
+      </w:r>
+      <w:r>
+        <w:rPr>
+          <w:rFonts w:ascii="Century Gothic" w:hAnsi="Century Gothic"/>
+          <w:sz w:val="20"/>
+          <w:szCs w:val="20"/>
+        </w:rPr>
+        <w:t>de</w:t>
+      </w:r>
+      <w:r>
+        <w:rPr>
+          <w:rFonts w:ascii="Century Gothic" w:hAnsi="Century Gothic"/>
+          <w:sz w:val="20"/>
+          <w:szCs w:val="20"/>
+        </w:rPr>
+        <w:t xml:space="preserve"> sauvegarde</w:t>
+      </w:r>
+      <w:r>
+        <w:rPr>
+          <w:rFonts w:ascii="Century Gothic" w:hAnsi="Century Gothic"/>
+          <w:sz w:val="20"/>
+          <w:szCs w:val="20"/>
+        </w:rPr>
+        <w:t>, pour conserver n</w:t>
+      </w:r>
+      <w:r>
+        <w:rPr>
+          <w:rFonts w:ascii="Century Gothic" w:hAnsi="Century Gothic"/>
+          <w:sz w:val="20"/>
+          <w:szCs w:val="20"/>
+        </w:rPr>
+        <w:t xml:space="preserve">os travaux sur la plateforme </w:t>
+      </w:r>
+      <w:proofErr w:type="spellStart"/>
+      <w:r>
+        <w:rPr>
+          <w:rFonts w:ascii="Century Gothic" w:hAnsi="Century Gothic"/>
+          <w:sz w:val="20"/>
+          <w:szCs w:val="20"/>
+        </w:rPr>
+        <w:t>gitHub</w:t>
+      </w:r>
+      <w:proofErr w:type="spellEnd"/>
+      <w:r>
+        <w:rPr>
+          <w:rFonts w:ascii="Century Gothic" w:hAnsi="Century Gothic"/>
+          <w:sz w:val="20"/>
+          <w:szCs w:val="20"/>
+        </w:rPr>
+        <w:t> :</w:t>
+      </w:r>
+    </w:p>
+    <w:p>
+      <w:pPr>
+        <w:pStyle w:val="Paragraphedeliste"/>
+        <w:numPr>
+          <w:ilvl w:val="0"/>
+          <w:numId w:val="8"/>
+        </w:numPr>
+        <w:rPr>
+          <w:rFonts w:ascii="Century Gothic" w:hAnsi="Century Gothic"/>
+          <w:sz w:val="20"/>
+          <w:szCs w:val="20"/>
+        </w:rPr>
+      </w:pPr>
+      <w:proofErr w:type="gramStart"/>
+      <w:r>
+        <w:rPr>
+          <w:rFonts w:ascii="Century Gothic" w:hAnsi="Century Gothic"/>
+          <w:sz w:val="20"/>
+          <w:szCs w:val="20"/>
+        </w:rPr>
+        <w:t>git</w:t>
+      </w:r>
+      <w:proofErr w:type="gramEnd"/>
+      <w:r>
+        <w:rPr>
+          <w:rFonts w:ascii="Century Gothic" w:hAnsi="Century Gothic"/>
+          <w:sz w:val="20"/>
+          <w:szCs w:val="20"/>
+        </w:rPr>
+        <w:t xml:space="preserve"> a</w:t>
+      </w:r>
+      <w:proofErr w:type="spellStart"/>
+      <w:r>
+        <w:rPr>
+          <w:rFonts w:ascii="Century Gothic" w:hAnsi="Century Gothic"/>
+          <w:sz w:val="20"/>
+          <w:szCs w:val="20"/>
+        </w:rPr>
+        <w:t>dd</w:t>
+      </w:r>
+      <w:proofErr w:type="spellEnd"/>
+      <w:r>
+        <w:rPr>
+          <w:rFonts w:ascii="Century Gothic" w:hAnsi="Century Gothic"/>
+          <w:sz w:val="20"/>
+          <w:szCs w:val="20"/>
+        </w:rPr>
+        <w:t xml:space="preserve"> + nom du fichier</w:t>
+      </w:r>
+    </w:p>
+    <w:p>
+      <w:pPr>
+        <w:pStyle w:val="Paragraphedeliste"/>
+        <w:numPr>
+          <w:ilvl w:val="0"/>
+          <w:numId w:val="8"/>
+        </w:numPr>
+        <w:rPr>
+          <w:rFonts w:ascii="Century Gothic" w:hAnsi="Century Gothic"/>
+          <w:sz w:val="20"/>
+          <w:szCs w:val="20"/>
+        </w:rPr>
+      </w:pPr>
+      <w:proofErr w:type="gramStart"/>
+      <w:r>
+        <w:rPr>
+          <w:rFonts w:ascii="Century Gothic" w:hAnsi="Century Gothic"/>
+          <w:sz w:val="20"/>
+          <w:szCs w:val="20"/>
+        </w:rPr>
+        <w:t>git</w:t>
+      </w:r>
+      <w:proofErr w:type="gramEnd"/>
+      <w:r>
+        <w:rPr>
+          <w:rFonts w:ascii="Century Gothic" w:hAnsi="Century Gothic"/>
+          <w:sz w:val="20"/>
+          <w:szCs w:val="20"/>
+        </w:rPr>
+        <w:t xml:space="preserve"> </w:t>
+      </w:r>
+      <w:proofErr w:type="spellStart"/>
+      <w:r>
+        <w:rPr>
+          <w:rFonts w:ascii="Century Gothic" w:hAnsi="Century Gothic"/>
+          <w:sz w:val="20"/>
+          <w:szCs w:val="20"/>
+        </w:rPr>
+        <w:t>status</w:t>
+      </w:r>
+      <w:proofErr w:type="spellEnd"/>
+    </w:p>
+    <w:p>
+      <w:pPr>
+        <w:pStyle w:val="Paragraphedeliste"/>
+        <w:numPr>
+          <w:ilvl w:val="0"/>
+          <w:numId w:val="8"/>
+        </w:numPr>
+        <w:rPr>
+          <w:rFonts w:ascii="Century Gothic" w:hAnsi="Century Gothic"/>
+          <w:sz w:val="20"/>
+          <w:szCs w:val="20"/>
+        </w:rPr>
+      </w:pPr>
+      <w:proofErr w:type="gramStart"/>
+      <w:r>
+        <w:rPr>
+          <w:rFonts w:ascii="Century Gothic" w:hAnsi="Century Gothic"/>
+          <w:sz w:val="20"/>
+          <w:szCs w:val="20"/>
+        </w:rPr>
+        <w:t>git</w:t>
+      </w:r>
+      <w:proofErr w:type="gramEnd"/>
+      <w:r>
+        <w:rPr>
+          <w:rFonts w:ascii="Century Gothic" w:hAnsi="Century Gothic"/>
+          <w:sz w:val="20"/>
+          <w:szCs w:val="20"/>
+        </w:rPr>
+        <w:t xml:space="preserve"> commit</w:t>
+      </w:r>
+      <w:r>
+        <w:rPr>
+          <w:rFonts w:ascii="Century Gothic" w:hAnsi="Century Gothic"/>
+          <w:sz w:val="20"/>
+          <w:szCs w:val="20"/>
+        </w:rPr>
+        <w:t xml:space="preserve"> + un commentaire</w:t>
+      </w:r>
+    </w:p>
+    <w:p>
+      <w:pPr>
+        <w:pStyle w:val="Paragraphedeliste"/>
+        <w:numPr>
+          <w:ilvl w:val="0"/>
+          <w:numId w:val="8"/>
+        </w:numPr>
+        <w:rPr>
+          <w:rFonts w:ascii="Century Gothic" w:hAnsi="Century Gothic"/>
+          <w:sz w:val="20"/>
+          <w:szCs w:val="20"/>
+        </w:rPr>
+      </w:pPr>
+      <w:proofErr w:type="gramStart"/>
+      <w:r>
+        <w:rPr>
+          <w:rFonts w:ascii="Century Gothic" w:hAnsi="Century Gothic"/>
+          <w:sz w:val="20"/>
+          <w:szCs w:val="20"/>
+        </w:rPr>
+        <w:t>git</w:t>
+      </w:r>
+      <w:proofErr w:type="gramEnd"/>
+      <w:r>
+        <w:rPr>
+          <w:rFonts w:ascii="Century Gothic" w:hAnsi="Century Gothic"/>
+          <w:sz w:val="20"/>
+          <w:szCs w:val="20"/>
+        </w:rPr>
+        <w:t xml:space="preserve"> push </w:t>
+      </w:r>
+    </w:p>
+    <w:p>
+      <w:pPr>
+        <w:rPr>
+          <w:rFonts w:ascii="Century Gothic" w:hAnsi="Century Gothic"/>
+          <w:sz w:val="20"/>
+          <w:szCs w:val="20"/>
+        </w:rPr>
+      </w:pPr>
+      <w:r>
+        <w:rPr>
+          <w:rFonts w:ascii="Century Gothic" w:hAnsi="Century Gothic"/>
+          <w:sz w:val="20"/>
+          <w:szCs w:val="20"/>
+        </w:rPr>
+        <w:t>Puis, pour actualiser les</w:t>
+      </w:r>
+      <w:r>
+        <w:rPr>
+          <w:rFonts w:ascii="Century Gothic" w:hAnsi="Century Gothic"/>
+          <w:sz w:val="20"/>
+          <w:szCs w:val="20"/>
+        </w:rPr>
+        <w:t xml:space="preserve"> fichiers sur notre ordinateur nous faisions :</w:t>
+      </w:r>
+    </w:p>
+    <w:p>
+      <w:pPr>
+        <w:pStyle w:val="Paragraphedeliste"/>
+        <w:numPr>
+          <w:ilvl w:val="0"/>
+          <w:numId w:val="8"/>
+        </w:numPr>
+        <w:rPr>
+          <w:rFonts w:ascii="Century Gothic" w:hAnsi="Century Gothic"/>
+          <w:sz w:val="20"/>
+          <w:szCs w:val="20"/>
+        </w:rPr>
+      </w:pPr>
+      <w:proofErr w:type="gramStart"/>
+      <w:r>
+        <w:rPr>
+          <w:rFonts w:ascii="Century Gothic" w:hAnsi="Century Gothic"/>
+          <w:sz w:val="20"/>
+          <w:szCs w:val="20"/>
+        </w:rPr>
+        <w:t>git</w:t>
+      </w:r>
+      <w:proofErr w:type="gramEnd"/>
+      <w:r>
+        <w:rPr>
+          <w:rFonts w:ascii="Century Gothic" w:hAnsi="Century Gothic"/>
+          <w:sz w:val="20"/>
+          <w:szCs w:val="20"/>
+        </w:rPr>
+        <w:t xml:space="preserve"> pull</w:t>
+      </w:r>
+    </w:p>
+    <w:p>
+      <w:pPr>
+        <w:rPr>
+          <w:rFonts w:ascii="Century Gothic" w:hAnsi="Century Gothic"/>
+          <w:sz w:val="20"/>
+          <w:szCs w:val="20"/>
+        </w:rPr>
+      </w:pPr>
+      <w:r>
+        <w:rPr>
+          <w:rFonts w:ascii="Century Gothic" w:hAnsi="Century Gothic"/>
+          <w:sz w:val="20"/>
+          <w:szCs w:val="20"/>
+        </w:rPr>
+        <w:t>Nous pouvons même créer des fichiers :</w:t>
+      </w:r>
+    </w:p>
+    <w:p>
+      <w:pPr>
+        <w:pStyle w:val="Paragraphedeliste"/>
+        <w:numPr>
+          <w:ilvl w:val="0"/>
+          <w:numId w:val="8"/>
+        </w:numPr>
+        <w:rPr>
+          <w:rFonts w:ascii="Century Gothic" w:hAnsi="Century Gothic"/>
+          <w:sz w:val="20"/>
+          <w:szCs w:val="20"/>
+        </w:rPr>
+      </w:pPr>
+      <w:r>
+        <w:rPr>
+          <w:rFonts w:ascii="Century Gothic" w:hAnsi="Century Gothic"/>
+          <w:sz w:val="20"/>
+          <w:szCs w:val="20"/>
+        </w:rPr>
+        <w:t xml:space="preserve">Excel, PowerPoint, </w:t>
+      </w:r>
+      <w:proofErr w:type="gramStart"/>
+      <w:r>
+        <w:rPr>
+          <w:rFonts w:ascii="Century Gothic" w:hAnsi="Century Gothic"/>
+          <w:sz w:val="20"/>
+          <w:szCs w:val="20"/>
+        </w:rPr>
+        <w:t>Word,…</w:t>
+      </w:r>
+      <w:proofErr w:type="gramEnd"/>
+    </w:p>
+    <w:p>
+      <w:pPr>
+        <w:pStyle w:val="Paragraphedeliste"/>
+        <w:numPr>
+          <w:ilvl w:val="0"/>
+          <w:numId w:val="8"/>
+        </w:numPr>
+        <w:rPr>
+          <w:rFonts w:ascii="Century Gothic" w:hAnsi="Century Gothic"/>
+          <w:sz w:val="20"/>
+          <w:szCs w:val="20"/>
+        </w:rPr>
+      </w:pPr>
       <w:proofErr w:type="spellStart"/>
       <w:proofErr w:type="gramStart"/>
       <w:r>
@@ -306,12 +753,112 @@
           <w:sz w:val="20"/>
           <w:szCs w:val="20"/>
         </w:rPr>
+        <w:t>etc</w:t>
+      </w:r>
+      <w:proofErr w:type="spellEnd"/>
+      <w:proofErr w:type="gramEnd"/>
+    </w:p>
+    <w:p>
+      <w:pPr>
+        <w:rPr>
+          <w:rFonts w:ascii="Century Gothic" w:hAnsi="Century Gothic"/>
+          <w:sz w:val="20"/>
+          <w:szCs w:val="20"/>
+        </w:rPr>
+      </w:pPr>
+    </w:p>
+    <w:p>
+      <w:pPr>
+        <w:rPr>
+          <w:rFonts w:ascii="Century Gothic" w:hAnsi="Century Gothic"/>
+          <w:color w:val="70AD47" w:themeColor="accent6"/>
+          <w:sz w:val="20"/>
+          <w:szCs w:val="20"/>
+        </w:rPr>
+      </w:pPr>
+      <w:r>
+        <w:rPr>
+          <w:rFonts w:ascii="Century Gothic" w:hAnsi="Century Gothic"/>
+          <w:color w:val="70AD47" w:themeColor="accent6"/>
+          <w:sz w:val="20"/>
+          <w:szCs w:val="20"/>
+        </w:rPr>
+        <w:t>Pour ce qui est de la programmation, nous avons décidé de traiter d’abord séparément chacun des problèmes proposés. Pour cela, il nous a fallu utiliser plusieurs modules.</w:t>
+      </w:r>
+    </w:p>
+    <w:p>
+      <w:pPr>
+        <w:rPr>
+          <w:rFonts w:ascii="Century Gothic" w:hAnsi="Century Gothic"/>
+          <w:color w:val="70AD47" w:themeColor="accent6"/>
+          <w:sz w:val="20"/>
+          <w:szCs w:val="20"/>
+        </w:rPr>
+      </w:pPr>
+      <w:r>
+        <w:rPr>
+          <w:rFonts w:ascii="Century Gothic" w:hAnsi="Century Gothic"/>
+          <w:color w:val="70AD47" w:themeColor="accent6"/>
+          <w:sz w:val="20"/>
+          <w:szCs w:val="20"/>
+        </w:rPr>
+        <w:t xml:space="preserve">D’abord, nous avons utilisé le module </w:t>
+      </w:r>
+      <w:proofErr w:type="spellStart"/>
+      <w:r>
+        <w:rPr>
+          <w:rFonts w:ascii="Century Gothic" w:hAnsi="Century Gothic"/>
+          <w:color w:val="70AD47" w:themeColor="accent6"/>
+          <w:sz w:val="20"/>
+          <w:szCs w:val="20"/>
+        </w:rPr>
+        <w:t>matplotlib</w:t>
+      </w:r>
+      <w:proofErr w:type="spellEnd"/>
+      <w:r>
+        <w:rPr>
+          <w:rFonts w:ascii="Century Gothic" w:hAnsi="Century Gothic"/>
+          <w:color w:val="70AD47" w:themeColor="accent6"/>
+          <w:sz w:val="20"/>
+          <w:szCs w:val="20"/>
+        </w:rPr>
+        <w:t xml:space="preserve"> pour la réalisation des graphes.</w:t>
+      </w:r>
+    </w:p>
+    <w:p>
+      <w:pPr>
+        <w:rPr>
+          <w:rFonts w:ascii="Century Gothic" w:hAnsi="Century Gothic"/>
+          <w:color w:val="70AD47" w:themeColor="accent6"/>
+          <w:sz w:val="20"/>
+          <w:szCs w:val="20"/>
+        </w:rPr>
+      </w:pPr>
+      <w:r>
+        <w:rPr>
+          <w:rFonts w:ascii="Century Gothic" w:hAnsi="Century Gothic"/>
+          <w:color w:val="70AD47" w:themeColor="accent6"/>
+          <w:sz w:val="20"/>
+          <w:szCs w:val="20"/>
+        </w:rPr>
+        <w:t xml:space="preserve">Ensuite, pour manipuler le fichier csv, nous avons utilisé le module pandas, et plus précisément la commande </w:t>
+      </w:r>
+      <w:proofErr w:type="spellStart"/>
+      <w:proofErr w:type="gramStart"/>
+      <w:r>
+        <w:rPr>
+          <w:rFonts w:ascii="Century Gothic" w:hAnsi="Century Gothic"/>
+          <w:color w:val="70AD47" w:themeColor="accent6"/>
+          <w:sz w:val="20"/>
+          <w:szCs w:val="20"/>
+        </w:rPr>
         <w:t>pd.read</w:t>
       </w:r>
       <w:proofErr w:type="gramEnd"/>
       <w:r>
         <w:rPr>
           <w:rFonts w:ascii="Century Gothic" w:hAnsi="Century Gothic"/>
+          <w:color w:val="70AD47" w:themeColor="accent6"/>
           <w:sz w:val="20"/>
           <w:szCs w:val="20"/>
         </w:rPr>
@@ -321,6 +868,7 @@
       <w:r>
         <w:rPr>
           <w:rFonts w:ascii="Century Gothic" w:hAnsi="Century Gothic"/>
+          <w:color w:val="70AD47" w:themeColor="accent6"/>
           <w:sz w:val="20"/>
           <w:szCs w:val="20"/>
         </w:rPr>
@@ -331,13 +879,15 @@
       <w:pPr>
         <w:rPr>
           <w:rFonts w:ascii="Century Gothic" w:hAnsi="Century Gothic"/>
-          <w:sz w:val="20"/>
-          <w:szCs w:val="20"/>
-        </w:rPr>
-      </w:pPr>
-      <w:r>
-        <w:rPr>
-          <w:rFonts w:ascii="Century Gothic" w:hAnsi="Century Gothic"/>
+          <w:color w:val="70AD47" w:themeColor="accent6"/>
+          <w:sz w:val="20"/>
+          <w:szCs w:val="20"/>
+        </w:rPr>
+      </w:pPr>
+      <w:r>
+        <w:rPr>
+          <w:rFonts w:ascii="Century Gothic" w:hAnsi="Century Gothic"/>
+          <w:color w:val="70AD47" w:themeColor="accent6"/>
           <w:sz w:val="20"/>
           <w:szCs w:val="20"/>
         </w:rPr>
@@ -347,6 +897,7 @@
       <w:r>
         <w:rPr>
           <w:rFonts w:ascii="Century Gothic" w:hAnsi="Century Gothic"/>
+          <w:color w:val="70AD47" w:themeColor="accent6"/>
           <w:sz w:val="20"/>
           <w:szCs w:val="20"/>
         </w:rPr>
@@ -356,6 +907,7 @@
       <w:r>
         <w:rPr>
           <w:rFonts w:ascii="Century Gothic" w:hAnsi="Century Gothic"/>
+          <w:color w:val="70AD47" w:themeColor="accent6"/>
           <w:sz w:val="20"/>
           <w:szCs w:val="20"/>
         </w:rPr>
@@ -364,6 +916,7 @@
       <w:r>
         <w:rPr>
           <w:rFonts w:ascii="Century Gothic" w:hAnsi="Century Gothic"/>
+          <w:color w:val="70AD47" w:themeColor="accent6"/>
           <w:sz w:val="20"/>
           <w:szCs w:val="20"/>
         </w:rPr>
@@ -374,13 +927,15 @@
       <w:pPr>
         <w:rPr>
           <w:rFonts w:ascii="Century Gothic" w:hAnsi="Century Gothic"/>
-          <w:sz w:val="20"/>
-          <w:szCs w:val="20"/>
-        </w:rPr>
-      </w:pPr>
-      <w:r>
-        <w:rPr>
-          <w:rFonts w:ascii="Century Gothic" w:hAnsi="Century Gothic"/>
+          <w:color w:val="70AD47" w:themeColor="accent6"/>
+          <w:sz w:val="20"/>
+          <w:szCs w:val="20"/>
+        </w:rPr>
+      </w:pPr>
+      <w:r>
+        <w:rPr>
+          <w:rFonts w:ascii="Century Gothic" w:hAnsi="Century Gothic"/>
+          <w:color w:val="70AD47" w:themeColor="accent6"/>
           <w:sz w:val="20"/>
           <w:szCs w:val="20"/>
         </w:rPr>
@@ -391,22 +946,26 @@
       <w:pPr>
         <w:rPr>
           <w:rFonts w:ascii="Century Gothic" w:hAnsi="Century Gothic"/>
-          <w:sz w:val="20"/>
-          <w:szCs w:val="20"/>
-        </w:rPr>
-      </w:pPr>
-      <w:r>
-        <w:rPr>
-          <w:rFonts w:ascii="Century Gothic" w:hAnsi="Century Gothic"/>
-          <w:sz w:val="20"/>
-          <w:szCs w:val="20"/>
-        </w:rPr>
+          <w:color w:val="70AD47" w:themeColor="accent6"/>
+          <w:sz w:val="20"/>
+          <w:szCs w:val="20"/>
+        </w:rPr>
+      </w:pPr>
+      <w:r>
+        <w:rPr>
+          <w:rFonts w:ascii="Century Gothic" w:hAnsi="Century Gothic"/>
+          <w:color w:val="70AD47" w:themeColor="accent6"/>
+          <w:sz w:val="20"/>
+          <w:szCs w:val="20"/>
+        </w:rPr>
+        <w:lastRenderedPageBreak/>
         <w:t xml:space="preserve">Enfin, dans un premier temps, nous avons également utilisé le module </w:t>
       </w:r>
       <w:proofErr w:type="spellStart"/>
       <w:r>
         <w:rPr>
           <w:rFonts w:ascii="Century Gothic" w:hAnsi="Century Gothic"/>
+          <w:color w:val="70AD47" w:themeColor="accent6"/>
           <w:sz w:val="20"/>
           <w:szCs w:val="20"/>
         </w:rPr>
@@ -416,6 +975,7 @@
       <w:r>
         <w:rPr>
           <w:rFonts w:ascii="Century Gothic" w:hAnsi="Century Gothic"/>
+          <w:color w:val="70AD47" w:themeColor="accent6"/>
           <w:sz w:val="20"/>
           <w:szCs w:val="20"/>
         </w:rPr>
@@ -424,6 +984,7 @@
       <w:r>
         <w:rPr>
           <w:rFonts w:ascii="Century Gothic" w:hAnsi="Century Gothic"/>
+          <w:color w:val="70AD47" w:themeColor="accent6"/>
           <w:sz w:val="20"/>
           <w:szCs w:val="20"/>
         </w:rPr>
@@ -432,6 +993,7 @@
       <w:r>
         <w:rPr>
           <w:rFonts w:ascii="Century Gothic" w:hAnsi="Century Gothic"/>
+          <w:color w:val="70AD47" w:themeColor="accent6"/>
           <w:sz w:val="20"/>
           <w:szCs w:val="20"/>
         </w:rPr>
@@ -447,9 +1009,1925 @@
         </w:rPr>
       </w:pPr>
     </w:p>
+    <w:p>
+      <w:pPr>
+        <w:pStyle w:val="Paragraphedeliste"/>
+        <w:numPr>
+          <w:ilvl w:val="0"/>
+          <w:numId w:val="1"/>
+        </w:numPr>
+        <w:rPr>
+          <w:rFonts w:ascii="Century Gothic" w:hAnsi="Century Gothic"/>
+          <w:b/>
+          <w:bCs/>
+          <w:sz w:val="20"/>
+          <w:szCs w:val="20"/>
+          <w:u w:val="single"/>
+        </w:rPr>
+      </w:pPr>
+      <w:r>
+        <w:rPr>
+          <w:rFonts w:ascii="Century Gothic" w:hAnsi="Century Gothic"/>
+          <w:b/>
+          <w:bCs/>
+          <w:sz w:val="20"/>
+          <w:szCs w:val="20"/>
+        </w:rPr>
+        <w:t>MAITRISE DE PYTHON :</w:t>
+      </w:r>
+    </w:p>
+    <w:p>
+      <w:pPr>
+        <w:rPr>
+          <w:rFonts w:ascii="Century Gothic" w:hAnsi="Century Gothic"/>
+          <w:sz w:val="20"/>
+          <w:szCs w:val="20"/>
+        </w:rPr>
+      </w:pPr>
+      <w:r>
+        <w:rPr>
+          <w:rFonts w:ascii="Century Gothic" w:hAnsi="Century Gothic"/>
+          <w:sz w:val="20"/>
+          <w:szCs w:val="20"/>
+        </w:rPr>
+        <w:t xml:space="preserve">Tout d’abord, nous avons dû apprendre à ouvrir un fichier csv et à en extraire des données. Pour cela nous avons </w:t>
+      </w:r>
+      <w:r>
+        <w:rPr>
+          <w:rFonts w:ascii="Century Gothic" w:hAnsi="Century Gothic"/>
+          <w:sz w:val="20"/>
+          <w:szCs w:val="20"/>
+        </w:rPr>
+        <w:t>utilisé</w:t>
+      </w:r>
+      <w:r>
+        <w:rPr>
+          <w:rFonts w:ascii="Century Gothic" w:hAnsi="Century Gothic"/>
+          <w:sz w:val="20"/>
+          <w:szCs w:val="20"/>
+        </w:rPr>
+        <w:t xml:space="preserve"> le module pandas. </w:t>
+      </w:r>
+    </w:p>
+    <w:p>
+      <w:pPr>
+        <w:rPr>
+          <w:rFonts w:ascii="Century Gothic" w:hAnsi="Century Gothic"/>
+          <w:sz w:val="20"/>
+          <w:szCs w:val="20"/>
+        </w:rPr>
+      </w:pPr>
+      <w:r>
+        <w:rPr>
+          <w:rFonts w:ascii="Century Gothic" w:hAnsi="Century Gothic"/>
+          <w:sz w:val="20"/>
+          <w:szCs w:val="20"/>
+        </w:rPr>
+        <w:t>P</w:t>
+      </w:r>
+      <w:r>
+        <w:rPr>
+          <w:rFonts w:ascii="Century Gothic" w:hAnsi="Century Gothic"/>
+          <w:sz w:val="20"/>
+          <w:szCs w:val="20"/>
+        </w:rPr>
+        <w:t>our éviter d’avoir à rouvrir le dossier dans chaque programme, nous avons créé une variable globale, que nous avons nommé matrice, et qui nous permet d’avoir accès facilement au fichier csv n’importe où. Dans la même optique, afin de traiter les « stat date » et « end date », nous avons créé des variables globales : une plus petite que toutes les dates du fichier (</w:t>
+      </w:r>
+      <w:proofErr w:type="spellStart"/>
+      <w:r>
+        <w:rPr>
+          <w:rFonts w:ascii="Century Gothic" w:hAnsi="Century Gothic"/>
+          <w:sz w:val="20"/>
+          <w:szCs w:val="20"/>
+        </w:rPr>
+        <w:t>default_sd</w:t>
+      </w:r>
+      <w:proofErr w:type="spellEnd"/>
+      <w:r>
+        <w:rPr>
+          <w:rFonts w:ascii="Century Gothic" w:hAnsi="Century Gothic"/>
+          <w:sz w:val="20"/>
+          <w:szCs w:val="20"/>
+        </w:rPr>
+        <w:t>) et une autre égale à la plus grande date du fichier (</w:t>
+      </w:r>
+      <w:proofErr w:type="spellStart"/>
+      <w:r>
+        <w:rPr>
+          <w:rFonts w:ascii="Century Gothic" w:hAnsi="Century Gothic"/>
+          <w:sz w:val="20"/>
+          <w:szCs w:val="20"/>
+        </w:rPr>
+        <w:t>default_ed</w:t>
+      </w:r>
+      <w:proofErr w:type="spellEnd"/>
+      <w:r>
+        <w:rPr>
+          <w:rFonts w:ascii="Century Gothic" w:hAnsi="Century Gothic"/>
+          <w:sz w:val="20"/>
+          <w:szCs w:val="20"/>
+        </w:rPr>
+        <w:t>). De cette façon on a pu donner des valeurs par défaut à start date et en date, dans le cas où l’utilisateur n’en rentre pas.</w:t>
+      </w:r>
+    </w:p>
+    <w:p>
+      <w:pPr>
+        <w:rPr>
+          <w:rFonts w:ascii="Century Gothic" w:hAnsi="Century Gothic"/>
+          <w:sz w:val="20"/>
+          <w:szCs w:val="20"/>
+        </w:rPr>
+      </w:pPr>
+      <w:r>
+        <w:rPr>
+          <w:rFonts w:ascii="Century Gothic" w:hAnsi="Century Gothic"/>
+          <w:sz w:val="20"/>
+          <w:szCs w:val="20"/>
+        </w:rPr>
+        <w:t>Une fois le fichier csv ouvert, nous l’avons manipulé comme une liste de listes, et ainsi avons extrait ses éléments avec la méthode : liste[i][j].</w:t>
+      </w:r>
+    </w:p>
+    <w:p>
+      <w:pPr>
+        <w:rPr>
+          <w:rFonts w:ascii="Century Gothic" w:hAnsi="Century Gothic"/>
+          <w:sz w:val="20"/>
+          <w:szCs w:val="20"/>
+        </w:rPr>
+      </w:pPr>
+      <w:r>
+        <w:rPr>
+          <w:rFonts w:ascii="Century Gothic" w:hAnsi="Century Gothic"/>
+          <w:sz w:val="20"/>
+          <w:szCs w:val="20"/>
+        </w:rPr>
+        <w:t xml:space="preserve">Une fois ces techniques acquises, il nous a </w:t>
+      </w:r>
+      <w:r>
+        <w:rPr>
+          <w:rFonts w:ascii="Century Gothic" w:hAnsi="Century Gothic"/>
+          <w:sz w:val="20"/>
+          <w:szCs w:val="20"/>
+        </w:rPr>
+        <w:t>fallu</w:t>
+      </w:r>
+      <w:r>
+        <w:rPr>
+          <w:rFonts w:ascii="Century Gothic" w:hAnsi="Century Gothic"/>
+          <w:sz w:val="20"/>
+          <w:szCs w:val="20"/>
+        </w:rPr>
+        <w:t xml:space="preserve"> comparer les différentes dates du fichier. Cependant, que ce soit pour des chiffres ou des dates, python donnait comme type par défaut </w:t>
+      </w:r>
+      <w:proofErr w:type="spellStart"/>
+      <w:r>
+        <w:rPr>
+          <w:rFonts w:ascii="Century Gothic" w:hAnsi="Century Gothic"/>
+          <w:sz w:val="20"/>
+          <w:szCs w:val="20"/>
+        </w:rPr>
+        <w:t>str</w:t>
+      </w:r>
+      <w:proofErr w:type="spellEnd"/>
+      <w:r>
+        <w:rPr>
+          <w:rFonts w:ascii="Century Gothic" w:hAnsi="Century Gothic"/>
+          <w:sz w:val="20"/>
+          <w:szCs w:val="20"/>
+        </w:rPr>
+        <w:t xml:space="preserve"> (chaîne de caractères) à tous les éléments du fichier. Ainsi, lorsque nous voulions comparer ou utiliser des nombres du tableau, nous utilisions la méthode </w:t>
+      </w:r>
+      <w:proofErr w:type="spellStart"/>
+      <w:proofErr w:type="gramStart"/>
+      <w:r>
+        <w:rPr>
+          <w:rFonts w:ascii="Century Gothic" w:hAnsi="Century Gothic"/>
+          <w:sz w:val="20"/>
+          <w:szCs w:val="20"/>
+        </w:rPr>
+        <w:t>float</w:t>
+      </w:r>
+      <w:proofErr w:type="spellEnd"/>
+      <w:r>
+        <w:rPr>
+          <w:rFonts w:ascii="Century Gothic" w:hAnsi="Century Gothic"/>
+          <w:sz w:val="20"/>
+          <w:szCs w:val="20"/>
+        </w:rPr>
+        <w:t>(</w:t>
+      </w:r>
+      <w:proofErr w:type="gramEnd"/>
+      <w:r>
+        <w:rPr>
+          <w:rFonts w:ascii="Century Gothic" w:hAnsi="Century Gothic"/>
+          <w:sz w:val="20"/>
+          <w:szCs w:val="20"/>
+        </w:rPr>
+        <w:t xml:space="preserve">), par exemple : </w:t>
+      </w:r>
+      <w:proofErr w:type="spellStart"/>
+      <w:r>
+        <w:rPr>
+          <w:rFonts w:ascii="Century Gothic" w:hAnsi="Century Gothic"/>
+          <w:sz w:val="20"/>
+          <w:szCs w:val="20"/>
+        </w:rPr>
+        <w:t>float</w:t>
+      </w:r>
+      <w:proofErr w:type="spellEnd"/>
+      <w:r>
+        <w:rPr>
+          <w:rFonts w:ascii="Century Gothic" w:hAnsi="Century Gothic"/>
+          <w:sz w:val="20"/>
+          <w:szCs w:val="20"/>
+        </w:rPr>
+        <w:t xml:space="preserve">(matrice[4][i]) pour retirer le nombre de la quatrième colonne, à la ligne i. Pour les dates, nous avons utilisé la </w:t>
+      </w:r>
+      <w:proofErr w:type="gramStart"/>
+      <w:r>
+        <w:rPr>
+          <w:rFonts w:ascii="Century Gothic" w:hAnsi="Century Gothic"/>
+          <w:sz w:val="20"/>
+          <w:szCs w:val="20"/>
+        </w:rPr>
+        <w:t xml:space="preserve">méthode  </w:t>
+      </w:r>
+      <w:proofErr w:type="spellStart"/>
+      <w:r>
+        <w:rPr>
+          <w:rFonts w:ascii="Century Gothic" w:hAnsi="Century Gothic"/>
+          <w:sz w:val="20"/>
+          <w:szCs w:val="20"/>
+        </w:rPr>
+        <w:t>dt</w:t>
+      </w:r>
+      <w:proofErr w:type="gramEnd"/>
+      <w:r>
+        <w:rPr>
+          <w:rFonts w:ascii="Century Gothic" w:hAnsi="Century Gothic"/>
+          <w:sz w:val="20"/>
+          <w:szCs w:val="20"/>
+        </w:rPr>
+        <w:t>.strptime</w:t>
+      </w:r>
+      <w:proofErr w:type="spellEnd"/>
+      <w:r>
+        <w:rPr>
+          <w:rFonts w:ascii="Century Gothic" w:hAnsi="Century Gothic"/>
+          <w:sz w:val="20"/>
+          <w:szCs w:val="20"/>
+        </w:rPr>
+        <w:t>(matrice[7][i], '%Y-%m-%d %H:%M:%</w:t>
+      </w:r>
+      <w:proofErr w:type="spellStart"/>
+      <w:r>
+        <w:rPr>
+          <w:rFonts w:ascii="Century Gothic" w:hAnsi="Century Gothic"/>
+          <w:sz w:val="20"/>
+          <w:szCs w:val="20"/>
+        </w:rPr>
+        <w:t>S%z</w:t>
+      </w:r>
+      <w:proofErr w:type="spellEnd"/>
+      <w:r>
+        <w:rPr>
+          <w:rFonts w:ascii="Century Gothic" w:hAnsi="Century Gothic"/>
+          <w:sz w:val="20"/>
+          <w:szCs w:val="20"/>
+        </w:rPr>
+        <w:t>') afin de transformer les chaînes de caractères en dates, en respectant bien le modèle utilisé dans le fichier. En effet, %Y correspond à l’année en 4 chiffres, %m au mois en 2 chiffres, %d au jour en deux chiffres, %H à l’heure en 2 chiffres et 24 heures, %M aux minutes en deux chiffres, %S aux secondes en deux chiffres et %z au fuseau horaire comme écrit dans le fichier.</w:t>
+      </w:r>
+    </w:p>
+    <w:p>
+      <w:pPr>
+        <w:rPr>
+          <w:rFonts w:ascii="Century Gothic" w:hAnsi="Century Gothic"/>
+          <w:sz w:val="20"/>
+          <w:szCs w:val="20"/>
+        </w:rPr>
+      </w:pPr>
+      <w:r>
+        <w:rPr>
+          <w:rFonts w:ascii="Century Gothic" w:hAnsi="Century Gothic"/>
+          <w:sz w:val="20"/>
+          <w:szCs w:val="20"/>
+        </w:rPr>
+        <w:t xml:space="preserve">Enfin, pour l’aspect de nos graphiques, nous avons appris à leur donner un titre avec </w:t>
+      </w:r>
+      <w:proofErr w:type="spellStart"/>
+      <w:proofErr w:type="gramStart"/>
+      <w:r>
+        <w:rPr>
+          <w:rFonts w:ascii="Century Gothic" w:hAnsi="Century Gothic"/>
+          <w:sz w:val="20"/>
+          <w:szCs w:val="20"/>
+        </w:rPr>
+        <w:t>plt.title</w:t>
+      </w:r>
+      <w:proofErr w:type="spellEnd"/>
+      <w:proofErr w:type="gramEnd"/>
+      <w:r>
+        <w:rPr>
+          <w:rFonts w:ascii="Century Gothic" w:hAnsi="Century Gothic"/>
+          <w:sz w:val="20"/>
+          <w:szCs w:val="20"/>
+        </w:rPr>
+        <w:t>() et à y placer des flèches (voir commande utilisée sur les programmes).</w:t>
+      </w:r>
+    </w:p>
+    <w:p>
+      <w:pPr>
+        <w:pStyle w:val="Paragraphedeliste"/>
+        <w:rPr>
+          <w:rFonts w:ascii="Century Gothic" w:hAnsi="Century Gothic"/>
+          <w:b/>
+          <w:bCs/>
+          <w:sz w:val="20"/>
+          <w:szCs w:val="20"/>
+        </w:rPr>
+      </w:pPr>
+    </w:p>
+    <w:p>
+      <w:pPr>
+        <w:pStyle w:val="Paragraphedeliste"/>
+        <w:numPr>
+          <w:ilvl w:val="0"/>
+          <w:numId w:val="1"/>
+        </w:numPr>
+        <w:rPr>
+          <w:rFonts w:ascii="Century Gothic" w:hAnsi="Century Gothic"/>
+          <w:b/>
+          <w:bCs/>
+          <w:sz w:val="20"/>
+          <w:szCs w:val="20"/>
+        </w:rPr>
+      </w:pPr>
+      <w:r>
+        <w:rPr>
+          <w:rFonts w:ascii="Century Gothic" w:hAnsi="Century Gothic"/>
+          <w:b/>
+          <w:bCs/>
+          <w:sz w:val="20"/>
+          <w:szCs w:val="20"/>
+        </w:rPr>
+        <w:t>ALGORITHME</w:t>
+      </w:r>
+    </w:p>
+    <w:p>
+      <w:pPr>
+        <w:rPr>
+          <w:rFonts w:ascii="Century Gothic" w:hAnsi="Century Gothic"/>
+          <w:sz w:val="20"/>
+          <w:szCs w:val="20"/>
+        </w:rPr>
+      </w:pPr>
+      <w:r>
+        <w:rPr>
+          <w:noProof/>
+        </w:rPr>
+        <w:drawing>
+          <wp:anchor distT="0" distB="0" distL="114300" distR="114300" simplePos="0" relativeHeight="251658240" behindDoc="0" locked="0" layoutInCell="1" allowOverlap="1" wp14:anchorId="5CDB08C8" wp14:editId="04C83A5F">
+            <wp:simplePos x="0" y="0"/>
+            <wp:positionH relativeFrom="margin">
+              <wp:align>left</wp:align>
+            </wp:positionH>
+            <wp:positionV relativeFrom="paragraph">
+              <wp:posOffset>391160</wp:posOffset>
+            </wp:positionV>
+            <wp:extent cx="2442210" cy="2617470"/>
+            <wp:effectExtent l="7620" t="0" r="3810" b="3810"/>
+            <wp:wrapTopAndBottom/>
+            <wp:docPr id="1" name="Image 1"/>
+            <wp:cNvGraphicFramePr>
+              <a:graphicFrameLocks xmlns:a="http://schemas.openxmlformats.org/drawingml/2006/main" noChangeAspect="1"/>
+            </wp:cNvGraphicFramePr>
+            <a:graphic xmlns:a="http://schemas.openxmlformats.org/drawingml/2006/main">
+              <a:graphicData uri="http://schemas.openxmlformats.org/drawingml/2006/picture">
+                <pic:pic xmlns:pic="http://schemas.openxmlformats.org/drawingml/2006/picture">
+                  <pic:nvPicPr>
+                    <pic:cNvPr id="1" name=""/>
+                    <pic:cNvPicPr/>
+                  </pic:nvPicPr>
+                  <pic:blipFill rotWithShape="1">
+                    <a:blip r:embed="rId7" cstate="print">
+                      <a:extLst>
+                        <a:ext uri="{28A0092B-C50C-407E-A947-70E740481C1C}">
+                          <a14:useLocalDpi xmlns:a14="http://schemas.microsoft.com/office/drawing/2010/main" val="0"/>
+                        </a:ext>
+                      </a:extLst>
+                    </a:blip>
+                    <a:srcRect l="49086" r="3783"/>
+                    <a:stretch/>
+                  </pic:blipFill>
+                  <pic:spPr bwMode="auto">
+                    <a:xfrm rot="16200000">
+                      <a:off x="0" y="0"/>
+                      <a:ext cx="2442210" cy="2617470"/>
+                    </a:xfrm>
+                    <a:prstGeom prst="rect">
+                      <a:avLst/>
+                    </a:prstGeom>
+                    <a:ln>
+                      <a:noFill/>
+                    </a:ln>
+                    <a:extLst>
+                      <a:ext uri="{53640926-AAD7-44D8-BBD7-CCE9431645EC}">
+                        <a14:shadowObscured xmlns:a14="http://schemas.microsoft.com/office/drawing/2010/main"/>
+                      </a:ext>
+                    </a:extLst>
+                  </pic:spPr>
+                </pic:pic>
+              </a:graphicData>
+            </a:graphic>
+            <wp14:sizeRelH relativeFrom="margin">
+              <wp14:pctWidth>0</wp14:pctWidth>
+            </wp14:sizeRelH>
+            <wp14:sizeRelV relativeFrom="margin">
+              <wp14:pctHeight>0</wp14:pctHeight>
+            </wp14:sizeRelV>
+          </wp:anchor>
+        </w:drawing>
+      </w:r>
+      <w:r>
+        <w:rPr>
+          <w:noProof/>
+        </w:rPr>
+        <w:drawing>
+          <wp:anchor distT="0" distB="0" distL="114300" distR="114300" simplePos="0" relativeHeight="251660288" behindDoc="0" locked="0" layoutInCell="1" allowOverlap="1" wp14:anchorId="4BBAD9AC" wp14:editId="6FFDECCF">
+            <wp:simplePos x="0" y="0"/>
+            <wp:positionH relativeFrom="margin">
+              <wp:align>right</wp:align>
+            </wp:positionH>
+            <wp:positionV relativeFrom="paragraph">
+              <wp:posOffset>419100</wp:posOffset>
+            </wp:positionV>
+            <wp:extent cx="2324735" cy="2689225"/>
+            <wp:effectExtent l="8255" t="0" r="7620" b="7620"/>
+            <wp:wrapTopAndBottom/>
+            <wp:docPr id="2" name="Image 2"/>
+            <wp:cNvGraphicFramePr>
+              <a:graphicFrameLocks xmlns:a="http://schemas.openxmlformats.org/drawingml/2006/main" noChangeAspect="1"/>
+            </wp:cNvGraphicFramePr>
+            <a:graphic xmlns:a="http://schemas.openxmlformats.org/drawingml/2006/main">
+              <a:graphicData uri="http://schemas.openxmlformats.org/drawingml/2006/picture">
+                <pic:pic xmlns:pic="http://schemas.openxmlformats.org/drawingml/2006/picture">
+                  <pic:nvPicPr>
+                    <pic:cNvPr id="1" name=""/>
+                    <pic:cNvPicPr/>
+                  </pic:nvPicPr>
+                  <pic:blipFill rotWithShape="1">
+                    <a:blip r:embed="rId8" cstate="print">
+                      <a:extLst>
+                        <a:ext uri="{28A0092B-C50C-407E-A947-70E740481C1C}">
+                          <a14:useLocalDpi xmlns:a14="http://schemas.microsoft.com/office/drawing/2010/main" val="0"/>
+                        </a:ext>
+                      </a:extLst>
+                    </a:blip>
+                    <a:srcRect l="5230" r="51111"/>
+                    <a:stretch/>
+                  </pic:blipFill>
+                  <pic:spPr bwMode="auto">
+                    <a:xfrm rot="16200000">
+                      <a:off x="0" y="0"/>
+                      <a:ext cx="2324735" cy="2689225"/>
+                    </a:xfrm>
+                    <a:prstGeom prst="rect">
+                      <a:avLst/>
+                    </a:prstGeom>
+                    <a:ln>
+                      <a:noFill/>
+                    </a:ln>
+                    <a:extLst>
+                      <a:ext uri="{53640926-AAD7-44D8-BBD7-CCE9431645EC}">
+                        <a14:shadowObscured xmlns:a14="http://schemas.microsoft.com/office/drawing/2010/main"/>
+                      </a:ext>
+                    </a:extLst>
+                  </pic:spPr>
+                </pic:pic>
+              </a:graphicData>
+            </a:graphic>
+            <wp14:sizeRelH relativeFrom="margin">
+              <wp14:pctWidth>0</wp14:pctWidth>
+            </wp14:sizeRelH>
+            <wp14:sizeRelV relativeFrom="margin">
+              <wp14:pctHeight>0</wp14:pctHeight>
+            </wp14:sizeRelV>
+          </wp:anchor>
+        </w:drawing>
+      </w:r>
+      <w:r>
+        <w:rPr>
+          <w:rFonts w:ascii="Century Gothic" w:hAnsi="Century Gothic"/>
+          <w:sz w:val="20"/>
+          <w:szCs w:val="20"/>
+        </w:rPr>
+        <w:t>Pour commercer le projet nous avons mis les programmes sous</w:t>
+      </w:r>
+      <w:r>
+        <w:rPr>
+          <w:rFonts w:ascii="Century Gothic" w:hAnsi="Century Gothic"/>
+          <w:sz w:val="20"/>
+          <w:szCs w:val="20"/>
+        </w:rPr>
+        <w:t xml:space="preserve"> forme d’algorithmes </w:t>
+      </w:r>
+      <w:r>
+        <w:rPr>
+          <w:rFonts w:ascii="Century Gothic" w:hAnsi="Century Gothic"/>
+          <w:sz w:val="20"/>
+          <w:szCs w:val="20"/>
+        </w:rPr>
+        <w:t xml:space="preserve">simplifiés et non codés </w:t>
+      </w:r>
+      <w:r>
+        <w:rPr>
+          <w:rFonts w:ascii="Century Gothic" w:hAnsi="Century Gothic"/>
+          <w:sz w:val="20"/>
+          <w:szCs w:val="20"/>
+        </w:rPr>
+        <w:t>de type : Variables, Initialisation, Traitement, Sortie</w:t>
+      </w:r>
+      <w:r>
+        <w:rPr>
+          <w:rFonts w:ascii="Century Gothic" w:hAnsi="Century Gothic"/>
+          <w:sz w:val="20"/>
+          <w:szCs w:val="20"/>
+        </w:rPr>
+        <w:t xml:space="preserve">. </w:t>
+      </w:r>
+    </w:p>
+    <w:p>
+      <w:pPr>
+        <w:rPr>
+          <w:rFonts w:ascii="Century Gothic" w:hAnsi="Century Gothic"/>
+          <w:sz w:val="20"/>
+          <w:szCs w:val="20"/>
+        </w:rPr>
+      </w:pPr>
+    </w:p>
+    <w:p>
+      <w:pPr>
+        <w:rPr>
+          <w:rFonts w:ascii="Century Gothic" w:hAnsi="Century Gothic"/>
+          <w:sz w:val="20"/>
+          <w:szCs w:val="20"/>
+        </w:rPr>
+      </w:pPr>
+      <w:r>
+        <w:rPr>
+          <w:rFonts w:ascii="Century Gothic" w:hAnsi="Century Gothic"/>
+          <w:sz w:val="20"/>
+          <w:szCs w:val="20"/>
+        </w:rPr>
+        <w:t xml:space="preserve">Puis, </w:t>
+      </w:r>
+      <w:r>
+        <w:rPr>
+          <w:rFonts w:ascii="Century Gothic" w:hAnsi="Century Gothic"/>
+          <w:sz w:val="20"/>
+          <w:szCs w:val="20"/>
+        </w:rPr>
+        <w:t>nous avons voulu prendre chaque question individuellement, pour répondre au problème posé. Le programme est donc divisé en 2 partie</w:t>
+      </w:r>
+      <w:r>
+        <w:rPr>
+          <w:rFonts w:ascii="Century Gothic" w:hAnsi="Century Gothic"/>
+          <w:sz w:val="20"/>
+          <w:szCs w:val="20"/>
+        </w:rPr>
+        <w:t>s</w:t>
+      </w:r>
+      <w:r>
+        <w:rPr>
+          <w:rFonts w:ascii="Century Gothic" w:hAnsi="Century Gothic"/>
+          <w:sz w:val="20"/>
+          <w:szCs w:val="20"/>
+        </w:rPr>
+        <w:t> :</w:t>
+      </w:r>
+      <w:r>
+        <w:rPr>
+          <w:rFonts w:ascii="Century Gothic" w:hAnsi="Century Gothic"/>
+          <w:sz w:val="20"/>
+          <w:szCs w:val="20"/>
+        </w:rPr>
+        <w:br/>
+        <w:t xml:space="preserve">- Les quatre premiers programmes répondent à chaque </w:t>
+      </w:r>
+      <w:r>
+        <w:rPr>
+          <w:rFonts w:ascii="Century Gothic" w:hAnsi="Century Gothic"/>
+          <w:sz w:val="20"/>
+          <w:szCs w:val="20"/>
+        </w:rPr>
+        <w:t>question</w:t>
+      </w:r>
+      <w:r>
+        <w:rPr>
+          <w:rFonts w:ascii="Century Gothic" w:hAnsi="Century Gothic"/>
+          <w:sz w:val="20"/>
+          <w:szCs w:val="20"/>
+        </w:rPr>
+        <w:t xml:space="preserve"> et le cinquième en fait la synthèse.</w:t>
+      </w:r>
+      <w:r>
+        <w:rPr>
+          <w:rFonts w:ascii="Century Gothic" w:hAnsi="Century Gothic"/>
+          <w:sz w:val="20"/>
+          <w:szCs w:val="20"/>
+        </w:rPr>
+        <w:br/>
+        <w:t>- Le reste des programmes permets de relever les différentes erreurs que nous avons remarqué.</w:t>
+      </w:r>
+    </w:p>
+    <w:p>
+      <w:pPr>
+        <w:rPr>
+          <w:rFonts w:ascii="Century Gothic" w:hAnsi="Century Gothic"/>
+          <w:sz w:val="20"/>
+          <w:szCs w:val="20"/>
+        </w:rPr>
+      </w:pPr>
+      <w:r>
+        <w:rPr>
+          <w:rFonts w:ascii="Century Gothic" w:hAnsi="Century Gothic"/>
+          <w:sz w:val="20"/>
+          <w:szCs w:val="20"/>
+        </w:rPr>
+        <w:t xml:space="preserve">Tout d’abord développons la </w:t>
+      </w:r>
+      <w:r>
+        <w:rPr>
+          <w:rFonts w:ascii="Century Gothic" w:hAnsi="Century Gothic"/>
+          <w:b/>
+          <w:bCs/>
+          <w:sz w:val="20"/>
+          <w:szCs w:val="20"/>
+        </w:rPr>
+        <w:t>première partie</w:t>
+      </w:r>
+      <w:r>
+        <w:rPr>
+          <w:rFonts w:ascii="Century Gothic" w:hAnsi="Century Gothic"/>
+          <w:sz w:val="20"/>
+          <w:szCs w:val="20"/>
+        </w:rPr>
+        <w:t> :</w:t>
+      </w:r>
+    </w:p>
+    <w:p>
+      <w:pPr>
+        <w:rPr>
+          <w:rFonts w:ascii="Century Gothic" w:hAnsi="Century Gothic"/>
+          <w:sz w:val="20"/>
+          <w:szCs w:val="20"/>
+        </w:rPr>
+      </w:pPr>
+      <w:r>
+        <w:rPr>
+          <w:rFonts w:ascii="Century Gothic" w:hAnsi="Century Gothic"/>
+          <w:sz w:val="20"/>
+          <w:szCs w:val="20"/>
+        </w:rPr>
+        <w:t xml:space="preserve">En préambule nous avons </w:t>
+      </w:r>
+      <w:r>
+        <w:rPr>
+          <w:rFonts w:ascii="Century Gothic" w:hAnsi="Century Gothic"/>
+          <w:sz w:val="20"/>
+          <w:szCs w:val="20"/>
+        </w:rPr>
+        <w:t>dû</w:t>
+      </w:r>
+      <w:r>
+        <w:rPr>
+          <w:rFonts w:ascii="Century Gothic" w:hAnsi="Century Gothic"/>
+          <w:sz w:val="20"/>
+          <w:szCs w:val="20"/>
+        </w:rPr>
+        <w:t xml:space="preserve"> trier les dates du </w:t>
+      </w:r>
+      <w:r>
+        <w:rPr>
+          <w:rFonts w:ascii="Century Gothic" w:hAnsi="Century Gothic"/>
+          <w:sz w:val="20"/>
+          <w:szCs w:val="20"/>
+        </w:rPr>
+        <w:t>CSV dans</w:t>
+      </w:r>
+      <w:r>
+        <w:rPr>
+          <w:rFonts w:ascii="Century Gothic" w:hAnsi="Century Gothic"/>
+          <w:sz w:val="20"/>
+          <w:szCs w:val="20"/>
+        </w:rPr>
+        <w:t xml:space="preserve"> l’</w:t>
+      </w:r>
+      <w:r>
+        <w:rPr>
+          <w:rFonts w:ascii="Century Gothic" w:hAnsi="Century Gothic"/>
+          <w:sz w:val="20"/>
+          <w:szCs w:val="20"/>
+        </w:rPr>
+        <w:t>ordre</w:t>
+      </w:r>
+      <w:r>
+        <w:rPr>
+          <w:rFonts w:ascii="Century Gothic" w:hAnsi="Century Gothic"/>
+          <w:sz w:val="20"/>
+          <w:szCs w:val="20"/>
+        </w:rPr>
+        <w:t xml:space="preserve"> croissant. </w:t>
+      </w:r>
+    </w:p>
+    <w:p>
+      <w:pPr>
+        <w:pStyle w:val="Paragraphedeliste"/>
+        <w:numPr>
+          <w:ilvl w:val="0"/>
+          <w:numId w:val="6"/>
+        </w:numPr>
+        <w:rPr>
+          <w:rFonts w:ascii="Century Gothic" w:hAnsi="Century Gothic"/>
+          <w:sz w:val="20"/>
+          <w:szCs w:val="20"/>
+        </w:rPr>
+      </w:pPr>
+      <w:r>
+        <w:rPr>
+          <w:rFonts w:ascii="Century Gothic" w:hAnsi="Century Gothic"/>
+          <w:sz w:val="20"/>
+          <w:szCs w:val="20"/>
+        </w:rPr>
+        <w:t>Le « programme_1 »</w:t>
+      </w:r>
+      <w:r>
+        <w:rPr>
+          <w:rFonts w:ascii="Century Gothic" w:hAnsi="Century Gothic"/>
+          <w:sz w:val="20"/>
+          <w:szCs w:val="20"/>
+        </w:rPr>
+        <w:t> :</w:t>
+      </w:r>
+    </w:p>
+    <w:p>
+      <w:pPr>
+        <w:rPr>
+          <w:rFonts w:ascii="Century Gothic" w:hAnsi="Century Gothic"/>
+          <w:sz w:val="20"/>
+          <w:szCs w:val="20"/>
+        </w:rPr>
+      </w:pPr>
+      <w:r>
+        <w:rPr>
+          <w:rFonts w:ascii="Century Gothic" w:hAnsi="Century Gothic"/>
+          <w:sz w:val="20"/>
+          <w:szCs w:val="20"/>
+        </w:rPr>
+        <w:t xml:space="preserve">Afin d’afficher une variable sur un graphique en fonction du temps, </w:t>
+      </w:r>
+      <w:r>
+        <w:rPr>
+          <w:rFonts w:ascii="Century Gothic" w:hAnsi="Century Gothic"/>
+          <w:sz w:val="20"/>
+          <w:szCs w:val="20"/>
+        </w:rPr>
+        <w:t>le programme se développe avec</w:t>
+      </w:r>
+      <w:r>
+        <w:rPr>
+          <w:rFonts w:ascii="Century Gothic" w:hAnsi="Century Gothic"/>
+          <w:sz w:val="20"/>
+          <w:szCs w:val="20"/>
+        </w:rPr>
+        <w:t xml:space="preserve"> des listes (abscisse et ordonnées) qui sont remplis par les boucles « </w:t>
+      </w:r>
+      <w:proofErr w:type="spellStart"/>
+      <w:r>
+        <w:rPr>
+          <w:rFonts w:ascii="Century Gothic" w:hAnsi="Century Gothic"/>
+          <w:sz w:val="20"/>
+          <w:szCs w:val="20"/>
+        </w:rPr>
+        <w:t>While</w:t>
+      </w:r>
+      <w:proofErr w:type="spellEnd"/>
+      <w:r>
+        <w:rPr>
+          <w:rFonts w:ascii="Century Gothic" w:hAnsi="Century Gothic"/>
+          <w:sz w:val="20"/>
+          <w:szCs w:val="20"/>
+        </w:rPr>
+        <w:t> » avec les variables temps et X.</w:t>
+      </w:r>
+      <w:r>
+        <w:rPr>
+          <w:rFonts w:ascii="Century Gothic" w:hAnsi="Century Gothic"/>
+          <w:sz w:val="20"/>
+          <w:szCs w:val="20"/>
+        </w:rPr>
+        <w:t xml:space="preserve"> Puis grâce à « </w:t>
+      </w:r>
+      <w:proofErr w:type="spellStart"/>
+      <w:proofErr w:type="gramStart"/>
+      <w:r>
+        <w:rPr>
+          <w:rFonts w:ascii="Century Gothic" w:hAnsi="Century Gothic"/>
+          <w:sz w:val="20"/>
+          <w:szCs w:val="20"/>
+        </w:rPr>
+        <w:t>plt.show</w:t>
+      </w:r>
+      <w:proofErr w:type="spellEnd"/>
+      <w:proofErr w:type="gramEnd"/>
+      <w:r>
+        <w:rPr>
+          <w:rFonts w:ascii="Century Gothic" w:hAnsi="Century Gothic"/>
+          <w:sz w:val="20"/>
+          <w:szCs w:val="20"/>
+        </w:rPr>
+        <w:t xml:space="preserve"> » </w:t>
+      </w:r>
+      <w:r>
+        <w:rPr>
+          <w:rFonts w:ascii="Century Gothic" w:hAnsi="Century Gothic"/>
+          <w:sz w:val="20"/>
+          <w:szCs w:val="20"/>
+        </w:rPr>
+        <w:t>il peut</w:t>
+      </w:r>
+      <w:r>
+        <w:rPr>
+          <w:rFonts w:ascii="Century Gothic" w:hAnsi="Century Gothic"/>
+          <w:sz w:val="20"/>
+          <w:szCs w:val="20"/>
+        </w:rPr>
+        <w:t xml:space="preserve"> afficher ce q</w:t>
+      </w:r>
+      <w:r>
+        <w:rPr>
+          <w:rFonts w:ascii="Century Gothic" w:hAnsi="Century Gothic"/>
+          <w:sz w:val="20"/>
+          <w:szCs w:val="20"/>
+        </w:rPr>
+        <w:t>ui est demandé</w:t>
+      </w:r>
+      <w:r>
+        <w:rPr>
+          <w:rFonts w:ascii="Century Gothic" w:hAnsi="Century Gothic"/>
+          <w:sz w:val="20"/>
+          <w:szCs w:val="20"/>
+        </w:rPr>
+        <w:t xml:space="preserve">. </w:t>
+      </w:r>
+    </w:p>
+    <w:p>
+      <w:pPr>
+        <w:pStyle w:val="Paragraphedeliste"/>
+        <w:numPr>
+          <w:ilvl w:val="0"/>
+          <w:numId w:val="6"/>
+        </w:numPr>
+        <w:rPr>
+          <w:rFonts w:ascii="Century Gothic" w:hAnsi="Century Gothic"/>
+          <w:sz w:val="20"/>
+          <w:szCs w:val="20"/>
+        </w:rPr>
+      </w:pPr>
+      <w:r>
+        <w:rPr>
+          <w:rFonts w:ascii="Century Gothic" w:hAnsi="Century Gothic"/>
+          <w:sz w:val="20"/>
+          <w:szCs w:val="20"/>
+        </w:rPr>
+        <w:t xml:space="preserve">Le « programme_2 » : </w:t>
+      </w:r>
+    </w:p>
+    <w:p>
+      <w:pPr>
+        <w:rPr>
+          <w:rFonts w:ascii="Century Gothic" w:hAnsi="Century Gothic"/>
+          <w:sz w:val="20"/>
+          <w:szCs w:val="20"/>
+        </w:rPr>
+      </w:pPr>
+      <w:r>
+        <w:rPr>
+          <w:rFonts w:ascii="Century Gothic" w:hAnsi="Century Gothic"/>
+          <w:sz w:val="20"/>
+          <w:szCs w:val="20"/>
+        </w:rPr>
+        <w:t>Pour obtenir les données statistiques le programme nécessitait d’importer des modules depuis « anaconda ».</w:t>
+      </w:r>
+    </w:p>
+    <w:p>
+      <w:pPr>
+        <w:pStyle w:val="Paragraphedeliste"/>
+        <w:numPr>
+          <w:ilvl w:val="0"/>
+          <w:numId w:val="6"/>
+        </w:numPr>
+        <w:rPr>
+          <w:rFonts w:ascii="Century Gothic" w:hAnsi="Century Gothic"/>
+          <w:sz w:val="20"/>
+          <w:szCs w:val="20"/>
+        </w:rPr>
+      </w:pPr>
+      <w:r>
+        <w:rPr>
+          <w:rFonts w:ascii="Century Gothic" w:hAnsi="Century Gothic"/>
+          <w:sz w:val="20"/>
+          <w:szCs w:val="20"/>
+        </w:rPr>
+        <w:t>Le « programme_3 » :</w:t>
+      </w:r>
+    </w:p>
+    <w:p>
+      <w:pPr>
+        <w:rPr>
+          <w:rFonts w:ascii="Century Gothic" w:hAnsi="Century Gothic"/>
+          <w:sz w:val="20"/>
+          <w:szCs w:val="20"/>
+        </w:rPr>
+      </w:pPr>
+      <w:r>
+        <w:rPr>
+          <w:rFonts w:ascii="Century Gothic" w:hAnsi="Century Gothic"/>
+          <w:sz w:val="20"/>
+          <w:szCs w:val="20"/>
+        </w:rPr>
+        <w:t xml:space="preserve"> </w:t>
+      </w:r>
+      <w:r>
+        <w:rPr>
+          <w:rFonts w:ascii="Century Gothic" w:hAnsi="Century Gothic"/>
+          <w:sz w:val="20"/>
+          <w:szCs w:val="20"/>
+        </w:rPr>
+        <w:t>Calculer l’indice humidex par rapport au temps est possible toujours par la mise en place de liste pour les abscisses (temps) et ordonnées (humidex) géré par des boucles « </w:t>
+      </w:r>
+      <w:proofErr w:type="spellStart"/>
+      <w:r>
+        <w:rPr>
+          <w:rFonts w:ascii="Century Gothic" w:hAnsi="Century Gothic"/>
+          <w:sz w:val="20"/>
+          <w:szCs w:val="20"/>
+        </w:rPr>
+        <w:t>while</w:t>
+      </w:r>
+      <w:proofErr w:type="spellEnd"/>
+      <w:r>
+        <w:rPr>
+          <w:rFonts w:ascii="Century Gothic" w:hAnsi="Century Gothic"/>
+          <w:sz w:val="20"/>
+          <w:szCs w:val="20"/>
+        </w:rPr>
+        <w:t> ». Ensuite, la bouche « for » permet au programme d’obtenir toutes les valeurs d’humidex en fonction des variables d’humidité et de température</w:t>
+      </w:r>
+      <w:r>
+        <w:rPr>
+          <w:rFonts w:ascii="Century Gothic" w:hAnsi="Century Gothic"/>
+          <w:sz w:val="20"/>
+          <w:szCs w:val="20"/>
+        </w:rPr>
+        <w:t xml:space="preserve"> (organisés à travers 2 listes).</w:t>
+      </w:r>
+    </w:p>
+    <w:p>
+      <w:pPr>
+        <w:pStyle w:val="Paragraphedeliste"/>
+        <w:numPr>
+          <w:ilvl w:val="0"/>
+          <w:numId w:val="6"/>
+        </w:numPr>
+        <w:rPr>
+          <w:rFonts w:ascii="Century Gothic" w:hAnsi="Century Gothic"/>
+          <w:sz w:val="20"/>
+          <w:szCs w:val="20"/>
+        </w:rPr>
+      </w:pPr>
+      <w:r>
+        <w:rPr>
+          <w:rFonts w:ascii="Century Gothic" w:hAnsi="Century Gothic"/>
+          <w:sz w:val="20"/>
+          <w:szCs w:val="20"/>
+        </w:rPr>
+        <w:t>Le « programme_4 » :</w:t>
+      </w:r>
+    </w:p>
+    <w:p>
+      <w:pPr>
+        <w:rPr>
+          <w:rFonts w:ascii="Century Gothic" w:hAnsi="Century Gothic"/>
+          <w:sz w:val="20"/>
+          <w:szCs w:val="20"/>
+        </w:rPr>
+      </w:pPr>
+      <w:r>
+        <w:rPr>
+          <w:rFonts w:ascii="Century Gothic" w:hAnsi="Century Gothic"/>
+          <w:sz w:val="20"/>
+          <w:szCs w:val="20"/>
+        </w:rPr>
+        <w:t xml:space="preserve">Pour obtenir l’indice de corrélation entre deux couples de </w:t>
+      </w:r>
+      <w:r>
+        <w:rPr>
+          <w:rFonts w:ascii="Century Gothic" w:hAnsi="Century Gothic"/>
+          <w:sz w:val="20"/>
+          <w:szCs w:val="20"/>
+        </w:rPr>
+        <w:t>variables, nous cherchons tout d’abord à identifier les deux couples dans le CSV, d’où l’utilisation des deux première boucles « </w:t>
+      </w:r>
+      <w:proofErr w:type="spellStart"/>
+      <w:r>
+        <w:rPr>
+          <w:rFonts w:ascii="Century Gothic" w:hAnsi="Century Gothic"/>
+          <w:sz w:val="20"/>
+          <w:szCs w:val="20"/>
+        </w:rPr>
+        <w:t>while</w:t>
+      </w:r>
+      <w:proofErr w:type="spellEnd"/>
+      <w:r>
+        <w:rPr>
+          <w:rFonts w:ascii="Century Gothic" w:hAnsi="Century Gothic"/>
+          <w:sz w:val="20"/>
+          <w:szCs w:val="20"/>
+        </w:rPr>
+        <w:t xml:space="preserve"> ». Puis </w:t>
+      </w:r>
+      <w:r>
+        <w:rPr>
+          <w:rFonts w:ascii="Century Gothic" w:hAnsi="Century Gothic"/>
+          <w:sz w:val="20"/>
+          <w:szCs w:val="20"/>
+        </w:rPr>
+        <w:t xml:space="preserve">des boucles « for » ajoute à des listes toutes les valeurs de ses variables. </w:t>
+      </w:r>
+      <w:r>
+        <w:rPr>
+          <w:rFonts w:ascii="Century Gothic" w:hAnsi="Century Gothic"/>
+          <w:sz w:val="20"/>
+          <w:szCs w:val="20"/>
+        </w:rPr>
+        <w:t>Ensuite, une nouvelle boucle for permet de faire l’</w:t>
+      </w:r>
+      <w:r>
+        <w:rPr>
+          <w:rFonts w:ascii="Century Gothic" w:hAnsi="Century Gothic"/>
+          <w:sz w:val="20"/>
+          <w:szCs w:val="20"/>
+        </w:rPr>
+        <w:t>espérance</w:t>
+      </w:r>
+      <w:r>
+        <w:rPr>
+          <w:rFonts w:ascii="Century Gothic" w:hAnsi="Century Gothic"/>
+          <w:sz w:val="20"/>
+          <w:szCs w:val="20"/>
+        </w:rPr>
+        <w:t xml:space="preserve"> x*y.</w:t>
+      </w:r>
+      <w:r>
+        <w:rPr>
+          <w:rFonts w:ascii="Century Gothic" w:hAnsi="Century Gothic"/>
+          <w:sz w:val="20"/>
+          <w:szCs w:val="20"/>
+        </w:rPr>
+        <w:t xml:space="preserve"> Enfin, l’indice de corrélation est calculé. Le programme s’achève avec la mise en forme de</w:t>
+      </w:r>
+      <w:r>
+        <w:rPr>
+          <w:rFonts w:ascii="Century Gothic" w:hAnsi="Century Gothic"/>
+          <w:sz w:val="20"/>
+          <w:szCs w:val="20"/>
+        </w:rPr>
+        <w:t>s</w:t>
+      </w:r>
+      <w:r>
+        <w:rPr>
+          <w:rFonts w:ascii="Century Gothic" w:hAnsi="Century Gothic"/>
+          <w:sz w:val="20"/>
+          <w:szCs w:val="20"/>
+        </w:rPr>
+        <w:t xml:space="preserve"> deux graphique</w:t>
+      </w:r>
+      <w:r>
+        <w:rPr>
+          <w:rFonts w:ascii="Century Gothic" w:hAnsi="Century Gothic"/>
+          <w:sz w:val="20"/>
+          <w:szCs w:val="20"/>
+        </w:rPr>
+        <w:t>s</w:t>
+      </w:r>
+      <w:r>
+        <w:rPr>
+          <w:rFonts w:ascii="Century Gothic" w:hAnsi="Century Gothic"/>
+          <w:sz w:val="20"/>
+          <w:szCs w:val="20"/>
+        </w:rPr>
+        <w:t xml:space="preserve"> avec leurs légende</w:t>
+      </w:r>
+      <w:r>
+        <w:rPr>
+          <w:rFonts w:ascii="Century Gothic" w:hAnsi="Century Gothic"/>
+          <w:sz w:val="20"/>
+          <w:szCs w:val="20"/>
+        </w:rPr>
+        <w:t>s</w:t>
+      </w:r>
+      <w:r>
+        <w:rPr>
+          <w:rFonts w:ascii="Century Gothic" w:hAnsi="Century Gothic"/>
+          <w:sz w:val="20"/>
+          <w:szCs w:val="20"/>
+        </w:rPr>
+        <w:t xml:space="preserve">. </w:t>
+      </w:r>
+    </w:p>
+    <w:p>
+      <w:pPr>
+        <w:pStyle w:val="Paragraphedeliste"/>
+        <w:numPr>
+          <w:ilvl w:val="0"/>
+          <w:numId w:val="6"/>
+        </w:numPr>
+        <w:rPr>
+          <w:rFonts w:ascii="Century Gothic" w:hAnsi="Century Gothic"/>
+          <w:sz w:val="18"/>
+          <w:szCs w:val="18"/>
+        </w:rPr>
+      </w:pPr>
+      <w:r>
+        <w:rPr>
+          <w:rFonts w:ascii="Century Gothic" w:hAnsi="Century Gothic"/>
+          <w:sz w:val="20"/>
+          <w:szCs w:val="20"/>
+        </w:rPr>
+        <w:t>Le « </w:t>
+      </w:r>
+      <w:r>
+        <w:rPr>
+          <w:rFonts w:ascii="Century Gothic" w:hAnsi="Century Gothic"/>
+          <w:sz w:val="20"/>
+          <w:szCs w:val="20"/>
+        </w:rPr>
+        <w:t>MONSCRIPT</w:t>
+      </w:r>
+      <w:r>
+        <w:rPr>
+          <w:rFonts w:ascii="Century Gothic" w:hAnsi="Century Gothic"/>
+          <w:sz w:val="20"/>
+          <w:szCs w:val="20"/>
+        </w:rPr>
+        <w:t> » :</w:t>
+      </w:r>
+    </w:p>
+    <w:p>
+      <w:pPr>
+        <w:rPr>
+          <w:rFonts w:ascii="Century Gothic" w:hAnsi="Century Gothic"/>
+          <w:sz w:val="18"/>
+          <w:szCs w:val="18"/>
+        </w:rPr>
+      </w:pPr>
+      <w:r>
+        <w:rPr>
+          <w:rFonts w:ascii="Century Gothic" w:hAnsi="Century Gothic"/>
+          <w:sz w:val="18"/>
+          <w:szCs w:val="18"/>
+        </w:rPr>
+        <w:t>Cet algorithme de synthèse</w:t>
+      </w:r>
+      <w:r>
+        <w:rPr>
+          <w:rFonts w:ascii="Century Gothic" w:hAnsi="Century Gothic"/>
+          <w:sz w:val="18"/>
+          <w:szCs w:val="18"/>
+        </w:rPr>
+        <w:t xml:space="preserve">, permet </w:t>
+      </w:r>
+      <w:r>
+        <w:rPr>
+          <w:rFonts w:ascii="Century Gothic" w:hAnsi="Century Gothic"/>
+          <w:sz w:val="18"/>
+          <w:szCs w:val="18"/>
+        </w:rPr>
+        <w:t>d’exécuter tous les programmes énoncé</w:t>
+      </w:r>
+      <w:r>
+        <w:rPr>
+          <w:rFonts w:ascii="Century Gothic" w:hAnsi="Century Gothic"/>
+          <w:sz w:val="18"/>
+          <w:szCs w:val="18"/>
+        </w:rPr>
+        <w:t>s</w:t>
+      </w:r>
+      <w:r>
+        <w:rPr>
+          <w:rFonts w:ascii="Century Gothic" w:hAnsi="Century Gothic"/>
+          <w:sz w:val="18"/>
+          <w:szCs w:val="18"/>
+        </w:rPr>
+        <w:t xml:space="preserve"> précédemment </w:t>
+      </w:r>
+      <w:r>
+        <w:rPr>
+          <w:rFonts w:ascii="Century Gothic" w:hAnsi="Century Gothic"/>
+          <w:sz w:val="18"/>
+          <w:szCs w:val="18"/>
+        </w:rPr>
+        <w:t xml:space="preserve">grâce aux « actions » énoncées dans le sujet. Il fait correspondre chaque action à son programme. </w:t>
+      </w:r>
+      <w:r>
+        <w:rPr>
+          <w:rFonts w:ascii="Century Gothic" w:hAnsi="Century Gothic"/>
+          <w:sz w:val="18"/>
+          <w:szCs w:val="18"/>
+        </w:rPr>
+        <w:br/>
+      </w:r>
+    </w:p>
+    <w:p>
+      <w:pPr>
+        <w:rPr>
+          <w:rFonts w:ascii="Century Gothic" w:hAnsi="Century Gothic"/>
+          <w:sz w:val="20"/>
+          <w:szCs w:val="20"/>
+        </w:rPr>
+      </w:pPr>
+      <w:r>
+        <w:rPr>
+          <w:rFonts w:ascii="Century Gothic" w:hAnsi="Century Gothic"/>
+          <w:sz w:val="20"/>
+          <w:szCs w:val="20"/>
+        </w:rPr>
+        <w:t xml:space="preserve">Ensuite la </w:t>
+      </w:r>
+      <w:r>
+        <w:rPr>
+          <w:rFonts w:ascii="Century Gothic" w:hAnsi="Century Gothic"/>
+          <w:b/>
+          <w:bCs/>
+          <w:sz w:val="20"/>
+          <w:szCs w:val="20"/>
+        </w:rPr>
+        <w:t>deuxième partie</w:t>
+      </w:r>
+      <w:r>
+        <w:rPr>
+          <w:rFonts w:ascii="Century Gothic" w:hAnsi="Century Gothic"/>
+          <w:sz w:val="20"/>
+          <w:szCs w:val="20"/>
+        </w:rPr>
+        <w:t xml:space="preserve"> : </w:t>
+      </w:r>
+    </w:p>
+    <w:p>
+      <w:pPr>
+        <w:pStyle w:val="Paragraphedeliste"/>
+        <w:numPr>
+          <w:ilvl w:val="0"/>
+          <w:numId w:val="7"/>
+        </w:numPr>
+        <w:rPr>
+          <w:rFonts w:ascii="Century Gothic" w:hAnsi="Century Gothic"/>
+          <w:sz w:val="20"/>
+          <w:szCs w:val="20"/>
+        </w:rPr>
+      </w:pPr>
+      <w:r>
+        <w:rPr>
+          <w:rFonts w:ascii="Century Gothic" w:hAnsi="Century Gothic"/>
+          <w:sz w:val="20"/>
+          <w:szCs w:val="20"/>
+        </w:rPr>
+        <w:t>« </w:t>
+      </w:r>
+      <w:proofErr w:type="spellStart"/>
+      <w:proofErr w:type="gramStart"/>
+      <w:r>
+        <w:rPr>
+          <w:rFonts w:ascii="Century Gothic" w:hAnsi="Century Gothic"/>
+          <w:sz w:val="20"/>
+          <w:szCs w:val="20"/>
+        </w:rPr>
+        <w:t>erreur</w:t>
+      </w:r>
+      <w:proofErr w:type="gramEnd"/>
+      <w:r>
+        <w:rPr>
+          <w:rFonts w:ascii="Century Gothic" w:hAnsi="Century Gothic"/>
+          <w:sz w:val="20"/>
+          <w:szCs w:val="20"/>
+        </w:rPr>
+        <w:t>_lum</w:t>
+      </w:r>
+      <w:proofErr w:type="spellEnd"/>
+      <w:r>
+        <w:rPr>
+          <w:rFonts w:ascii="Century Gothic" w:hAnsi="Century Gothic"/>
+          <w:sz w:val="20"/>
+          <w:szCs w:val="20"/>
+        </w:rPr>
+        <w:t>()</w:t>
+      </w:r>
+      <w:r>
+        <w:rPr>
+          <w:rFonts w:ascii="Century Gothic" w:hAnsi="Century Gothic"/>
+          <w:sz w:val="20"/>
+          <w:szCs w:val="20"/>
+        </w:rPr>
+        <w:t> :</w:t>
+      </w:r>
+      <w:r>
+        <w:rPr>
+          <w:rFonts w:ascii="Century Gothic" w:hAnsi="Century Gothic"/>
+          <w:sz w:val="20"/>
+          <w:szCs w:val="20"/>
+        </w:rPr>
+        <w:t> »</w:t>
+      </w:r>
+    </w:p>
+    <w:p>
+      <w:pPr>
+        <w:rPr>
+          <w:rFonts w:ascii="Century Gothic" w:hAnsi="Century Gothic"/>
+          <w:sz w:val="20"/>
+          <w:szCs w:val="20"/>
+        </w:rPr>
+      </w:pPr>
+      <w:r>
+        <w:rPr>
+          <w:rFonts w:ascii="Century Gothic" w:hAnsi="Century Gothic"/>
+          <w:sz w:val="20"/>
+          <w:szCs w:val="20"/>
+        </w:rPr>
+        <w:t>On</w:t>
+      </w:r>
+      <w:r>
+        <w:rPr>
+          <w:rFonts w:ascii="Century Gothic" w:hAnsi="Century Gothic"/>
+          <w:sz w:val="20"/>
+          <w:szCs w:val="20"/>
+        </w:rPr>
+        <w:t xml:space="preserve"> remarque dans les données que la lumière </w:t>
+      </w:r>
+      <w:r>
+        <w:rPr>
+          <w:rFonts w:ascii="Century Gothic" w:hAnsi="Century Gothic"/>
+          <w:sz w:val="20"/>
+          <w:szCs w:val="20"/>
+        </w:rPr>
+        <w:t>des bureaux</w:t>
+      </w:r>
+      <w:r>
+        <w:rPr>
+          <w:rFonts w:ascii="Century Gothic" w:hAnsi="Century Gothic"/>
+          <w:sz w:val="20"/>
+          <w:szCs w:val="20"/>
+        </w:rPr>
+        <w:t xml:space="preserve"> s'allume aux </w:t>
+      </w:r>
+      <w:r>
+        <w:rPr>
+          <w:rFonts w:ascii="Century Gothic" w:hAnsi="Century Gothic"/>
+          <w:sz w:val="20"/>
+          <w:szCs w:val="20"/>
+        </w:rPr>
+        <w:t>alentours</w:t>
+      </w:r>
+      <w:r>
+        <w:rPr>
+          <w:rFonts w:ascii="Century Gothic" w:hAnsi="Century Gothic"/>
+          <w:sz w:val="20"/>
+          <w:szCs w:val="20"/>
+        </w:rPr>
+        <w:t xml:space="preserve"> de 7h45 tous les matins et s'éteint vers 20h40 le soir. Cependant, il peut arriver qu'il y ait de la lumière détectée entre 20h40 et 7h45 sans pour autant que ce soit une erreur (sûrement de la lumière issue de l'extérieur) : captation de lumière faible (&lt; 10) et non régulière. Considérons qu'il y a une erreur pour toute captation &gt; 30 et pour toute captation de lumière sur 3 </w:t>
+      </w:r>
+      <w:r>
+        <w:rPr>
+          <w:rFonts w:ascii="Century Gothic" w:hAnsi="Century Gothic"/>
+          <w:sz w:val="20"/>
+          <w:szCs w:val="20"/>
+        </w:rPr>
+        <w:t>échantillons</w:t>
+      </w:r>
+      <w:r>
+        <w:rPr>
+          <w:rFonts w:ascii="Century Gothic" w:hAnsi="Century Gothic"/>
+          <w:sz w:val="20"/>
+          <w:szCs w:val="20"/>
+        </w:rPr>
+        <w:t xml:space="preserve"> de suite entre 22h et 7h (si on prend en compte les gens qui peuvent arriver plus tôt ou repartir plus tard). Pour </w:t>
+      </w:r>
+      <w:r>
+        <w:rPr>
+          <w:rFonts w:ascii="Century Gothic" w:hAnsi="Century Gothic"/>
+          <w:sz w:val="20"/>
+          <w:szCs w:val="20"/>
+        </w:rPr>
+        <w:t>un souci</w:t>
+      </w:r>
+      <w:r>
+        <w:rPr>
+          <w:rFonts w:ascii="Century Gothic" w:hAnsi="Century Gothic"/>
+          <w:sz w:val="20"/>
+          <w:szCs w:val="20"/>
+        </w:rPr>
+        <w:t xml:space="preserve"> de lisibilité, on ne montrera qu'une erreur par jour </w:t>
+      </w:r>
+      <w:r>
+        <w:rPr>
+          <w:rFonts w:ascii="Century Gothic" w:hAnsi="Century Gothic"/>
+          <w:sz w:val="20"/>
+          <w:szCs w:val="20"/>
+        </w:rPr>
+        <w:t>s’il</w:t>
+      </w:r>
+      <w:r>
+        <w:rPr>
+          <w:rFonts w:ascii="Century Gothic" w:hAnsi="Century Gothic"/>
+          <w:sz w:val="20"/>
+          <w:szCs w:val="20"/>
+        </w:rPr>
+        <w:t xml:space="preserve"> y en a.</w:t>
+      </w:r>
+    </w:p>
+    <w:p>
+      <w:pPr>
+        <w:rPr>
+          <w:rFonts w:ascii="Century Gothic" w:hAnsi="Century Gothic"/>
+          <w:sz w:val="20"/>
+          <w:szCs w:val="20"/>
+        </w:rPr>
+      </w:pPr>
+      <w:r>
+        <w:rPr>
+          <w:rFonts w:ascii="Century Gothic" w:hAnsi="Century Gothic"/>
+          <w:sz w:val="20"/>
+          <w:szCs w:val="20"/>
+        </w:rPr>
+        <w:lastRenderedPageBreak/>
+        <w:t xml:space="preserve">Pour ce </w:t>
+      </w:r>
+      <w:r>
+        <w:rPr>
+          <w:rFonts w:ascii="Century Gothic" w:hAnsi="Century Gothic"/>
+          <w:sz w:val="20"/>
+          <w:szCs w:val="20"/>
+        </w:rPr>
+        <w:t>faire</w:t>
+      </w:r>
+      <w:r>
+        <w:rPr>
+          <w:rFonts w:ascii="Century Gothic" w:hAnsi="Century Gothic"/>
+          <w:sz w:val="20"/>
+          <w:szCs w:val="20"/>
+        </w:rPr>
+        <w:t xml:space="preserve">, le programme délimites jours que nous avons (du 11 au 25 Aout). Puis </w:t>
+      </w:r>
+      <w:r>
+        <w:rPr>
+          <w:rFonts w:ascii="Century Gothic" w:hAnsi="Century Gothic"/>
+          <w:sz w:val="20"/>
+          <w:szCs w:val="20"/>
+        </w:rPr>
+        <w:t xml:space="preserve">pour </w:t>
+      </w:r>
+      <w:r>
+        <w:rPr>
+          <w:rFonts w:ascii="Century Gothic" w:hAnsi="Century Gothic"/>
+          <w:sz w:val="20"/>
+          <w:szCs w:val="20"/>
+        </w:rPr>
+        <w:t xml:space="preserve">trouver les erreurs qui se produisent </w:t>
+      </w:r>
+      <w:r>
+        <w:rPr>
+          <w:rFonts w:ascii="Century Gothic" w:hAnsi="Century Gothic"/>
+          <w:sz w:val="20"/>
+          <w:szCs w:val="20"/>
+        </w:rPr>
+        <w:t xml:space="preserve">la nuit, il met en place une boucle </w:t>
+      </w:r>
+      <w:r>
+        <w:rPr>
+          <w:rFonts w:ascii="Century Gothic" w:hAnsi="Century Gothic"/>
+          <w:sz w:val="20"/>
+          <w:szCs w:val="20"/>
+        </w:rPr>
+        <w:t>« </w:t>
+      </w:r>
+      <w:proofErr w:type="spellStart"/>
+      <w:r>
+        <w:rPr>
+          <w:rFonts w:ascii="Century Gothic" w:hAnsi="Century Gothic"/>
+          <w:sz w:val="20"/>
+          <w:szCs w:val="20"/>
+        </w:rPr>
+        <w:t>while</w:t>
+      </w:r>
+      <w:proofErr w:type="spellEnd"/>
+      <w:r>
+        <w:rPr>
+          <w:rFonts w:ascii="Century Gothic" w:hAnsi="Century Gothic"/>
+          <w:sz w:val="20"/>
+          <w:szCs w:val="20"/>
+        </w:rPr>
+        <w:t> »</w:t>
+      </w:r>
+      <w:r>
+        <w:rPr>
+          <w:rFonts w:ascii="Century Gothic" w:hAnsi="Century Gothic"/>
+          <w:sz w:val="20"/>
+          <w:szCs w:val="20"/>
+        </w:rPr>
+        <w:t xml:space="preserve"> </w:t>
+      </w:r>
+      <w:r>
+        <w:rPr>
+          <w:rFonts w:ascii="Century Gothic" w:hAnsi="Century Gothic"/>
+          <w:sz w:val="20"/>
+          <w:szCs w:val="20"/>
+        </w:rPr>
+        <w:t xml:space="preserve">délimitant un cadre de recherche. </w:t>
+      </w:r>
+      <w:r>
+        <w:rPr>
+          <w:rFonts w:ascii="Century Gothic" w:hAnsi="Century Gothic"/>
+          <w:sz w:val="20"/>
+          <w:szCs w:val="20"/>
+        </w:rPr>
+        <w:t xml:space="preserve">Afin </w:t>
+      </w:r>
+      <w:r>
+        <w:rPr>
+          <w:rFonts w:ascii="Century Gothic" w:hAnsi="Century Gothic"/>
+          <w:sz w:val="20"/>
+          <w:szCs w:val="20"/>
+        </w:rPr>
+        <w:t>séparer</w:t>
+      </w:r>
+      <w:r>
+        <w:rPr>
+          <w:rFonts w:ascii="Century Gothic" w:hAnsi="Century Gothic"/>
+          <w:sz w:val="20"/>
+          <w:szCs w:val="20"/>
+        </w:rPr>
+        <w:t xml:space="preserve"> le passage d’un jour un autre, l’algorithme </w:t>
+      </w:r>
+      <w:r>
+        <w:rPr>
+          <w:rFonts w:ascii="Century Gothic" w:hAnsi="Century Gothic"/>
+          <w:sz w:val="20"/>
+          <w:szCs w:val="20"/>
+        </w:rPr>
+        <w:t>développe deux boucles « </w:t>
+      </w:r>
+      <w:proofErr w:type="spellStart"/>
+      <w:r>
+        <w:rPr>
+          <w:rFonts w:ascii="Century Gothic" w:hAnsi="Century Gothic"/>
+          <w:sz w:val="20"/>
+          <w:szCs w:val="20"/>
+        </w:rPr>
+        <w:t>while</w:t>
+      </w:r>
+      <w:proofErr w:type="spellEnd"/>
+      <w:r>
+        <w:rPr>
+          <w:rFonts w:ascii="Century Gothic" w:hAnsi="Century Gothic"/>
+          <w:sz w:val="20"/>
+          <w:szCs w:val="20"/>
+        </w:rPr>
+        <w:t> » distinctes mais similaire</w:t>
+      </w:r>
+      <w:r>
+        <w:rPr>
+          <w:rFonts w:ascii="Century Gothic" w:hAnsi="Century Gothic"/>
+          <w:sz w:val="20"/>
+          <w:szCs w:val="20"/>
+        </w:rPr>
+        <w:t>s</w:t>
+      </w:r>
+      <w:r>
+        <w:rPr>
+          <w:rFonts w:ascii="Century Gothic" w:hAnsi="Century Gothic"/>
+          <w:sz w:val="20"/>
+          <w:szCs w:val="20"/>
+        </w:rPr>
+        <w:t xml:space="preserve"> dans leur fonctionnement. Ils permettent de détecter </w:t>
+      </w:r>
+      <w:r>
+        <w:rPr>
+          <w:rFonts w:ascii="Century Gothic" w:hAnsi="Century Gothic"/>
+          <w:sz w:val="20"/>
+          <w:szCs w:val="20"/>
+        </w:rPr>
+        <w:t>la première erreur</w:t>
+      </w:r>
+      <w:r>
+        <w:rPr>
+          <w:rFonts w:ascii="Century Gothic" w:hAnsi="Century Gothic"/>
+          <w:sz w:val="20"/>
+          <w:szCs w:val="20"/>
+        </w:rPr>
+        <w:t xml:space="preserve"> dans chaque journée </w:t>
+      </w:r>
+      <w:r>
+        <w:rPr>
+          <w:rFonts w:ascii="Century Gothic" w:hAnsi="Century Gothic"/>
+          <w:sz w:val="20"/>
+          <w:szCs w:val="20"/>
+        </w:rPr>
+        <w:t xml:space="preserve">à travers deux méthodes : </w:t>
+      </w:r>
+      <w:r>
+        <w:rPr>
+          <w:rFonts w:ascii="Century Gothic" w:hAnsi="Century Gothic"/>
+          <w:sz w:val="20"/>
+          <w:szCs w:val="20"/>
+        </w:rPr>
+        <w:br/>
+        <w:t>Si un pic est situé au-dessus de 30 (lux) ou si trois valeurs de suites ne sont pas</w:t>
+      </w:r>
+      <w:r>
+        <w:rPr>
+          <w:rFonts w:ascii="Century Gothic" w:hAnsi="Century Gothic"/>
+          <w:sz w:val="20"/>
+          <w:szCs w:val="20"/>
+        </w:rPr>
+        <w:t xml:space="preserve"> égale à 0</w:t>
+      </w:r>
+      <w:r>
+        <w:rPr>
+          <w:rFonts w:ascii="Century Gothic" w:hAnsi="Century Gothic"/>
+          <w:sz w:val="20"/>
+          <w:szCs w:val="20"/>
+        </w:rPr>
+        <w:t xml:space="preserve"> </w:t>
+      </w:r>
+      <w:r>
+        <w:rPr>
+          <w:rFonts w:ascii="Century Gothic" w:hAnsi="Century Gothic"/>
+          <w:sz w:val="20"/>
+          <w:szCs w:val="20"/>
+        </w:rPr>
+        <w:t>indépendamment</w:t>
+      </w:r>
+      <w:r>
+        <w:rPr>
+          <w:rFonts w:ascii="Century Gothic" w:hAnsi="Century Gothic"/>
+          <w:sz w:val="20"/>
+          <w:szCs w:val="20"/>
+        </w:rPr>
+        <w:t xml:space="preserve">. </w:t>
+      </w:r>
+      <w:r>
+        <w:rPr>
+          <w:rFonts w:ascii="Century Gothic" w:hAnsi="Century Gothic"/>
+          <w:sz w:val="20"/>
+          <w:szCs w:val="20"/>
+        </w:rPr>
+        <w:br/>
+      </w:r>
+      <w:r>
+        <w:rPr>
+          <w:rFonts w:ascii="Century Gothic" w:hAnsi="Century Gothic"/>
+          <w:sz w:val="20"/>
+          <w:szCs w:val="20"/>
+        </w:rPr>
+        <w:t>Ensuite, le programme affiche la courbe « </w:t>
+      </w:r>
+      <w:proofErr w:type="spellStart"/>
+      <w:r>
+        <w:rPr>
+          <w:rFonts w:ascii="Century Gothic" w:hAnsi="Century Gothic"/>
+          <w:sz w:val="20"/>
+          <w:szCs w:val="20"/>
+        </w:rPr>
+        <w:t>lum</w:t>
+      </w:r>
+      <w:proofErr w:type="spellEnd"/>
+      <w:r>
+        <w:rPr>
+          <w:rFonts w:ascii="Century Gothic" w:hAnsi="Century Gothic"/>
+          <w:sz w:val="20"/>
+          <w:szCs w:val="20"/>
+        </w:rPr>
+        <w:t> » en fonction du temps</w:t>
+      </w:r>
+      <w:r>
+        <w:rPr>
+          <w:rFonts w:ascii="Century Gothic" w:hAnsi="Century Gothic"/>
+          <w:sz w:val="20"/>
+          <w:szCs w:val="20"/>
+        </w:rPr>
+        <w:t xml:space="preserve">. Enfin à l’aide d’une boucle </w:t>
+      </w:r>
+      <w:r>
+        <w:rPr>
+          <w:rFonts w:ascii="Century Gothic" w:hAnsi="Century Gothic"/>
+          <w:sz w:val="20"/>
+          <w:szCs w:val="20"/>
+        </w:rPr>
+        <w:t>« for » des flèches montants les erreurs apparaissent.</w:t>
+      </w:r>
+      <w:r>
+        <w:rPr>
+          <w:rFonts w:ascii="Century Gothic" w:hAnsi="Century Gothic"/>
+          <w:sz w:val="20"/>
+          <w:szCs w:val="20"/>
+        </w:rPr>
+        <w:br/>
+        <w:t xml:space="preserve">L’algorithme s’achève en affichant la courbe en fct du temps </w:t>
+      </w:r>
+      <w:r>
+        <w:rPr>
+          <w:rFonts w:ascii="Century Gothic" w:hAnsi="Century Gothic"/>
+          <w:sz w:val="20"/>
+          <w:szCs w:val="20"/>
+        </w:rPr>
+        <w:t>avec les flèches et un titre.</w:t>
+      </w:r>
+    </w:p>
+    <w:p>
+      <w:pPr>
+        <w:pStyle w:val="Paragraphedeliste"/>
+        <w:numPr>
+          <w:ilvl w:val="0"/>
+          <w:numId w:val="7"/>
+        </w:numPr>
+        <w:rPr>
+          <w:rFonts w:ascii="Century Gothic" w:hAnsi="Century Gothic"/>
+          <w:sz w:val="18"/>
+          <w:szCs w:val="18"/>
+        </w:rPr>
+      </w:pPr>
+      <w:r>
+        <w:rPr>
+          <w:rFonts w:ascii="Century Gothic" w:hAnsi="Century Gothic"/>
+          <w:sz w:val="20"/>
+          <w:szCs w:val="20"/>
+        </w:rPr>
+        <w:t>« </w:t>
+      </w:r>
+      <w:proofErr w:type="spellStart"/>
+      <w:proofErr w:type="gramStart"/>
+      <w:r>
+        <w:rPr>
+          <w:rFonts w:ascii="Century Gothic" w:hAnsi="Century Gothic"/>
+          <w:sz w:val="20"/>
+          <w:szCs w:val="20"/>
+        </w:rPr>
+        <w:t>erreur</w:t>
+      </w:r>
+      <w:proofErr w:type="gramEnd"/>
+      <w:r>
+        <w:rPr>
+          <w:rFonts w:ascii="Century Gothic" w:hAnsi="Century Gothic"/>
+          <w:sz w:val="20"/>
+          <w:szCs w:val="20"/>
+        </w:rPr>
+        <w:t>_humidity</w:t>
+      </w:r>
+      <w:proofErr w:type="spellEnd"/>
+      <w:r>
+        <w:rPr>
+          <w:rFonts w:ascii="Century Gothic" w:hAnsi="Century Gothic"/>
+          <w:sz w:val="20"/>
+          <w:szCs w:val="20"/>
+        </w:rPr>
+        <w:t>() :</w:t>
+      </w:r>
+      <w:r>
+        <w:rPr>
+          <w:rFonts w:ascii="Century Gothic" w:hAnsi="Century Gothic"/>
+          <w:sz w:val="20"/>
+          <w:szCs w:val="20"/>
+        </w:rPr>
+        <w:t> »</w:t>
+      </w:r>
+    </w:p>
+    <w:p>
+      <w:pPr>
+        <w:rPr>
+          <w:rFonts w:ascii="Century Gothic" w:hAnsi="Century Gothic"/>
+          <w:sz w:val="20"/>
+          <w:szCs w:val="20"/>
+        </w:rPr>
+      </w:pPr>
+      <w:r>
+        <w:rPr>
+          <w:rFonts w:ascii="Century Gothic" w:hAnsi="Century Gothic"/>
+          <w:sz w:val="20"/>
+          <w:szCs w:val="20"/>
+        </w:rPr>
+        <w:t xml:space="preserve">Normalement, l'humidité relative et la température ont un comportement miroir, c'est </w:t>
+      </w:r>
+      <w:proofErr w:type="spellStart"/>
+      <w:proofErr w:type="gramStart"/>
+      <w:r>
+        <w:rPr>
+          <w:rFonts w:ascii="Century Gothic" w:hAnsi="Century Gothic"/>
+          <w:sz w:val="20"/>
+          <w:szCs w:val="20"/>
+        </w:rPr>
+        <w:t>a</w:t>
+      </w:r>
+      <w:proofErr w:type="spellEnd"/>
+      <w:proofErr w:type="gramEnd"/>
+      <w:r>
+        <w:rPr>
+          <w:rFonts w:ascii="Century Gothic" w:hAnsi="Century Gothic"/>
+          <w:sz w:val="20"/>
+          <w:szCs w:val="20"/>
+        </w:rPr>
+        <w:t xml:space="preserve"> dire h augmente quand t décroit et réciproquement. Cependant, on observe dans les données qu'il y a une zone ou cela n'est pas vérifié. Le but est de faire un programme capable de déceler ces zones. On choisit de relever comme erreur tous les points tels que </w:t>
+      </w:r>
+      <w:proofErr w:type="spellStart"/>
+      <w:r>
+        <w:rPr>
+          <w:rFonts w:ascii="Century Gothic" w:hAnsi="Century Gothic"/>
+          <w:sz w:val="20"/>
+          <w:szCs w:val="20"/>
+        </w:rPr>
+        <w:t>humlidity</w:t>
+      </w:r>
+      <w:proofErr w:type="spellEnd"/>
+      <w:r>
+        <w:rPr>
+          <w:rFonts w:ascii="Century Gothic" w:hAnsi="Century Gothic"/>
+          <w:sz w:val="20"/>
+          <w:szCs w:val="20"/>
+        </w:rPr>
+        <w:t xml:space="preserve"> et temp ont des sens de variation identiques deux fois de suite.</w:t>
+      </w:r>
+    </w:p>
+    <w:p>
+      <w:pPr>
+        <w:rPr>
+          <w:rFonts w:ascii="Century Gothic" w:hAnsi="Century Gothic"/>
+          <w:sz w:val="18"/>
+          <w:szCs w:val="18"/>
+        </w:rPr>
+      </w:pPr>
+      <w:r>
+        <w:rPr>
+          <w:rFonts w:ascii="Century Gothic" w:hAnsi="Century Gothic"/>
+          <w:sz w:val="20"/>
+          <w:szCs w:val="20"/>
+        </w:rPr>
+        <w:t xml:space="preserve">Pour ce faire, </w:t>
+      </w:r>
+      <w:r>
+        <w:rPr>
+          <w:rFonts w:ascii="Century Gothic" w:hAnsi="Century Gothic"/>
+          <w:sz w:val="20"/>
+          <w:szCs w:val="20"/>
+        </w:rPr>
+        <w:br/>
+      </w:r>
+      <w:r>
+        <w:rPr>
+          <w:rFonts w:ascii="Century Gothic" w:hAnsi="Century Gothic"/>
+          <w:sz w:val="20"/>
+          <w:szCs w:val="20"/>
+        </w:rPr>
+        <w:br/>
+      </w:r>
+    </w:p>
+    <w:p>
+      <w:pPr>
+        <w:rPr>
+          <w:rFonts w:ascii="Century Gothic" w:hAnsi="Century Gothic"/>
+          <w:sz w:val="20"/>
+          <w:szCs w:val="20"/>
+        </w:rPr>
+      </w:pPr>
+    </w:p>
+    <w:p>
+      <w:pPr>
+        <w:rPr>
+          <w:rFonts w:ascii="Century Gothic" w:hAnsi="Century Gothic"/>
+          <w:sz w:val="20"/>
+          <w:szCs w:val="20"/>
+        </w:rPr>
+      </w:pPr>
+      <w:r>
+        <w:rPr>
+          <w:rFonts w:ascii="Century Gothic" w:hAnsi="Century Gothic"/>
+          <w:sz w:val="20"/>
+          <w:szCs w:val="20"/>
+        </w:rPr>
+        <w:t xml:space="preserve"> </w:t>
+      </w:r>
+    </w:p>
     <w:sectPr>
-      <w:headerReference w:type="default" r:id="rId7"/>
-      <w:footerReference w:type="default" r:id="rId8"/>
+      <w:headerReference w:type="default" r:id="rId9"/>
+      <w:footerReference w:type="default" r:id="rId10"/>
       <w:pgSz w:w="11906" w:h="16838"/>
       <w:pgMar w:top="1417" w:right="1417" w:bottom="1417" w:left="1417" w:header="708" w:footer="708" w:gutter="0"/>
       <w:cols w:space="708"/>
@@ -649,9 +3127,234 @@
 <file path=word/numbering.xml><?xml version="1.0" encoding="utf-8"?>
 <w:numbering xmlns:wpc="http://schemas.microsoft.com/office/word/2010/wordprocessingCanvas" xmlns:cx="http://schemas.microsoft.com/office/drawing/2014/chartex" xmlns:cx1="http://schemas.microsoft.com/office/drawing/2015/9/8/chartex" xmlns:cx2="http://schemas.microsoft.com/office/drawing/2015/10/21/chartex" xmlns:cx3="http://schemas.microsoft.com/office/drawing/2016/5/9/chartex" xmlns:cx4="http://schemas.microsoft.com/office/drawing/2016/5/10/chartex" xmlns:cx5="http://schemas.microsoft.com/office/drawing/2016/5/11/chartex" xmlns:cx6="http://schemas.microsoft.com/office/drawing/2016/5/12/chartex" xmlns:cx7="http://schemas.microsoft.com/office/drawing/2016/5/13/chartex" xmlns:cx8="http://schemas.microsoft.com/office/drawing/2016/5/14/chartex" xmlns:mc="http://schemas.openxmlformats.org/markup-compatibility/2006" xmlns:aink="http://schemas.microsoft.com/office/drawing/2016/ink" xmlns:am3d="http://schemas.microsoft.com/office/drawing/2017/model3d" xmlns:o="urn:schemas-microsoft-com:office:office" xmlns:r="http://schemas.openxmlformats.org/officeDocument/2006/relationships" xmlns:m="http://schemas.openxmlformats.org/officeDocument/2006/math" xmlns:v="urn:schemas-microsoft-com:vml" xmlns:wp14="http://schemas.microsoft.com/office/word/2010/wordprocessingDrawing" xmlns:wp="http://schemas.openxmlformats.org/drawingml/2006/wordprocessingDrawing" xmlns:w10="urn:schemas-microsoft-com:office:word" xmlns:w="http://schemas.openxmlformats.org/wordprocessingml/2006/main" xmlns:w14="http://schemas.microsoft.com/office/word/2010/wordml" xmlns:w15="http://schemas.microsoft.com/office/word/2012/wordml" xmlns:w16cex="http://schemas.microsoft.com/office/word/2018/wordml/cex" xmlns:w16cid="http://schemas.microsoft.com/office/word/2016/wordml/cid" xmlns:w16="http://schemas.microsoft.com/office/word/2018/wordml" xmlns:w16se="http://schemas.microsoft.com/office/word/2015/wordml/symex" xmlns:wpg="http://schemas.microsoft.com/office/word/2010/wordprocessingGroup" xmlns:wpi="http://schemas.microsoft.com/office/word/2010/wordprocessingInk" xmlns:wne="http://schemas.microsoft.com/office/word/2006/wordml" xmlns:wps="http://schemas.microsoft.com/office/word/2010/wordprocessingShape" mc:Ignorable="w14 w15 w16se w16cid w16 w16cex wp14">
   <w:abstractNum w:abstractNumId="0" w15:restartNumberingAfterBreak="0">
+    <w:nsid w:val="03E22419"/>
+    <w:multiLevelType w:val="hybridMultilevel"/>
+    <w:tmpl w:val="0F885794"/>
+    <w:lvl w:ilvl="0" w:tplc="040C0003">
+      <w:start w:val="1"/>
+      <w:numFmt w:val="bullet"/>
+      <w:lvlText w:val="o"/>
+      <w:lvlJc w:val="left"/>
+      <w:pPr>
+        <w:ind w:left="1080" w:hanging="360"/>
+      </w:pPr>
+      <w:rPr>
+        <w:rFonts w:ascii="Courier New" w:hAnsi="Courier New" w:cs="Courier New" w:hint="default"/>
+      </w:rPr>
+    </w:lvl>
+    <w:lvl w:ilvl="1" w:tplc="040C0003" w:tentative="1">
+      <w:start w:val="1"/>
+      <w:numFmt w:val="bullet"/>
+      <w:lvlText w:val="o"/>
+      <w:lvlJc w:val="left"/>
+      <w:pPr>
+        <w:ind w:left="1800" w:hanging="360"/>
+      </w:pPr>
+      <w:rPr>
+        <w:rFonts w:ascii="Courier New" w:hAnsi="Courier New" w:cs="Courier New" w:hint="default"/>
+      </w:rPr>
+    </w:lvl>
+    <w:lvl w:ilvl="2" w:tplc="040C0005" w:tentative="1">
+      <w:start w:val="1"/>
+      <w:numFmt w:val="bullet"/>
+      <w:lvlText w:val=""/>
+      <w:lvlJc w:val="left"/>
+      <w:pPr>
+        <w:ind w:left="2520" w:hanging="360"/>
+      </w:pPr>
+      <w:rPr>
+        <w:rFonts w:ascii="Wingdings" w:hAnsi="Wingdings" w:hint="default"/>
+      </w:rPr>
+    </w:lvl>
+    <w:lvl w:ilvl="3" w:tplc="040C0001" w:tentative="1">
+      <w:start w:val="1"/>
+      <w:numFmt w:val="bullet"/>
+      <w:lvlText w:val=""/>
+      <w:lvlJc w:val="left"/>
+      <w:pPr>
+        <w:ind w:left="3240" w:hanging="360"/>
+      </w:pPr>
+      <w:rPr>
+        <w:rFonts w:ascii="Symbol" w:hAnsi="Symbol" w:hint="default"/>
+      </w:rPr>
+    </w:lvl>
+    <w:lvl w:ilvl="4" w:tplc="040C0003" w:tentative="1">
+      <w:start w:val="1"/>
+      <w:numFmt w:val="bullet"/>
+      <w:lvlText w:val="o"/>
+      <w:lvlJc w:val="left"/>
+      <w:pPr>
+        <w:ind w:left="3960" w:hanging="360"/>
+      </w:pPr>
+      <w:rPr>
+        <w:rFonts w:ascii="Courier New" w:hAnsi="Courier New" w:cs="Courier New" w:hint="default"/>
+      </w:rPr>
+    </w:lvl>
+    <w:lvl w:ilvl="5" w:tplc="040C0005" w:tentative="1">
+      <w:start w:val="1"/>
+      <w:numFmt w:val="bullet"/>
+      <w:lvlText w:val=""/>
+      <w:lvlJc w:val="left"/>
+      <w:pPr>
+        <w:ind w:left="4680" w:hanging="360"/>
+      </w:pPr>
+      <w:rPr>
+        <w:rFonts w:ascii="Wingdings" w:hAnsi="Wingdings" w:hint="default"/>
+      </w:rPr>
+    </w:lvl>
+    <w:lvl w:ilvl="6" w:tplc="040C0001" w:tentative="1">
+      <w:start w:val="1"/>
+      <w:numFmt w:val="bullet"/>
+      <w:lvlText w:val=""/>
+      <w:lvlJc w:val="left"/>
+      <w:pPr>
+        <w:ind w:left="5400" w:hanging="360"/>
+      </w:pPr>
+      <w:rPr>
+        <w:rFonts w:ascii="Symbol" w:hAnsi="Symbol" w:hint="default"/>
+      </w:rPr>
+    </w:lvl>
+    <w:lvl w:ilvl="7" w:tplc="040C0003" w:tentative="1">
+      <w:start w:val="1"/>
+      <w:numFmt w:val="bullet"/>
+      <w:lvlText w:val="o"/>
+      <w:lvlJc w:val="left"/>
+      <w:pPr>
+        <w:ind w:left="6120" w:hanging="360"/>
+      </w:pPr>
+      <w:rPr>
+        <w:rFonts w:ascii="Courier New" w:hAnsi="Courier New" w:cs="Courier New" w:hint="default"/>
+      </w:rPr>
+    </w:lvl>
+    <w:lvl w:ilvl="8" w:tplc="040C0005" w:tentative="1">
+      <w:start w:val="1"/>
+      <w:numFmt w:val="bullet"/>
+      <w:lvlText w:val=""/>
+      <w:lvlJc w:val="left"/>
+      <w:pPr>
+        <w:ind w:left="6840" w:hanging="360"/>
+      </w:pPr>
+      <w:rPr>
+        <w:rFonts w:ascii="Wingdings" w:hAnsi="Wingdings" w:hint="default"/>
+      </w:rPr>
+    </w:lvl>
+  </w:abstractNum>
+  <w:abstractNum w:abstractNumId="1" w15:restartNumberingAfterBreak="0">
+    <w:nsid w:val="0C7C1F5C"/>
+    <w:multiLevelType w:val="hybridMultilevel"/>
+    <w:tmpl w:val="6E02A5C0"/>
+    <w:lvl w:ilvl="0" w:tplc="B600B6BA">
+      <w:numFmt w:val="bullet"/>
+      <w:lvlText w:val="-"/>
+      <w:lvlJc w:val="left"/>
+      <w:pPr>
+        <w:ind w:left="720" w:hanging="360"/>
+      </w:pPr>
+      <w:rPr>
+        <w:rFonts w:ascii="Century Gothic" w:eastAsiaTheme="minorHAnsi" w:hAnsi="Century Gothic" w:cstheme="minorBidi" w:hint="default"/>
+      </w:rPr>
+    </w:lvl>
+    <w:lvl w:ilvl="1" w:tplc="040C0003" w:tentative="1">
+      <w:start w:val="1"/>
+      <w:numFmt w:val="bullet"/>
+      <w:lvlText w:val="o"/>
+      <w:lvlJc w:val="left"/>
+      <w:pPr>
+        <w:ind w:left="1440" w:hanging="360"/>
+      </w:pPr>
+      <w:rPr>
+        <w:rFonts w:ascii="Courier New" w:hAnsi="Courier New" w:cs="Courier New" w:hint="default"/>
+      </w:rPr>
+    </w:lvl>
+    <w:lvl w:ilvl="2" w:tplc="040C0005" w:tentative="1">
+      <w:start w:val="1"/>
+      <w:numFmt w:val="bullet"/>
+      <w:lvlText w:val=""/>
+      <w:lvlJc w:val="left"/>
+      <w:pPr>
+        <w:ind w:left="2160" w:hanging="360"/>
+      </w:pPr>
+      <w:rPr>
+        <w:rFonts w:ascii="Wingdings" w:hAnsi="Wingdings" w:hint="default"/>
+      </w:rPr>
+    </w:lvl>
+    <w:lvl w:ilvl="3" w:tplc="040C0001" w:tentative="1">
+      <w:start w:val="1"/>
+      <w:numFmt w:val="bullet"/>
+      <w:lvlText w:val=""/>
+      <w:lvlJc w:val="left"/>
+      <w:pPr>
+        <w:ind w:left="2880" w:hanging="360"/>
+      </w:pPr>
+      <w:rPr>
+        <w:rFonts w:ascii="Symbol" w:hAnsi="Symbol" w:hint="default"/>
+      </w:rPr>
+    </w:lvl>
+    <w:lvl w:ilvl="4" w:tplc="040C0003" w:tentative="1">
+      <w:start w:val="1"/>
+      <w:numFmt w:val="bullet"/>
+      <w:lvlText w:val="o"/>
+      <w:lvlJc w:val="left"/>
+      <w:pPr>
+        <w:ind w:left="3600" w:hanging="360"/>
+      </w:pPr>
+      <w:rPr>
+        <w:rFonts w:ascii="Courier New" w:hAnsi="Courier New" w:cs="Courier New" w:hint="default"/>
+      </w:rPr>
+    </w:lvl>
+    <w:lvl w:ilvl="5" w:tplc="040C0005" w:tentative="1">
+      <w:start w:val="1"/>
+      <w:numFmt w:val="bullet"/>
+      <w:lvlText w:val=""/>
+      <w:lvlJc w:val="left"/>
+      <w:pPr>
+        <w:ind w:left="4320" w:hanging="360"/>
+      </w:pPr>
+      <w:rPr>
+        <w:rFonts w:ascii="Wingdings" w:hAnsi="Wingdings" w:hint="default"/>
+      </w:rPr>
+    </w:lvl>
+    <w:lvl w:ilvl="6" w:tplc="040C0001" w:tentative="1">
+      <w:start w:val="1"/>
+      <w:numFmt w:val="bullet"/>
+      <w:lvlText w:val=""/>
+      <w:lvlJc w:val="left"/>
+      <w:pPr>
+        <w:ind w:left="5040" w:hanging="360"/>
+      </w:pPr>
+      <w:rPr>
+        <w:rFonts w:ascii="Symbol" w:hAnsi="Symbol" w:hint="default"/>
+      </w:rPr>
+    </w:lvl>
+    <w:lvl w:ilvl="7" w:tplc="040C0003" w:tentative="1">
+      <w:start w:val="1"/>
+      <w:numFmt w:val="bullet"/>
+      <w:lvlText w:val="o"/>
+      <w:lvlJc w:val="left"/>
+      <w:pPr>
+        <w:ind w:left="5760" w:hanging="360"/>
+      </w:pPr>
+      <w:rPr>
+        <w:rFonts w:ascii="Courier New" w:hAnsi="Courier New" w:cs="Courier New" w:hint="default"/>
+      </w:rPr>
+    </w:lvl>
+    <w:lvl w:ilvl="8" w:tplc="040C0005" w:tentative="1">
+      <w:start w:val="1"/>
+      <w:numFmt w:val="bullet"/>
+      <w:lvlText w:val=""/>
+      <w:lvlJc w:val="left"/>
+      <w:pPr>
+        <w:ind w:left="6480" w:hanging="360"/>
+      </w:pPr>
+      <w:rPr>
+        <w:rFonts w:ascii="Wingdings" w:hAnsi="Wingdings" w:hint="default"/>
+      </w:rPr>
+    </w:lvl>
+  </w:abstractNum>
+  <w:abstractNum w:abstractNumId="2" w15:restartNumberingAfterBreak="0">
     <w:nsid w:val="33E51FDF"/>
     <w:multiLevelType w:val="hybridMultilevel"/>
-    <w:tmpl w:val="A5C29D48"/>
+    <w:tmpl w:val="3EF6D0B8"/>
     <w:lvl w:ilvl="0" w:tplc="040C0001">
       <w:start w:val="1"/>
       <w:numFmt w:val="bullet"/>
@@ -755,6 +3458,566 @@
       <w:lvlJc w:val="left"/>
       <w:pPr>
         <w:ind w:left="6480" w:hanging="360"/>
+      </w:pPr>
+      <w:rPr>
+        <w:rFonts w:ascii="Wingdings" w:hAnsi="Wingdings" w:hint="default"/>
+      </w:rPr>
+    </w:lvl>
+  </w:abstractNum>
+  <w:abstractNum w:abstractNumId="3" w15:restartNumberingAfterBreak="0">
+    <w:nsid w:val="34584F7B"/>
+    <w:multiLevelType w:val="hybridMultilevel"/>
+    <w:tmpl w:val="D9A65900"/>
+    <w:lvl w:ilvl="0" w:tplc="B600B6BA">
+      <w:numFmt w:val="bullet"/>
+      <w:lvlText w:val="-"/>
+      <w:lvlJc w:val="left"/>
+      <w:pPr>
+        <w:ind w:left="720" w:hanging="360"/>
+      </w:pPr>
+      <w:rPr>
+        <w:rFonts w:ascii="Century Gothic" w:eastAsiaTheme="minorHAnsi" w:hAnsi="Century Gothic" w:cstheme="minorBidi" w:hint="default"/>
+      </w:rPr>
+    </w:lvl>
+    <w:lvl w:ilvl="1" w:tplc="040C0003" w:tentative="1">
+      <w:start w:val="1"/>
+      <w:numFmt w:val="bullet"/>
+      <w:lvlText w:val="o"/>
+      <w:lvlJc w:val="left"/>
+      <w:pPr>
+        <w:ind w:left="1440" w:hanging="360"/>
+      </w:pPr>
+      <w:rPr>
+        <w:rFonts w:ascii="Courier New" w:hAnsi="Courier New" w:cs="Courier New" w:hint="default"/>
+      </w:rPr>
+    </w:lvl>
+    <w:lvl w:ilvl="2" w:tplc="040C0005" w:tentative="1">
+      <w:start w:val="1"/>
+      <w:numFmt w:val="bullet"/>
+      <w:lvlText w:val=""/>
+      <w:lvlJc w:val="left"/>
+      <w:pPr>
+        <w:ind w:left="2160" w:hanging="360"/>
+      </w:pPr>
+      <w:rPr>
+        <w:rFonts w:ascii="Wingdings" w:hAnsi="Wingdings" w:hint="default"/>
+      </w:rPr>
+    </w:lvl>
+    <w:lvl w:ilvl="3" w:tplc="040C0001" w:tentative="1">
+      <w:start w:val="1"/>
+      <w:numFmt w:val="bullet"/>
+      <w:lvlText w:val=""/>
+      <w:lvlJc w:val="left"/>
+      <w:pPr>
+        <w:ind w:left="2880" w:hanging="360"/>
+      </w:pPr>
+      <w:rPr>
+        <w:rFonts w:ascii="Symbol" w:hAnsi="Symbol" w:hint="default"/>
+      </w:rPr>
+    </w:lvl>
+    <w:lvl w:ilvl="4" w:tplc="040C0003" w:tentative="1">
+      <w:start w:val="1"/>
+      <w:numFmt w:val="bullet"/>
+      <w:lvlText w:val="o"/>
+      <w:lvlJc w:val="left"/>
+      <w:pPr>
+        <w:ind w:left="3600" w:hanging="360"/>
+      </w:pPr>
+      <w:rPr>
+        <w:rFonts w:ascii="Courier New" w:hAnsi="Courier New" w:cs="Courier New" w:hint="default"/>
+      </w:rPr>
+    </w:lvl>
+    <w:lvl w:ilvl="5" w:tplc="040C0005" w:tentative="1">
+      <w:start w:val="1"/>
+      <w:numFmt w:val="bullet"/>
+      <w:lvlText w:val=""/>
+      <w:lvlJc w:val="left"/>
+      <w:pPr>
+        <w:ind w:left="4320" w:hanging="360"/>
+      </w:pPr>
+      <w:rPr>
+        <w:rFonts w:ascii="Wingdings" w:hAnsi="Wingdings" w:hint="default"/>
+      </w:rPr>
+    </w:lvl>
+    <w:lvl w:ilvl="6" w:tplc="040C0001" w:tentative="1">
+      <w:start w:val="1"/>
+      <w:numFmt w:val="bullet"/>
+      <w:lvlText w:val=""/>
+      <w:lvlJc w:val="left"/>
+      <w:pPr>
+        <w:ind w:left="5040" w:hanging="360"/>
+      </w:pPr>
+      <w:rPr>
+        <w:rFonts w:ascii="Symbol" w:hAnsi="Symbol" w:hint="default"/>
+      </w:rPr>
+    </w:lvl>
+    <w:lvl w:ilvl="7" w:tplc="040C0003" w:tentative="1">
+      <w:start w:val="1"/>
+      <w:numFmt w:val="bullet"/>
+      <w:lvlText w:val="o"/>
+      <w:lvlJc w:val="left"/>
+      <w:pPr>
+        <w:ind w:left="5760" w:hanging="360"/>
+      </w:pPr>
+      <w:rPr>
+        <w:rFonts w:ascii="Courier New" w:hAnsi="Courier New" w:cs="Courier New" w:hint="default"/>
+      </w:rPr>
+    </w:lvl>
+    <w:lvl w:ilvl="8" w:tplc="040C0005" w:tentative="1">
+      <w:start w:val="1"/>
+      <w:numFmt w:val="bullet"/>
+      <w:lvlText w:val=""/>
+      <w:lvlJc w:val="left"/>
+      <w:pPr>
+        <w:ind w:left="6480" w:hanging="360"/>
+      </w:pPr>
+      <w:rPr>
+        <w:rFonts w:ascii="Wingdings" w:hAnsi="Wingdings" w:hint="default"/>
+      </w:rPr>
+    </w:lvl>
+  </w:abstractNum>
+  <w:abstractNum w:abstractNumId="4" w15:restartNumberingAfterBreak="0">
+    <w:nsid w:val="4DA90457"/>
+    <w:multiLevelType w:val="hybridMultilevel"/>
+    <w:tmpl w:val="5AE09584"/>
+    <w:lvl w:ilvl="0" w:tplc="B600B6BA">
+      <w:numFmt w:val="bullet"/>
+      <w:lvlText w:val="-"/>
+      <w:lvlJc w:val="left"/>
+      <w:pPr>
+        <w:ind w:left="720" w:hanging="360"/>
+      </w:pPr>
+      <w:rPr>
+        <w:rFonts w:ascii="Century Gothic" w:eastAsiaTheme="minorHAnsi" w:hAnsi="Century Gothic" w:cstheme="minorBidi" w:hint="default"/>
+      </w:rPr>
+    </w:lvl>
+    <w:lvl w:ilvl="1" w:tplc="040C0003" w:tentative="1">
+      <w:start w:val="1"/>
+      <w:numFmt w:val="bullet"/>
+      <w:lvlText w:val="o"/>
+      <w:lvlJc w:val="left"/>
+      <w:pPr>
+        <w:ind w:left="1440" w:hanging="360"/>
+      </w:pPr>
+      <w:rPr>
+        <w:rFonts w:ascii="Courier New" w:hAnsi="Courier New" w:cs="Courier New" w:hint="default"/>
+      </w:rPr>
+    </w:lvl>
+    <w:lvl w:ilvl="2" w:tplc="040C0005" w:tentative="1">
+      <w:start w:val="1"/>
+      <w:numFmt w:val="bullet"/>
+      <w:lvlText w:val=""/>
+      <w:lvlJc w:val="left"/>
+      <w:pPr>
+        <w:ind w:left="2160" w:hanging="360"/>
+      </w:pPr>
+      <w:rPr>
+        <w:rFonts w:ascii="Wingdings" w:hAnsi="Wingdings" w:hint="default"/>
+      </w:rPr>
+    </w:lvl>
+    <w:lvl w:ilvl="3" w:tplc="040C0001" w:tentative="1">
+      <w:start w:val="1"/>
+      <w:numFmt w:val="bullet"/>
+      <w:lvlText w:val=""/>
+      <w:lvlJc w:val="left"/>
+      <w:pPr>
+        <w:ind w:left="2880" w:hanging="360"/>
+      </w:pPr>
+      <w:rPr>
+        <w:rFonts w:ascii="Symbol" w:hAnsi="Symbol" w:hint="default"/>
+      </w:rPr>
+    </w:lvl>
+    <w:lvl w:ilvl="4" w:tplc="040C0003" w:tentative="1">
+      <w:start w:val="1"/>
+      <w:numFmt w:val="bullet"/>
+      <w:lvlText w:val="o"/>
+      <w:lvlJc w:val="left"/>
+      <w:pPr>
+        <w:ind w:left="3600" w:hanging="360"/>
+      </w:pPr>
+      <w:rPr>
+        <w:rFonts w:ascii="Courier New" w:hAnsi="Courier New" w:cs="Courier New" w:hint="default"/>
+      </w:rPr>
+    </w:lvl>
+    <w:lvl w:ilvl="5" w:tplc="040C0005" w:tentative="1">
+      <w:start w:val="1"/>
+      <w:numFmt w:val="bullet"/>
+      <w:lvlText w:val=""/>
+      <w:lvlJc w:val="left"/>
+      <w:pPr>
+        <w:ind w:left="4320" w:hanging="360"/>
+      </w:pPr>
+      <w:rPr>
+        <w:rFonts w:ascii="Wingdings" w:hAnsi="Wingdings" w:hint="default"/>
+      </w:rPr>
+    </w:lvl>
+    <w:lvl w:ilvl="6" w:tplc="040C0001" w:tentative="1">
+      <w:start w:val="1"/>
+      <w:numFmt w:val="bullet"/>
+      <w:lvlText w:val=""/>
+      <w:lvlJc w:val="left"/>
+      <w:pPr>
+        <w:ind w:left="5040" w:hanging="360"/>
+      </w:pPr>
+      <w:rPr>
+        <w:rFonts w:ascii="Symbol" w:hAnsi="Symbol" w:hint="default"/>
+      </w:rPr>
+    </w:lvl>
+    <w:lvl w:ilvl="7" w:tplc="040C0003" w:tentative="1">
+      <w:start w:val="1"/>
+      <w:numFmt w:val="bullet"/>
+      <w:lvlText w:val="o"/>
+      <w:lvlJc w:val="left"/>
+      <w:pPr>
+        <w:ind w:left="5760" w:hanging="360"/>
+      </w:pPr>
+      <w:rPr>
+        <w:rFonts w:ascii="Courier New" w:hAnsi="Courier New" w:cs="Courier New" w:hint="default"/>
+      </w:rPr>
+    </w:lvl>
+    <w:lvl w:ilvl="8" w:tplc="040C0005" w:tentative="1">
+      <w:start w:val="1"/>
+      <w:numFmt w:val="bullet"/>
+      <w:lvlText w:val=""/>
+      <w:lvlJc w:val="left"/>
+      <w:pPr>
+        <w:ind w:left="6480" w:hanging="360"/>
+      </w:pPr>
+      <w:rPr>
+        <w:rFonts w:ascii="Wingdings" w:hAnsi="Wingdings" w:hint="default"/>
+      </w:rPr>
+    </w:lvl>
+  </w:abstractNum>
+  <w:abstractNum w:abstractNumId="5" w15:restartNumberingAfterBreak="0">
+    <w:nsid w:val="4EC65A17"/>
+    <w:multiLevelType w:val="hybridMultilevel"/>
+    <w:tmpl w:val="D428A992"/>
+    <w:lvl w:ilvl="0" w:tplc="B600B6BA">
+      <w:numFmt w:val="bullet"/>
+      <w:lvlText w:val="-"/>
+      <w:lvlJc w:val="left"/>
+      <w:pPr>
+        <w:ind w:left="720" w:hanging="360"/>
+      </w:pPr>
+      <w:rPr>
+        <w:rFonts w:ascii="Century Gothic" w:eastAsiaTheme="minorHAnsi" w:hAnsi="Century Gothic" w:cstheme="minorBidi" w:hint="default"/>
+      </w:rPr>
+    </w:lvl>
+    <w:lvl w:ilvl="1" w:tplc="040C0003" w:tentative="1">
+      <w:start w:val="1"/>
+      <w:numFmt w:val="bullet"/>
+      <w:lvlText w:val="o"/>
+      <w:lvlJc w:val="left"/>
+      <w:pPr>
+        <w:ind w:left="1440" w:hanging="360"/>
+      </w:pPr>
+      <w:rPr>
+        <w:rFonts w:ascii="Courier New" w:hAnsi="Courier New" w:cs="Courier New" w:hint="default"/>
+      </w:rPr>
+    </w:lvl>
+    <w:lvl w:ilvl="2" w:tplc="040C0005" w:tentative="1">
+      <w:start w:val="1"/>
+      <w:numFmt w:val="bullet"/>
+      <w:lvlText w:val=""/>
+      <w:lvlJc w:val="left"/>
+      <w:pPr>
+        <w:ind w:left="2160" w:hanging="360"/>
+      </w:pPr>
+      <w:rPr>
+        <w:rFonts w:ascii="Wingdings" w:hAnsi="Wingdings" w:hint="default"/>
+      </w:rPr>
+    </w:lvl>
+    <w:lvl w:ilvl="3" w:tplc="040C0001" w:tentative="1">
+      <w:start w:val="1"/>
+      <w:numFmt w:val="bullet"/>
+      <w:lvlText w:val=""/>
+      <w:lvlJc w:val="left"/>
+      <w:pPr>
+        <w:ind w:left="2880" w:hanging="360"/>
+      </w:pPr>
+      <w:rPr>
+        <w:rFonts w:ascii="Symbol" w:hAnsi="Symbol" w:hint="default"/>
+      </w:rPr>
+    </w:lvl>
+    <w:lvl w:ilvl="4" w:tplc="040C0003" w:tentative="1">
+      <w:start w:val="1"/>
+      <w:numFmt w:val="bullet"/>
+      <w:lvlText w:val="o"/>
+      <w:lvlJc w:val="left"/>
+      <w:pPr>
+        <w:ind w:left="3600" w:hanging="360"/>
+      </w:pPr>
+      <w:rPr>
+        <w:rFonts w:ascii="Courier New" w:hAnsi="Courier New" w:cs="Courier New" w:hint="default"/>
+      </w:rPr>
+    </w:lvl>
+    <w:lvl w:ilvl="5" w:tplc="040C0005" w:tentative="1">
+      <w:start w:val="1"/>
+      <w:numFmt w:val="bullet"/>
+      <w:lvlText w:val=""/>
+      <w:lvlJc w:val="left"/>
+      <w:pPr>
+        <w:ind w:left="4320" w:hanging="360"/>
+      </w:pPr>
+      <w:rPr>
+        <w:rFonts w:ascii="Wingdings" w:hAnsi="Wingdings" w:hint="default"/>
+      </w:rPr>
+    </w:lvl>
+    <w:lvl w:ilvl="6" w:tplc="040C0001" w:tentative="1">
+      <w:start w:val="1"/>
+      <w:numFmt w:val="bullet"/>
+      <w:lvlText w:val=""/>
+      <w:lvlJc w:val="left"/>
+      <w:pPr>
+        <w:ind w:left="5040" w:hanging="360"/>
+      </w:pPr>
+      <w:rPr>
+        <w:rFonts w:ascii="Symbol" w:hAnsi="Symbol" w:hint="default"/>
+      </w:rPr>
+    </w:lvl>
+    <w:lvl w:ilvl="7" w:tplc="040C0003" w:tentative="1">
+      <w:start w:val="1"/>
+      <w:numFmt w:val="bullet"/>
+      <w:lvlText w:val="o"/>
+      <w:lvlJc w:val="left"/>
+      <w:pPr>
+        <w:ind w:left="5760" w:hanging="360"/>
+      </w:pPr>
+      <w:rPr>
+        <w:rFonts w:ascii="Courier New" w:hAnsi="Courier New" w:cs="Courier New" w:hint="default"/>
+      </w:rPr>
+    </w:lvl>
+    <w:lvl w:ilvl="8" w:tplc="040C0005" w:tentative="1">
+      <w:start w:val="1"/>
+      <w:numFmt w:val="bullet"/>
+      <w:lvlText w:val=""/>
+      <w:lvlJc w:val="left"/>
+      <w:pPr>
+        <w:ind w:left="6480" w:hanging="360"/>
+      </w:pPr>
+      <w:rPr>
+        <w:rFonts w:ascii="Wingdings" w:hAnsi="Wingdings" w:hint="default"/>
+      </w:rPr>
+    </w:lvl>
+  </w:abstractNum>
+  <w:abstractNum w:abstractNumId="6" w15:restartNumberingAfterBreak="0">
+    <w:nsid w:val="58225095"/>
+    <w:multiLevelType w:val="hybridMultilevel"/>
+    <w:tmpl w:val="9CD647DA"/>
+    <w:lvl w:ilvl="0" w:tplc="8DA2F2A0">
+      <w:numFmt w:val="bullet"/>
+      <w:lvlText w:val="-"/>
+      <w:lvlJc w:val="left"/>
+      <w:pPr>
+        <w:ind w:left="720" w:hanging="360"/>
+      </w:pPr>
+      <w:rPr>
+        <w:rFonts w:ascii="Century Gothic" w:eastAsiaTheme="minorHAnsi" w:hAnsi="Century Gothic" w:cstheme="minorBidi" w:hint="default"/>
+      </w:rPr>
+    </w:lvl>
+    <w:lvl w:ilvl="1" w:tplc="040C0003" w:tentative="1">
+      <w:start w:val="1"/>
+      <w:numFmt w:val="bullet"/>
+      <w:lvlText w:val="o"/>
+      <w:lvlJc w:val="left"/>
+      <w:pPr>
+        <w:ind w:left="1440" w:hanging="360"/>
+      </w:pPr>
+      <w:rPr>
+        <w:rFonts w:ascii="Courier New" w:hAnsi="Courier New" w:cs="Courier New" w:hint="default"/>
+      </w:rPr>
+    </w:lvl>
+    <w:lvl w:ilvl="2" w:tplc="040C0005" w:tentative="1">
+      <w:start w:val="1"/>
+      <w:numFmt w:val="bullet"/>
+      <w:lvlText w:val=""/>
+      <w:lvlJc w:val="left"/>
+      <w:pPr>
+        <w:ind w:left="2160" w:hanging="360"/>
+      </w:pPr>
+      <w:rPr>
+        <w:rFonts w:ascii="Wingdings" w:hAnsi="Wingdings" w:hint="default"/>
+      </w:rPr>
+    </w:lvl>
+    <w:lvl w:ilvl="3" w:tplc="040C0001" w:tentative="1">
+      <w:start w:val="1"/>
+      <w:numFmt w:val="bullet"/>
+      <w:lvlText w:val=""/>
+      <w:lvlJc w:val="left"/>
+      <w:pPr>
+        <w:ind w:left="2880" w:hanging="360"/>
+      </w:pPr>
+      <w:rPr>
+        <w:rFonts w:ascii="Symbol" w:hAnsi="Symbol" w:hint="default"/>
+      </w:rPr>
+    </w:lvl>
+    <w:lvl w:ilvl="4" w:tplc="040C0003" w:tentative="1">
+      <w:start w:val="1"/>
+      <w:numFmt w:val="bullet"/>
+      <w:lvlText w:val="o"/>
+      <w:lvlJc w:val="left"/>
+      <w:pPr>
+        <w:ind w:left="3600" w:hanging="360"/>
+      </w:pPr>
+      <w:rPr>
+        <w:rFonts w:ascii="Courier New" w:hAnsi="Courier New" w:cs="Courier New" w:hint="default"/>
+      </w:rPr>
+    </w:lvl>
+    <w:lvl w:ilvl="5" w:tplc="040C0005" w:tentative="1">
+      <w:start w:val="1"/>
+      <w:numFmt w:val="bullet"/>
+      <w:lvlText w:val=""/>
+      <w:lvlJc w:val="left"/>
+      <w:pPr>
+        <w:ind w:left="4320" w:hanging="360"/>
+      </w:pPr>
+      <w:rPr>
+        <w:rFonts w:ascii="Wingdings" w:hAnsi="Wingdings" w:hint="default"/>
+      </w:rPr>
+    </w:lvl>
+    <w:lvl w:ilvl="6" w:tplc="040C0001" w:tentative="1">
+      <w:start w:val="1"/>
+      <w:numFmt w:val="bullet"/>
+      <w:lvlText w:val=""/>
+      <w:lvlJc w:val="left"/>
+      <w:pPr>
+        <w:ind w:left="5040" w:hanging="360"/>
+      </w:pPr>
+      <w:rPr>
+        <w:rFonts w:ascii="Symbol" w:hAnsi="Symbol" w:hint="default"/>
+      </w:rPr>
+    </w:lvl>
+    <w:lvl w:ilvl="7" w:tplc="040C0003" w:tentative="1">
+      <w:start w:val="1"/>
+      <w:numFmt w:val="bullet"/>
+      <w:lvlText w:val="o"/>
+      <w:lvlJc w:val="left"/>
+      <w:pPr>
+        <w:ind w:left="5760" w:hanging="360"/>
+      </w:pPr>
+      <w:rPr>
+        <w:rFonts w:ascii="Courier New" w:hAnsi="Courier New" w:cs="Courier New" w:hint="default"/>
+      </w:rPr>
+    </w:lvl>
+    <w:lvl w:ilvl="8" w:tplc="040C0005" w:tentative="1">
+      <w:start w:val="1"/>
+      <w:numFmt w:val="bullet"/>
+      <w:lvlText w:val=""/>
+      <w:lvlJc w:val="left"/>
+      <w:pPr>
+        <w:ind w:left="6480" w:hanging="360"/>
+      </w:pPr>
+      <w:rPr>
+        <w:rFonts w:ascii="Wingdings" w:hAnsi="Wingdings" w:hint="default"/>
+      </w:rPr>
+    </w:lvl>
+  </w:abstractNum>
+  <w:abstractNum w:abstractNumId="7" w15:restartNumberingAfterBreak="0">
+    <w:nsid w:val="77EA169F"/>
+    <w:multiLevelType w:val="hybridMultilevel"/>
+    <w:tmpl w:val="3CD41044"/>
+    <w:lvl w:ilvl="0" w:tplc="85B4DB8C">
+      <w:numFmt w:val="bullet"/>
+      <w:lvlText w:val="-"/>
+      <w:lvlJc w:val="left"/>
+      <w:pPr>
+        <w:ind w:left="1080" w:hanging="360"/>
+      </w:pPr>
+      <w:rPr>
+        <w:rFonts w:ascii="Century Gothic" w:eastAsiaTheme="minorHAnsi" w:hAnsi="Century Gothic" w:cstheme="minorBidi" w:hint="default"/>
+      </w:rPr>
+    </w:lvl>
+    <w:lvl w:ilvl="1" w:tplc="040C0003" w:tentative="1">
+      <w:start w:val="1"/>
+      <w:numFmt w:val="bullet"/>
+      <w:lvlText w:val="o"/>
+      <w:lvlJc w:val="left"/>
+      <w:pPr>
+        <w:ind w:left="1800" w:hanging="360"/>
+      </w:pPr>
+      <w:rPr>
+        <w:rFonts w:ascii="Courier New" w:hAnsi="Courier New" w:cs="Courier New" w:hint="default"/>
+      </w:rPr>
+    </w:lvl>
+    <w:lvl w:ilvl="2" w:tplc="040C0005" w:tentative="1">
+      <w:start w:val="1"/>
+      <w:numFmt w:val="bullet"/>
+      <w:lvlText w:val=""/>
+      <w:lvlJc w:val="left"/>
+      <w:pPr>
+        <w:ind w:left="2520" w:hanging="360"/>
+      </w:pPr>
+      <w:rPr>
+        <w:rFonts w:ascii="Wingdings" w:hAnsi="Wingdings" w:hint="default"/>
+      </w:rPr>
+    </w:lvl>
+    <w:lvl w:ilvl="3" w:tplc="040C0001" w:tentative="1">
+      <w:start w:val="1"/>
+      <w:numFmt w:val="bullet"/>
+      <w:lvlText w:val=""/>
+      <w:lvlJc w:val="left"/>
+      <w:pPr>
+        <w:ind w:left="3240" w:hanging="360"/>
+      </w:pPr>
+      <w:rPr>
+        <w:rFonts w:ascii="Symbol" w:hAnsi="Symbol" w:hint="default"/>
+      </w:rPr>
+    </w:lvl>
+    <w:lvl w:ilvl="4" w:tplc="040C0003" w:tentative="1">
+      <w:start w:val="1"/>
+      <w:numFmt w:val="bullet"/>
+      <w:lvlText w:val="o"/>
+      <w:lvlJc w:val="left"/>
+      <w:pPr>
+        <w:ind w:left="3960" w:hanging="360"/>
+      </w:pPr>
+      <w:rPr>
+        <w:rFonts w:ascii="Courier New" w:hAnsi="Courier New" w:cs="Courier New" w:hint="default"/>
+      </w:rPr>
+    </w:lvl>
+    <w:lvl w:ilvl="5" w:tplc="040C0005" w:tentative="1">
+      <w:start w:val="1"/>
+      <w:numFmt w:val="bullet"/>
+      <w:lvlText w:val=""/>
+      <w:lvlJc w:val="left"/>
+      <w:pPr>
+        <w:ind w:left="4680" w:hanging="360"/>
+      </w:pPr>
+      <w:rPr>
+        <w:rFonts w:ascii="Wingdings" w:hAnsi="Wingdings" w:hint="default"/>
+      </w:rPr>
+    </w:lvl>
+    <w:lvl w:ilvl="6" w:tplc="040C0001" w:tentative="1">
+      <w:start w:val="1"/>
+      <w:numFmt w:val="bullet"/>
+      <w:lvlText w:val=""/>
+      <w:lvlJc w:val="left"/>
+      <w:pPr>
+        <w:ind w:left="5400" w:hanging="360"/>
+      </w:pPr>
+      <w:rPr>
+        <w:rFonts w:ascii="Symbol" w:hAnsi="Symbol" w:hint="default"/>
+      </w:rPr>
+    </w:lvl>
+    <w:lvl w:ilvl="7" w:tplc="040C0003" w:tentative="1">
+      <w:start w:val="1"/>
+      <w:numFmt w:val="bullet"/>
+      <w:lvlText w:val="o"/>
+      <w:lvlJc w:val="left"/>
+      <w:pPr>
+        <w:ind w:left="6120" w:hanging="360"/>
+      </w:pPr>
+      <w:rPr>
+        <w:rFonts w:ascii="Courier New" w:hAnsi="Courier New" w:cs="Courier New" w:hint="default"/>
+      </w:rPr>
+    </w:lvl>
+    <w:lvl w:ilvl="8" w:tplc="040C0005" w:tentative="1">
+      <w:start w:val="1"/>
+      <w:numFmt w:val="bullet"/>
+      <w:lvlText w:val=""/>
+      <w:lvlJc w:val="left"/>
+      <w:pPr>
+        <w:ind w:left="6840" w:hanging="360"/>
       </w:pPr>
       <w:rPr>
         <w:rFonts w:ascii="Wingdings" w:hAnsi="Wingdings" w:hint="default"/>
@@ -762,7 +4025,28 @@
     </w:lvl>
   </w:abstractNum>
   <w:num w:numId="1">
+    <w:abstractNumId w:val="2"/>
+  </w:num>
+  <w:num w:numId="2">
+    <w:abstractNumId w:val="1"/>
+  </w:num>
+  <w:num w:numId="3">
+    <w:abstractNumId w:val="5"/>
+  </w:num>
+  <w:num w:numId="4">
+    <w:abstractNumId w:val="4"/>
+  </w:num>
+  <w:num w:numId="5">
+    <w:abstractNumId w:val="3"/>
+  </w:num>
+  <w:num w:numId="6">
     <w:abstractNumId w:val="0"/>
+  </w:num>
+  <w:num w:numId="7">
+    <w:abstractNumId w:val="7"/>
+  </w:num>
+  <w:num w:numId="8">
+    <w:abstractNumId w:val="6"/>
   </w:num>
 </w:numbering>
 </file>
@@ -1248,6 +4532,104 @@
       <w:contextualSpacing/>
     </w:pPr>
   </w:style>
+  <w:style w:type="character" w:styleId="Marquedecommentaire">
+    <w:name w:val="annotation reference"/>
+    <w:basedOn w:val="Policepardfaut"/>
+    <w:uiPriority w:val="99"/>
+    <w:semiHidden/>
+    <w:unhideWhenUsed/>
+    <w:rsid w:val="00CD1CB0"/>
+    <w:rPr>
+      <w:sz w:val="16"/>
+      <w:szCs w:val="16"/>
+    </w:rPr>
+  </w:style>
+  <w:style w:type="paragraph" w:styleId="Commentaire">
+    <w:name w:val="annotation text"/>
+    <w:basedOn w:val="Normal"/>
+    <w:link w:val="CommentaireCar"/>
+    <w:uiPriority w:val="99"/>
+    <w:semiHidden/>
+    <w:unhideWhenUsed/>
+    <w:rsid w:val="00CD1CB0"/>
+    <w:pPr>
+      <w:spacing w:line="240" w:lineRule="auto"/>
+    </w:pPr>
+    <w:rPr>
+      <w:sz w:val="20"/>
+      <w:szCs w:val="20"/>
+    </w:rPr>
+  </w:style>
+  <w:style w:type="character" w:customStyle="1" w:styleId="CommentaireCar">
+    <w:name w:val="Commentaire Car"/>
+    <w:basedOn w:val="Policepardfaut"/>
+    <w:link w:val="Commentaire"/>
+    <w:uiPriority w:val="99"/>
+    <w:semiHidden/>
+    <w:rsid w:val="00CD1CB0"/>
+    <w:rPr>
+      <w:sz w:val="20"/>
+      <w:szCs w:val="20"/>
+    </w:rPr>
+  </w:style>
+  <w:style w:type="paragraph" w:styleId="Objetducommentaire">
+    <w:name w:val="annotation subject"/>
+    <w:basedOn w:val="Commentaire"/>
+    <w:next w:val="Commentaire"/>
+    <w:link w:val="ObjetducommentaireCar"/>
+    <w:uiPriority w:val="99"/>
+    <w:semiHidden/>
+    <w:unhideWhenUsed/>
+    <w:rsid w:val="00CD1CB0"/>
+    <w:rPr>
+      <w:b/>
+      <w:bCs/>
+    </w:rPr>
+  </w:style>
+  <w:style w:type="character" w:customStyle="1" w:styleId="ObjetducommentaireCar">
+    <w:name w:val="Objet du commentaire Car"/>
+    <w:basedOn w:val="CommentaireCar"/>
+    <w:link w:val="Objetducommentaire"/>
+    <w:uiPriority w:val="99"/>
+    <w:semiHidden/>
+    <w:rsid w:val="00CD1CB0"/>
+    <w:rPr>
+      <w:b/>
+      <w:bCs/>
+      <w:sz w:val="20"/>
+      <w:szCs w:val="20"/>
+    </w:rPr>
+  </w:style>
+  <w:style w:type="paragraph" w:styleId="Textedebulles">
+    <w:name w:val="Balloon Text"/>
+    <w:basedOn w:val="Normal"/>
+    <w:link w:val="TextedebullesCar"/>
+    <w:uiPriority w:val="99"/>
+    <w:semiHidden/>
+    <w:unhideWhenUsed/>
+    <w:rsid w:val="00CD1CB0"/>
+    <w:pPr>
+      <w:spacing w:after="0" w:line="240" w:lineRule="auto"/>
+    </w:pPr>
+    <w:rPr>
+      <w:rFonts w:ascii="Segoe UI" w:hAnsi="Segoe UI" w:cs="Segoe UI"/>
+      <w:sz w:val="18"/>
+      <w:szCs w:val="18"/>
+    </w:rPr>
+  </w:style>
+  <w:style w:type="character" w:customStyle="1" w:styleId="TextedebullesCar">
+    <w:name w:val="Texte de bulles Car"/>
+    <w:basedOn w:val="Policepardfaut"/>
+    <w:link w:val="Textedebulles"/>
+    <w:uiPriority w:val="99"/>
+    <w:semiHidden/>
+    <w:rsid w:val="00CD1CB0"/>
+    <w:rPr>
+      <w:rFonts w:ascii="Segoe UI" w:hAnsi="Segoe UI" w:cs="Segoe UI"/>
+      <w:sz w:val="18"/>
+      <w:szCs w:val="18"/>
+    </w:rPr>
+  </w:style>
 </w:styles>
 </file>
 

</xml_diff>

<commit_message>
modification pierre compte rendu
</commit_message>
<xml_diff>
--- a/Compte_Rendu_Projet_Info.docx
+++ b/Compte_Rendu_Projet_Info.docx
@@ -54,21 +54,7 @@
         <w:rPr>
           <w:rFonts w:ascii="Century Gothic" w:hAnsi="Century Gothic"/>
         </w:rPr>
-        <w:t xml:space="preserve">M. </w:t>
-      </w:r>
-      <w:proofErr w:type="gramStart"/>
-      <w:r>
-        <w:rPr>
-          <w:rFonts w:ascii="Century Gothic" w:hAnsi="Century Gothic"/>
-        </w:rPr>
-        <w:t>N.LAGA</w:t>
-      </w:r>
-      <w:proofErr w:type="gramEnd"/>
-      <w:r>
-        <w:rPr>
-          <w:rFonts w:ascii="Century Gothic" w:hAnsi="Century Gothic"/>
-        </w:rPr>
-        <w:t xml:space="preserve"> et M. P.E-MASSE</w:t>
+        <w:t>M. N.LAGA et M. P.E-MASSE</w:t>
       </w:r>
       <w:r>
         <w:rPr>
@@ -155,61 +141,7 @@
           <w:sz w:val="20"/>
           <w:szCs w:val="20"/>
         </w:rPr>
-        <w:t xml:space="preserve">Nous avons tout d’abord pris en main </w:t>
-      </w:r>
-      <w:proofErr w:type="spellStart"/>
-      <w:r>
-        <w:rPr>
-          <w:rFonts w:ascii="Century Gothic" w:hAnsi="Century Gothic"/>
-          <w:sz w:val="20"/>
-          <w:szCs w:val="20"/>
-        </w:rPr>
-        <w:t>github</w:t>
-      </w:r>
-      <w:proofErr w:type="spellEnd"/>
-      <w:r>
-        <w:rPr>
-          <w:rFonts w:ascii="Century Gothic" w:hAnsi="Century Gothic"/>
-          <w:sz w:val="20"/>
-          <w:szCs w:val="20"/>
-        </w:rPr>
-        <w:t xml:space="preserve"> et git afin de mettre en relation nos travaux. Tristan a donc créé un projet sur son compte </w:t>
-      </w:r>
-      <w:proofErr w:type="spellStart"/>
-      <w:r>
-        <w:rPr>
-          <w:rFonts w:ascii="Century Gothic" w:hAnsi="Century Gothic"/>
-          <w:sz w:val="20"/>
-          <w:szCs w:val="20"/>
-        </w:rPr>
-        <w:t>github</w:t>
-      </w:r>
-      <w:proofErr w:type="spellEnd"/>
-      <w:r>
-        <w:rPr>
-          <w:rFonts w:ascii="Century Gothic" w:hAnsi="Century Gothic"/>
-          <w:sz w:val="20"/>
-          <w:szCs w:val="20"/>
-        </w:rPr>
-        <w:t xml:space="preserve"> et nous avons tous les deux créé un dossier du projet sur nos ordinateurs respectifs. Par la suite, à l’aide de l’invite de commande </w:t>
-      </w:r>
-      <w:proofErr w:type="spellStart"/>
-      <w:r>
-        <w:rPr>
-          <w:rFonts w:ascii="Century Gothic" w:hAnsi="Century Gothic"/>
-          <w:sz w:val="20"/>
-          <w:szCs w:val="20"/>
-        </w:rPr>
-        <w:t>windows</w:t>
-      </w:r>
-      <w:proofErr w:type="spellEnd"/>
-      <w:r>
-        <w:rPr>
-          <w:rFonts w:ascii="Century Gothic" w:hAnsi="Century Gothic"/>
-          <w:sz w:val="20"/>
-          <w:szCs w:val="20"/>
-        </w:rPr>
-        <w:t xml:space="preserve"> nous avons fait les manipulations nécessaires pour lier ce </w:t>
+        <w:t xml:space="preserve">Nous avons tout d’abord pris en main github et git afin de mettre en relation nos travaux. Tristan a donc créé un projet sur son compte github et nous avons tous les deux créé un dossier du projet sur nos ordinateurs respectifs. Par la suite, à l’aide de l’invite de commande windows nous avons fait les manipulations nécessaires pour lier ce </w:t>
       </w:r>
       <w:r>
         <w:rPr>
@@ -273,18 +205,8 @@
           <w:sz w:val="20"/>
           <w:szCs w:val="20"/>
         </w:rPr>
-        <w:t xml:space="preserve">projet </w:t>
-      </w:r>
-      <w:proofErr w:type="spellStart"/>
-      <w:r>
-        <w:rPr>
-          <w:rFonts w:ascii="Century Gothic" w:hAnsi="Century Gothic"/>
-          <w:sz w:val="20"/>
-          <w:szCs w:val="20"/>
-        </w:rPr>
-        <w:t>github</w:t>
-      </w:r>
-      <w:proofErr w:type="spellEnd"/>
+        <w:t>projet github</w:t>
+      </w:r>
       <w:r>
         <w:rPr>
           <w:rFonts w:ascii="Century Gothic" w:hAnsi="Century Gothic"/>
@@ -315,18 +237,24 @@
           <w:sz w:val="20"/>
           <w:szCs w:val="20"/>
         </w:rPr>
-        <w:t xml:space="preserve">Afin d’utiliser cet outil nous devions faire un « clique droit » dans notre dossier et appuyer sur « git </w:t>
-      </w:r>
-      <w:proofErr w:type="spellStart"/>
-      <w:r>
-        <w:rPr>
-          <w:rFonts w:ascii="Century Gothic" w:hAnsi="Century Gothic"/>
-          <w:sz w:val="20"/>
-          <w:szCs w:val="20"/>
-        </w:rPr>
-        <w:t>bash</w:t>
-      </w:r>
-      <w:proofErr w:type="spellEnd"/>
+        <w:t xml:space="preserve">Afin d’utiliser cet outil nous devions faire un « clique droit » dans notre dossier et appuyer sur « git bash here ».Ensuite nous pouvions </w:t>
+      </w:r>
+      <w:r>
+        <w:rPr>
+          <w:rFonts w:ascii="Century Gothic" w:hAnsi="Century Gothic"/>
+          <w:sz w:val="20"/>
+          <w:szCs w:val="20"/>
+        </w:rPr>
+        <w:t>utilis</w:t>
+      </w:r>
+      <w:r>
+        <w:rPr>
+          <w:rFonts w:ascii="Century Gothic" w:hAnsi="Century Gothic"/>
+          <w:sz w:val="20"/>
+          <w:szCs w:val="20"/>
+        </w:rPr>
+        <w:t>er</w:t>
+      </w:r>
       <w:r>
         <w:rPr>
           <w:rFonts w:ascii="Century Gothic" w:hAnsi="Century Gothic"/>
@@ -335,66 +263,6 @@
         </w:rPr>
         <w:t xml:space="preserve"> </w:t>
       </w:r>
-      <w:proofErr w:type="spellStart"/>
-      <w:r>
-        <w:rPr>
-          <w:rFonts w:ascii="Century Gothic" w:hAnsi="Century Gothic"/>
-          <w:sz w:val="20"/>
-          <w:szCs w:val="20"/>
-        </w:rPr>
-        <w:t>here</w:t>
-      </w:r>
-      <w:proofErr w:type="spellEnd"/>
-      <w:r>
-        <w:rPr>
-          <w:rFonts w:ascii="Century Gothic" w:hAnsi="Century Gothic"/>
-          <w:sz w:val="20"/>
-          <w:szCs w:val="20"/>
-        </w:rPr>
-        <w:t> </w:t>
-      </w:r>
-      <w:proofErr w:type="gramStart"/>
-      <w:r>
-        <w:rPr>
-          <w:rFonts w:ascii="Century Gothic" w:hAnsi="Century Gothic"/>
-          <w:sz w:val="20"/>
-          <w:szCs w:val="20"/>
-        </w:rPr>
-        <w:t>».Ensuite</w:t>
-      </w:r>
-      <w:proofErr w:type="gramEnd"/>
-      <w:r>
-        <w:rPr>
-          <w:rFonts w:ascii="Century Gothic" w:hAnsi="Century Gothic"/>
-          <w:sz w:val="20"/>
-          <w:szCs w:val="20"/>
-        </w:rPr>
-        <w:t xml:space="preserve"> nous pouvions </w:t>
-      </w:r>
-      <w:r>
-        <w:rPr>
-          <w:rFonts w:ascii="Century Gothic" w:hAnsi="Century Gothic"/>
-          <w:sz w:val="20"/>
-          <w:szCs w:val="20"/>
-        </w:rPr>
-        <w:t>utilis</w:t>
-      </w:r>
-      <w:r>
-        <w:rPr>
-          <w:rFonts w:ascii="Century Gothic" w:hAnsi="Century Gothic"/>
-          <w:sz w:val="20"/>
-          <w:szCs w:val="20"/>
-        </w:rPr>
-        <w:t>er</w:t>
-      </w:r>
-      <w:r>
-        <w:rPr>
-          <w:rFonts w:ascii="Century Gothic" w:hAnsi="Century Gothic"/>
-          <w:sz w:val="20"/>
-          <w:szCs w:val="20"/>
-        </w:rPr>
-        <w:t xml:space="preserve"> </w:t>
-      </w:r>
       <w:r>
         <w:rPr>
           <w:rFonts w:ascii="Century Gothic" w:hAnsi="Century Gothic"/>
@@ -441,18 +309,8 @@
           <w:sz w:val="20"/>
           <w:szCs w:val="20"/>
         </w:rPr>
-        <w:t xml:space="preserve">os travaux sur la plateforme </w:t>
-      </w:r>
-      <w:proofErr w:type="spellStart"/>
-      <w:r>
-        <w:rPr>
-          <w:rFonts w:ascii="Century Gothic" w:hAnsi="Century Gothic"/>
-          <w:sz w:val="20"/>
-          <w:szCs w:val="20"/>
-        </w:rPr>
-        <w:t>gitHub</w:t>
-      </w:r>
-      <w:proofErr w:type="spellEnd"/>
+        <w:t>os travaux sur la plateforme gitHub</w:t>
+      </w:r>
       <w:r>
         <w:rPr>
           <w:rFonts w:ascii="Century Gothic" w:hAnsi="Century Gothic"/>
@@ -475,41 +333,13 @@
           <w:szCs w:val="20"/>
         </w:rPr>
       </w:pPr>
-      <w:proofErr w:type="gramStart"/>
-      <w:r>
-        <w:rPr>
-          <w:rFonts w:ascii="Century Gothic" w:hAnsi="Century Gothic"/>
-          <w:sz w:val="20"/>
-          <w:szCs w:val="20"/>
-        </w:rPr>
-        <w:t>git</w:t>
-      </w:r>
-      <w:proofErr w:type="gramEnd"/>
-      <w:r>
-        <w:rPr>
-          <w:rFonts w:ascii="Century Gothic" w:hAnsi="Century Gothic"/>
-          <w:sz w:val="20"/>
-          <w:szCs w:val="20"/>
-        </w:rPr>
-        <w:t xml:space="preserve"> a</w:t>
-      </w:r>
-      <w:proofErr w:type="spellStart"/>
-      <w:r>
-        <w:rPr>
-          <w:rFonts w:ascii="Century Gothic" w:hAnsi="Century Gothic"/>
-          <w:sz w:val="20"/>
-          <w:szCs w:val="20"/>
-        </w:rPr>
-        <w:t>dd</w:t>
-      </w:r>
-      <w:proofErr w:type="spellEnd"/>
-      <w:r>
-        <w:rPr>
-          <w:rFonts w:ascii="Century Gothic" w:hAnsi="Century Gothic"/>
-          <w:sz w:val="20"/>
-          <w:szCs w:val="20"/>
-        </w:rPr>
-        <w:t xml:space="preserve"> + nom du fichier</w:t>
+      <w:r>
+        <w:rPr>
+          <w:rFonts w:ascii="Century Gothic" w:hAnsi="Century Gothic"/>
+          <w:sz w:val="20"/>
+          <w:szCs w:val="20"/>
+        </w:rPr>
+        <w:t>git add + nom du fichier</w:t>
       </w:r>
     </w:p>
     <w:p>
@@ -525,34 +355,14 @@
           <w:szCs w:val="20"/>
         </w:rPr>
       </w:pPr>
-      <w:proofErr w:type="gramStart"/>
-      <w:r>
-        <w:rPr>
-          <w:rFonts w:ascii="Century Gothic" w:hAnsi="Century Gothic"/>
-          <w:sz w:val="20"/>
-          <w:szCs w:val="20"/>
-        </w:rPr>
-        <w:t>git</w:t>
-      </w:r>
-      <w:proofErr w:type="gramEnd"/>
-      <w:r>
-        <w:rPr>
-          <w:rFonts w:ascii="Century Gothic" w:hAnsi="Century Gothic"/>
-          <w:sz w:val="20"/>
-          <w:szCs w:val="20"/>
-        </w:rPr>
-        <w:t xml:space="preserve"> </w:t>
-      </w:r>
-      <w:proofErr w:type="spellStart"/>
-      <w:r>
-        <w:rPr>
-          <w:rFonts w:ascii="Century Gothic" w:hAnsi="Century Gothic"/>
-          <w:sz w:val="20"/>
-          <w:szCs w:val="20"/>
-        </w:rPr>
-        <w:t>status</w:t>
-      </w:r>
-      <w:proofErr w:type="spellEnd"/>
+      <w:r>
+        <w:rPr>
+          <w:rFonts w:ascii="Century Gothic" w:hAnsi="Century Gothic"/>
+          <w:sz w:val="20"/>
+          <w:szCs w:val="20"/>
+        </w:rPr>
+        <w:t>git status</w:t>
+      </w:r>
     </w:p>
     <w:p>
       <w:pPr>
@@ -567,23 +377,13 @@
           <w:szCs w:val="20"/>
         </w:rPr>
       </w:pPr>
-      <w:proofErr w:type="gramStart"/>
-      <w:r>
-        <w:rPr>
-          <w:rFonts w:ascii="Century Gothic" w:hAnsi="Century Gothic"/>
-          <w:sz w:val="20"/>
-          <w:szCs w:val="20"/>
-        </w:rPr>
-        <w:t>git</w:t>
-      </w:r>
-      <w:proofErr w:type="gramEnd"/>
-      <w:r>
-        <w:rPr>
-          <w:rFonts w:ascii="Century Gothic" w:hAnsi="Century Gothic"/>
-          <w:sz w:val="20"/>
-          <w:szCs w:val="20"/>
-        </w:rPr>
-        <w:t xml:space="preserve"> commit</w:t>
+      <w:r>
+        <w:rPr>
+          <w:rFonts w:ascii="Century Gothic" w:hAnsi="Century Gothic"/>
+          <w:sz w:val="20"/>
+          <w:szCs w:val="20"/>
+        </w:rPr>
+        <w:t>git commit</w:t>
       </w:r>
       <w:r>
         <w:rPr>
@@ -607,23 +407,13 @@
           <w:szCs w:val="20"/>
         </w:rPr>
       </w:pPr>
-      <w:proofErr w:type="gramStart"/>
-      <w:r>
-        <w:rPr>
-          <w:rFonts w:ascii="Century Gothic" w:hAnsi="Century Gothic"/>
-          <w:sz w:val="20"/>
-          <w:szCs w:val="20"/>
-        </w:rPr>
-        <w:t>git</w:t>
-      </w:r>
-      <w:proofErr w:type="gramEnd"/>
-      <w:r>
-        <w:rPr>
-          <w:rFonts w:ascii="Century Gothic" w:hAnsi="Century Gothic"/>
-          <w:sz w:val="20"/>
-          <w:szCs w:val="20"/>
-        </w:rPr>
-        <w:t xml:space="preserve"> push </w:t>
+      <w:r>
+        <w:rPr>
+          <w:rFonts w:ascii="Century Gothic" w:hAnsi="Century Gothic"/>
+          <w:sz w:val="20"/>
+          <w:szCs w:val="20"/>
+        </w:rPr>
+        <w:t xml:space="preserve">git push </w:t>
       </w:r>
     </w:p>
     <w:p>
@@ -664,23 +454,13 @@
           <w:szCs w:val="20"/>
         </w:rPr>
       </w:pPr>
-      <w:proofErr w:type="gramStart"/>
-      <w:r>
-        <w:rPr>
-          <w:rFonts w:ascii="Century Gothic" w:hAnsi="Century Gothic"/>
-          <w:sz w:val="20"/>
-          <w:szCs w:val="20"/>
-        </w:rPr>
-        <w:t>git</w:t>
-      </w:r>
-      <w:proofErr w:type="gramEnd"/>
-      <w:r>
-        <w:rPr>
-          <w:rFonts w:ascii="Century Gothic" w:hAnsi="Century Gothic"/>
-          <w:sz w:val="20"/>
-          <w:szCs w:val="20"/>
-        </w:rPr>
-        <w:t xml:space="preserve"> pull</w:t>
+      <w:r>
+        <w:rPr>
+          <w:rFonts w:ascii="Century Gothic" w:hAnsi="Century Gothic"/>
+          <w:sz w:val="20"/>
+          <w:szCs w:val="20"/>
+        </w:rPr>
+        <w:t>git pull</w:t>
       </w:r>
     </w:p>
     <w:p>
@@ -719,18 +499,8 @@
           <w:sz w:val="20"/>
           <w:szCs w:val="20"/>
         </w:rPr>
-        <w:t xml:space="preserve">Excel, PowerPoint, </w:t>
-      </w:r>
-      <w:proofErr w:type="gramStart"/>
-      <w:r>
-        <w:rPr>
-          <w:rFonts w:ascii="Century Gothic" w:hAnsi="Century Gothic"/>
-          <w:sz w:val="20"/>
-          <w:szCs w:val="20"/>
-        </w:rPr>
-        <w:t>Word,…</w:t>
-      </w:r>
-      <w:proofErr w:type="gramEnd"/>
+        <w:t>Excel, PowerPoint, Word,…</w:t>
+      </w:r>
     </w:p>
     <w:p>
       <w:pPr>
@@ -745,259 +515,21 @@
           <w:szCs w:val="20"/>
         </w:rPr>
       </w:pPr>
-      <w:proofErr w:type="spellStart"/>
-      <w:proofErr w:type="gramStart"/>
-      <w:r>
-        <w:rPr>
-          <w:rFonts w:ascii="Century Gothic" w:hAnsi="Century Gothic"/>
-          <w:sz w:val="20"/>
-          <w:szCs w:val="20"/>
-        </w:rPr>
-        <w:t>etc</w:t>
-      </w:r>
-      <w:proofErr w:type="spellEnd"/>
-      <w:proofErr w:type="gramEnd"/>
-    </w:p>
-    <w:p>
-      <w:pPr>
-        <w:rPr>
-          <w:rFonts w:ascii="Century Gothic" w:hAnsi="Century Gothic"/>
-          <w:sz w:val="20"/>
-          <w:szCs w:val="20"/>
-        </w:rPr>
-      </w:pPr>
-    </w:p>
-    <w:p>
-      <w:pPr>
-        <w:rPr>
-          <w:rFonts w:ascii="Century Gothic" w:hAnsi="Century Gothic"/>
-          <w:color w:val="70AD47" w:themeColor="accent6"/>
-          <w:sz w:val="20"/>
-          <w:szCs w:val="20"/>
-        </w:rPr>
-      </w:pPr>
-      <w:r>
-        <w:rPr>
-          <w:rFonts w:ascii="Century Gothic" w:hAnsi="Century Gothic"/>
-          <w:color w:val="70AD47" w:themeColor="accent6"/>
-          <w:sz w:val="20"/>
-          <w:szCs w:val="20"/>
-        </w:rPr>
-        <w:t>Pour ce qui est de la programmation, nous avons décidé de traiter d’abord séparément chacun des problèmes proposés. Pour cela, il nous a fallu utiliser plusieurs modules.</w:t>
-      </w:r>
-    </w:p>
-    <w:p>
-      <w:pPr>
-        <w:rPr>
-          <w:rFonts w:ascii="Century Gothic" w:hAnsi="Century Gothic"/>
-          <w:color w:val="70AD47" w:themeColor="accent6"/>
-          <w:sz w:val="20"/>
-          <w:szCs w:val="20"/>
-        </w:rPr>
-      </w:pPr>
-      <w:r>
-        <w:rPr>
-          <w:rFonts w:ascii="Century Gothic" w:hAnsi="Century Gothic"/>
-          <w:color w:val="70AD47" w:themeColor="accent6"/>
-          <w:sz w:val="20"/>
-          <w:szCs w:val="20"/>
-        </w:rPr>
-        <w:t xml:space="preserve">D’abord, nous avons utilisé le module </w:t>
-      </w:r>
-      <w:proofErr w:type="spellStart"/>
-      <w:r>
-        <w:rPr>
-          <w:rFonts w:ascii="Century Gothic" w:hAnsi="Century Gothic"/>
-          <w:color w:val="70AD47" w:themeColor="accent6"/>
-          <w:sz w:val="20"/>
-          <w:szCs w:val="20"/>
-        </w:rPr>
-        <w:t>matplotlib</w:t>
-      </w:r>
-      <w:proofErr w:type="spellEnd"/>
-      <w:r>
-        <w:rPr>
-          <w:rFonts w:ascii="Century Gothic" w:hAnsi="Century Gothic"/>
-          <w:color w:val="70AD47" w:themeColor="accent6"/>
-          <w:sz w:val="20"/>
-          <w:szCs w:val="20"/>
-        </w:rPr>
-        <w:t xml:space="preserve"> pour la réalisation des graphes.</w:t>
-      </w:r>
-    </w:p>
-    <w:p>
-      <w:pPr>
-        <w:rPr>
-          <w:rFonts w:ascii="Century Gothic" w:hAnsi="Century Gothic"/>
-          <w:color w:val="70AD47" w:themeColor="accent6"/>
-          <w:sz w:val="20"/>
-          <w:szCs w:val="20"/>
-        </w:rPr>
-      </w:pPr>
-      <w:r>
-        <w:rPr>
-          <w:rFonts w:ascii="Century Gothic" w:hAnsi="Century Gothic"/>
-          <w:color w:val="70AD47" w:themeColor="accent6"/>
-          <w:sz w:val="20"/>
-          <w:szCs w:val="20"/>
-        </w:rPr>
-        <w:t xml:space="preserve">Ensuite, pour manipuler le fichier csv, nous avons utilisé le module pandas, et plus précisément la commande </w:t>
-      </w:r>
-      <w:proofErr w:type="spellStart"/>
-      <w:proofErr w:type="gramStart"/>
-      <w:r>
-        <w:rPr>
-          <w:rFonts w:ascii="Century Gothic" w:hAnsi="Century Gothic"/>
-          <w:color w:val="70AD47" w:themeColor="accent6"/>
-          <w:sz w:val="20"/>
-          <w:szCs w:val="20"/>
-        </w:rPr>
-        <w:t>pd.read</w:t>
-      </w:r>
-      <w:proofErr w:type="gramEnd"/>
-      <w:r>
-        <w:rPr>
-          <w:rFonts w:ascii="Century Gothic" w:hAnsi="Century Gothic"/>
-          <w:color w:val="70AD47" w:themeColor="accent6"/>
-          <w:sz w:val="20"/>
-          <w:szCs w:val="20"/>
-        </w:rPr>
-        <w:t>_csv</w:t>
-      </w:r>
-      <w:proofErr w:type="spellEnd"/>
-      <w:r>
-        <w:rPr>
-          <w:rFonts w:ascii="Century Gothic" w:hAnsi="Century Gothic"/>
-          <w:color w:val="70AD47" w:themeColor="accent6"/>
-          <w:sz w:val="20"/>
-          <w:szCs w:val="20"/>
-        </w:rPr>
-        <w:t xml:space="preserve"> afin d’ouvrir le fichier csv et de l’assigné à une variable, pour pouvoir en extraire des données.</w:t>
-      </w:r>
-    </w:p>
-    <w:p>
-      <w:pPr>
-        <w:rPr>
-          <w:rFonts w:ascii="Century Gothic" w:hAnsi="Century Gothic"/>
-          <w:color w:val="70AD47" w:themeColor="accent6"/>
-          <w:sz w:val="20"/>
-          <w:szCs w:val="20"/>
-        </w:rPr>
-      </w:pPr>
-      <w:r>
-        <w:rPr>
-          <w:rFonts w:ascii="Century Gothic" w:hAnsi="Century Gothic"/>
-          <w:color w:val="70AD47" w:themeColor="accent6"/>
-          <w:sz w:val="20"/>
-          <w:szCs w:val="20"/>
-        </w:rPr>
-        <w:t xml:space="preserve">Pour prendre en charge les dates, nous avons utilisé le module </w:t>
-      </w:r>
-      <w:proofErr w:type="spellStart"/>
-      <w:r>
-        <w:rPr>
-          <w:rFonts w:ascii="Century Gothic" w:hAnsi="Century Gothic"/>
-          <w:color w:val="70AD47" w:themeColor="accent6"/>
-          <w:sz w:val="20"/>
-          <w:szCs w:val="20"/>
-        </w:rPr>
-        <w:t>datetime</w:t>
-      </w:r>
-      <w:proofErr w:type="spellEnd"/>
-      <w:r>
-        <w:rPr>
-          <w:rFonts w:ascii="Century Gothic" w:hAnsi="Century Gothic"/>
-          <w:color w:val="70AD47" w:themeColor="accent6"/>
-          <w:sz w:val="20"/>
-          <w:szCs w:val="20"/>
-        </w:rPr>
-        <w:t xml:space="preserve">, qui permet non seulement de créer des objets dates, ainsi comparables entre eux, mais aussi de transformer une chaîne de caractères en date, si elle suit un modèle donné. Cela nous a permis </w:t>
-      </w:r>
-      <w:r>
-        <w:rPr>
-          <w:rFonts w:ascii="Century Gothic" w:hAnsi="Century Gothic"/>
-          <w:color w:val="70AD47" w:themeColor="accent6"/>
-          <w:sz w:val="20"/>
-          <w:szCs w:val="20"/>
-        </w:rPr>
-        <w:t>de manipuler les dates du fichier csv.</w:t>
-      </w:r>
-    </w:p>
-    <w:p>
-      <w:pPr>
-        <w:rPr>
-          <w:rFonts w:ascii="Century Gothic" w:hAnsi="Century Gothic"/>
-          <w:color w:val="70AD47" w:themeColor="accent6"/>
-          <w:sz w:val="20"/>
-          <w:szCs w:val="20"/>
-        </w:rPr>
-      </w:pPr>
-      <w:r>
-        <w:rPr>
-          <w:rFonts w:ascii="Century Gothic" w:hAnsi="Century Gothic"/>
-          <w:color w:val="70AD47" w:themeColor="accent6"/>
-          <w:sz w:val="20"/>
-          <w:szCs w:val="20"/>
-        </w:rPr>
-        <w:t>Pour prendre en compte la « start date » et la « end date », nous avons décidé de trier le fichier csv par ordre chronologique. Nous nous étions lancés dans la réalisation d’un programme python triant le fichier, mais il s’est avéré que sa complexité était beaucoup trop importante et que le tri du fichier aurait duré de nombreuses heures. Ainsi nous avons préféré trier le fichier directement sur Excel, qui propose une fonction nativement présente.</w:t>
-      </w:r>
-    </w:p>
-    <w:p>
-      <w:pPr>
-        <w:rPr>
-          <w:rFonts w:ascii="Century Gothic" w:hAnsi="Century Gothic"/>
-          <w:color w:val="70AD47" w:themeColor="accent6"/>
-          <w:sz w:val="20"/>
-          <w:szCs w:val="20"/>
-        </w:rPr>
-      </w:pPr>
-      <w:r>
-        <w:rPr>
-          <w:rFonts w:ascii="Century Gothic" w:hAnsi="Century Gothic"/>
-          <w:color w:val="70AD47" w:themeColor="accent6"/>
-          <w:sz w:val="20"/>
-          <w:szCs w:val="20"/>
-        </w:rPr>
-        <w:lastRenderedPageBreak/>
-        <w:t xml:space="preserve">Enfin, dans un premier temps, nous avons également utilisé le module </w:t>
-      </w:r>
-      <w:proofErr w:type="spellStart"/>
-      <w:r>
-        <w:rPr>
-          <w:rFonts w:ascii="Century Gothic" w:hAnsi="Century Gothic"/>
-          <w:color w:val="70AD47" w:themeColor="accent6"/>
-          <w:sz w:val="20"/>
-          <w:szCs w:val="20"/>
-        </w:rPr>
-        <w:t>statistics</w:t>
-      </w:r>
-      <w:proofErr w:type="spellEnd"/>
-      <w:r>
-        <w:rPr>
-          <w:rFonts w:ascii="Century Gothic" w:hAnsi="Century Gothic"/>
-          <w:color w:val="70AD47" w:themeColor="accent6"/>
-          <w:sz w:val="20"/>
-          <w:szCs w:val="20"/>
-        </w:rPr>
-        <w:t xml:space="preserve"> afin de réaliser les calculs de moyenne et autre données statistiques. Nous comptons recréer ces programmes nous-mêmes quand nous serons </w:t>
-      </w:r>
-      <w:r>
-        <w:rPr>
-          <w:rFonts w:ascii="Century Gothic" w:hAnsi="Century Gothic"/>
-          <w:color w:val="70AD47" w:themeColor="accent6"/>
-          <w:sz w:val="20"/>
-          <w:szCs w:val="20"/>
-        </w:rPr>
-        <w:t>arrivés</w:t>
-      </w:r>
-      <w:r>
-        <w:rPr>
-          <w:rFonts w:ascii="Century Gothic" w:hAnsi="Century Gothic"/>
-          <w:color w:val="70AD47" w:themeColor="accent6"/>
-          <w:sz w:val="20"/>
-          <w:szCs w:val="20"/>
-        </w:rPr>
-        <w:t xml:space="preserve"> au terme du projet.</w:t>
+      <w:r>
+        <w:rPr>
+          <w:rFonts w:ascii="Century Gothic" w:hAnsi="Century Gothic"/>
+          <w:sz w:val="20"/>
+          <w:szCs w:val="20"/>
+        </w:rPr>
+        <w:t>E</w:t>
+      </w:r>
+      <w:r>
+        <w:rPr>
+          <w:rFonts w:ascii="Century Gothic" w:hAnsi="Century Gothic"/>
+          <w:sz w:val="20"/>
+          <w:szCs w:val="20"/>
+        </w:rPr>
+        <w:t>tc</w:t>
       </w:r>
     </w:p>
     <w:p>
@@ -1091,59 +623,61 @@
           <w:sz w:val="20"/>
           <w:szCs w:val="20"/>
         </w:rPr>
-        <w:t>our éviter d’avoir à rouvrir le dossier dans chaque programme, nous avons créé une variable globale, que nous avons nommé matrice, et qui nous permet d’avoir accès facilement au fichier csv n’importe où. Dans la même optique, afin de traiter les « stat date » et « end date », nous avons créé des variables globales : une plus petite que toutes les dates du fichier (</w:t>
-      </w:r>
-      <w:proofErr w:type="spellStart"/>
-      <w:r>
-        <w:rPr>
-          <w:rFonts w:ascii="Century Gothic" w:hAnsi="Century Gothic"/>
-          <w:sz w:val="20"/>
-          <w:szCs w:val="20"/>
-        </w:rPr>
-        <w:t>default_sd</w:t>
-      </w:r>
-      <w:proofErr w:type="spellEnd"/>
-      <w:r>
-        <w:rPr>
-          <w:rFonts w:ascii="Century Gothic" w:hAnsi="Century Gothic"/>
-          <w:sz w:val="20"/>
-          <w:szCs w:val="20"/>
-        </w:rPr>
-        <w:t>) et une autre égale à la plus grande date du fichier (</w:t>
-      </w:r>
-      <w:proofErr w:type="spellStart"/>
-      <w:r>
-        <w:rPr>
-          <w:rFonts w:ascii="Century Gothic" w:hAnsi="Century Gothic"/>
-          <w:sz w:val="20"/>
-          <w:szCs w:val="20"/>
-        </w:rPr>
-        <w:t>default_ed</w:t>
-      </w:r>
-      <w:proofErr w:type="spellEnd"/>
-      <w:r>
-        <w:rPr>
-          <w:rFonts w:ascii="Century Gothic" w:hAnsi="Century Gothic"/>
-          <w:sz w:val="20"/>
-          <w:szCs w:val="20"/>
-        </w:rPr>
-        <w:t>). De cette façon on a pu donner des valeurs par défaut à start date et en date, dans le cas où l’utilisateur n’en rentre pas.</w:t>
-      </w:r>
-    </w:p>
-    <w:p>
-      <w:pPr>
-        <w:rPr>
-          <w:rFonts w:ascii="Century Gothic" w:hAnsi="Century Gothic"/>
-          <w:sz w:val="20"/>
-          <w:szCs w:val="20"/>
-        </w:rPr>
-      </w:pPr>
-      <w:r>
-        <w:rPr>
-          <w:rFonts w:ascii="Century Gothic" w:hAnsi="Century Gothic"/>
-          <w:sz w:val="20"/>
-          <w:szCs w:val="20"/>
-        </w:rPr>
+        <w:t>our éviter d’avoir à rouvrir le dossier dans chaque programme, nous avons créé une variable globale, que nous avons nommé matrice, et qui nous permet d’avoir accès facilement au fichier csv n’importe où. Dans la même optique, afin de traiter les « stat date » et « end date », nous avons créé des variables globales : une plus petite que toutes les dates du fichier (default_sd) et une autre égale à la plus grande date du fichier (default_ed). De cette façon on a pu donner des valeurs par défaut à start date et en date, dans le cas où l’utilisateur n’en rentre pas.</w:t>
+      </w:r>
+    </w:p>
+    <w:p>
+      <w:pPr>
+        <w:rPr>
+          <w:rFonts w:ascii="Century Gothic" w:hAnsi="Century Gothic"/>
+          <w:color w:val="000000" w:themeColor="text1"/>
+          <w:sz w:val="20"/>
+          <w:szCs w:val="20"/>
+        </w:rPr>
+      </w:pPr>
+      <w:r>
+        <w:rPr>
+          <w:rFonts w:ascii="Century Gothic" w:hAnsi="Century Gothic"/>
+          <w:color w:val="000000" w:themeColor="text1"/>
+          <w:sz w:val="20"/>
+          <w:szCs w:val="20"/>
+        </w:rPr>
+        <w:t>De plus, p</w:t>
+      </w:r>
+      <w:r>
+        <w:rPr>
+          <w:rFonts w:ascii="Century Gothic" w:hAnsi="Century Gothic"/>
+          <w:color w:val="000000" w:themeColor="text1"/>
+          <w:sz w:val="20"/>
+          <w:szCs w:val="20"/>
+        </w:rPr>
+        <w:t>our prendre en compte la « start date » et la « end date », nous avons décidé de trier le fichier csv par ordre chronologique. Nous nous étions lancés dans la réalisation d’un programme python triant le fichier, mais il s’est avéré que sa complexité était beaucoup trop importante et que le tri du fichier aurait duré de nombreuses heures. Ainsi nous avons préféré trier le fichier directement sur Excel, qui propose une fonction nativement présente.</w:t>
+      </w:r>
+    </w:p>
+    <w:p>
+      <w:pPr>
+        <w:rPr>
+          <w:rFonts w:ascii="Century Gothic" w:hAnsi="Century Gothic"/>
+          <w:sz w:val="20"/>
+          <w:szCs w:val="20"/>
+        </w:rPr>
+      </w:pPr>
+    </w:p>
+    <w:p>
+      <w:pPr>
+        <w:rPr>
+          <w:rFonts w:ascii="Century Gothic" w:hAnsi="Century Gothic"/>
+          <w:sz w:val="20"/>
+          <w:szCs w:val="20"/>
+        </w:rPr>
+      </w:pPr>
+      <w:r>
+        <w:rPr>
+          <w:rFonts w:ascii="Century Gothic" w:hAnsi="Century Gothic"/>
+          <w:sz w:val="20"/>
+          <w:szCs w:val="20"/>
+        </w:rPr>
+        <w:lastRenderedPageBreak/>
         <w:t>Une fois le fichier csv ouvert, nous l’avons manipulé comme une liste de listes, et ainsi avons extrait ses éléments avec la méthode : liste[i][j].</w:t>
       </w:r>
     </w:p>
@@ -1177,162 +711,24 @@
           <w:sz w:val="20"/>
           <w:szCs w:val="20"/>
         </w:rPr>
-        <w:t xml:space="preserve"> comparer les différentes dates du fichier. Cependant, que ce soit pour des chiffres ou des dates, python donnait comme type par défaut </w:t>
-      </w:r>
-      <w:proofErr w:type="spellStart"/>
-      <w:r>
-        <w:rPr>
-          <w:rFonts w:ascii="Century Gothic" w:hAnsi="Century Gothic"/>
-          <w:sz w:val="20"/>
-          <w:szCs w:val="20"/>
-        </w:rPr>
-        <w:t>str</w:t>
-      </w:r>
-      <w:proofErr w:type="spellEnd"/>
-      <w:r>
-        <w:rPr>
-          <w:rFonts w:ascii="Century Gothic" w:hAnsi="Century Gothic"/>
-          <w:sz w:val="20"/>
-          <w:szCs w:val="20"/>
-        </w:rPr>
-        <w:t xml:space="preserve"> (chaîne de caractères) à tous les éléments du fichier. Ainsi, lorsque nous voulions comparer ou utiliser des nombres du tableau, nous utilisions la méthode </w:t>
-      </w:r>
-      <w:proofErr w:type="spellStart"/>
-      <w:proofErr w:type="gramStart"/>
-      <w:r>
-        <w:rPr>
-          <w:rFonts w:ascii="Century Gothic" w:hAnsi="Century Gothic"/>
-          <w:sz w:val="20"/>
-          <w:szCs w:val="20"/>
-        </w:rPr>
-        <w:t>float</w:t>
-      </w:r>
-      <w:proofErr w:type="spellEnd"/>
-      <w:r>
-        <w:rPr>
-          <w:rFonts w:ascii="Century Gothic" w:hAnsi="Century Gothic"/>
-          <w:sz w:val="20"/>
-          <w:szCs w:val="20"/>
-        </w:rPr>
-        <w:t>(</w:t>
-      </w:r>
-      <w:proofErr w:type="gramEnd"/>
-      <w:r>
-        <w:rPr>
-          <w:rFonts w:ascii="Century Gothic" w:hAnsi="Century Gothic"/>
-          <w:sz w:val="20"/>
-          <w:szCs w:val="20"/>
-        </w:rPr>
-        <w:t xml:space="preserve">), par exemple : </w:t>
-      </w:r>
-      <w:proofErr w:type="spellStart"/>
-      <w:r>
-        <w:rPr>
-          <w:rFonts w:ascii="Century Gothic" w:hAnsi="Century Gothic"/>
-          <w:sz w:val="20"/>
-          <w:szCs w:val="20"/>
-        </w:rPr>
-        <w:t>float</w:t>
-      </w:r>
-      <w:proofErr w:type="spellEnd"/>
-      <w:r>
-        <w:rPr>
-          <w:rFonts w:ascii="Century Gothic" w:hAnsi="Century Gothic"/>
-          <w:sz w:val="20"/>
-          <w:szCs w:val="20"/>
-        </w:rPr>
-        <w:t xml:space="preserve">(matrice[4][i]) pour retirer le nombre de la quatrième colonne, à la ligne i. Pour les dates, nous avons utilisé la </w:t>
-      </w:r>
-      <w:proofErr w:type="gramStart"/>
-      <w:r>
-        <w:rPr>
-          <w:rFonts w:ascii="Century Gothic" w:hAnsi="Century Gothic"/>
-          <w:sz w:val="20"/>
-          <w:szCs w:val="20"/>
-        </w:rPr>
-        <w:t xml:space="preserve">méthode  </w:t>
-      </w:r>
-      <w:proofErr w:type="spellStart"/>
-      <w:r>
-        <w:rPr>
-          <w:rFonts w:ascii="Century Gothic" w:hAnsi="Century Gothic"/>
-          <w:sz w:val="20"/>
-          <w:szCs w:val="20"/>
-        </w:rPr>
-        <w:t>dt</w:t>
-      </w:r>
-      <w:proofErr w:type="gramEnd"/>
-      <w:r>
-        <w:rPr>
-          <w:rFonts w:ascii="Century Gothic" w:hAnsi="Century Gothic"/>
-          <w:sz w:val="20"/>
-          <w:szCs w:val="20"/>
-        </w:rPr>
-        <w:t>.strptime</w:t>
-      </w:r>
-      <w:proofErr w:type="spellEnd"/>
-      <w:r>
-        <w:rPr>
-          <w:rFonts w:ascii="Century Gothic" w:hAnsi="Century Gothic"/>
-          <w:sz w:val="20"/>
-          <w:szCs w:val="20"/>
-        </w:rPr>
-        <w:t>(matrice[7][i], '%Y-%m-%d %H:%M:%</w:t>
-      </w:r>
-      <w:proofErr w:type="spellStart"/>
-      <w:r>
-        <w:rPr>
-          <w:rFonts w:ascii="Century Gothic" w:hAnsi="Century Gothic"/>
-          <w:sz w:val="20"/>
-          <w:szCs w:val="20"/>
-        </w:rPr>
-        <w:t>S%z</w:t>
-      </w:r>
-      <w:proofErr w:type="spellEnd"/>
-      <w:r>
-        <w:rPr>
-          <w:rFonts w:ascii="Century Gothic" w:hAnsi="Century Gothic"/>
-          <w:sz w:val="20"/>
-          <w:szCs w:val="20"/>
-        </w:rPr>
-        <w:t>') afin de transformer les chaînes de caractères en dates, en respectant bien le modèle utilisé dans le fichier. En effet, %Y correspond à l’année en 4 chiffres, %m au mois en 2 chiffres, %d au jour en deux chiffres, %H à l’heure en 2 chiffres et 24 heures, %M aux minutes en deux chiffres, %S aux secondes en deux chiffres et %z au fuseau horaire comme écrit dans le fichier.</w:t>
-      </w:r>
-    </w:p>
-    <w:p>
-      <w:pPr>
-        <w:rPr>
-          <w:rFonts w:ascii="Century Gothic" w:hAnsi="Century Gothic"/>
-          <w:sz w:val="20"/>
-          <w:szCs w:val="20"/>
-        </w:rPr>
-      </w:pPr>
-      <w:r>
-        <w:rPr>
-          <w:rFonts w:ascii="Century Gothic" w:hAnsi="Century Gothic"/>
-          <w:sz w:val="20"/>
-          <w:szCs w:val="20"/>
-        </w:rPr>
-        <w:t xml:space="preserve">Enfin, pour l’aspect de nos graphiques, nous avons appris à leur donner un titre avec </w:t>
-      </w:r>
-      <w:proofErr w:type="spellStart"/>
-      <w:proofErr w:type="gramStart"/>
-      <w:r>
-        <w:rPr>
-          <w:rFonts w:ascii="Century Gothic" w:hAnsi="Century Gothic"/>
-          <w:sz w:val="20"/>
-          <w:szCs w:val="20"/>
-        </w:rPr>
-        <w:t>plt.title</w:t>
-      </w:r>
-      <w:proofErr w:type="spellEnd"/>
-      <w:proofErr w:type="gramEnd"/>
-      <w:r>
-        <w:rPr>
-          <w:rFonts w:ascii="Century Gothic" w:hAnsi="Century Gothic"/>
-          <w:sz w:val="20"/>
-          <w:szCs w:val="20"/>
-        </w:rPr>
-        <w:t>() et à y placer des flèches (voir commande utilisée sur les programmes).</w:t>
+        <w:t xml:space="preserve"> comparer les différentes dates du fichier. Cependant, que ce soit pour des chiffres ou des dates, python donnait comme type par défaut str (chaîne de caractères) à tous les éléments du fichier. Ainsi, lorsque nous voulions comparer ou utiliser des nombres du tableau, nous utilisions la méthode float(), par exemple : float(matrice[4][i]) pour retirer le nombre de la quatrième colonne, à la ligne i. Pour les dates, nous avons utilisé la méthode  dt.strptime(matrice[7][i], '%Y-%m-%d %H:%M:%S%z') afin de transformer les chaînes de caractères en dates, en respectant bien le modèle utilisé dans le fichier. En effet, %Y correspond à l’année en 4 chiffres, %m au mois en 2 chiffres, %d au jour en deux chiffres, %H à l’heure en 2 chiffres et 24 heures, %M aux minutes en deux chiffres, %S aux secondes en deux chiffres et %z au fuseau horaire comme écrit dans le fichier.</w:t>
+      </w:r>
+    </w:p>
+    <w:p>
+      <w:pPr>
+        <w:rPr>
+          <w:rFonts w:ascii="Century Gothic" w:hAnsi="Century Gothic"/>
+          <w:sz w:val="20"/>
+          <w:szCs w:val="20"/>
+        </w:rPr>
+      </w:pPr>
+      <w:r>
+        <w:rPr>
+          <w:rFonts w:ascii="Century Gothic" w:hAnsi="Century Gothic"/>
+          <w:sz w:val="20"/>
+          <w:szCs w:val="20"/>
+        </w:rPr>
+        <w:t>Enfin, pour l’aspect de nos graphiques, nous avons appris à leur donner un titre avec plt.title() et à y placer des flèches (voir commande utilisée sur les programmes).</w:t>
       </w:r>
     </w:p>
     <w:p>
@@ -1800,53 +1196,15 @@
           <w:sz w:val="20"/>
           <w:szCs w:val="20"/>
         </w:rPr>
-        <w:t xml:space="preserve"> des listes (abscisse et ordonnées) qui sont remplis par les boucles « </w:t>
-      </w:r>
-      <w:proofErr w:type="spellStart"/>
-      <w:r>
-        <w:rPr>
-          <w:rFonts w:ascii="Century Gothic" w:hAnsi="Century Gothic"/>
-          <w:sz w:val="20"/>
-          <w:szCs w:val="20"/>
-        </w:rPr>
-        <w:t>While</w:t>
-      </w:r>
-      <w:proofErr w:type="spellEnd"/>
-      <w:r>
-        <w:rPr>
-          <w:rFonts w:ascii="Century Gothic" w:hAnsi="Century Gothic"/>
-          <w:sz w:val="20"/>
-          <w:szCs w:val="20"/>
-        </w:rPr>
-        <w:t> » avec les variables temps et X.</w:t>
-      </w:r>
-      <w:r>
-        <w:rPr>
-          <w:rFonts w:ascii="Century Gothic" w:hAnsi="Century Gothic"/>
-          <w:sz w:val="20"/>
-          <w:szCs w:val="20"/>
-        </w:rPr>
-        <w:t xml:space="preserve"> Puis grâce à « </w:t>
-      </w:r>
-      <w:proofErr w:type="spellStart"/>
-      <w:proofErr w:type="gramStart"/>
-      <w:r>
-        <w:rPr>
-          <w:rFonts w:ascii="Century Gothic" w:hAnsi="Century Gothic"/>
-          <w:sz w:val="20"/>
-          <w:szCs w:val="20"/>
-        </w:rPr>
-        <w:t>plt.show</w:t>
-      </w:r>
-      <w:proofErr w:type="spellEnd"/>
-      <w:proofErr w:type="gramEnd"/>
-      <w:r>
-        <w:rPr>
-          <w:rFonts w:ascii="Century Gothic" w:hAnsi="Century Gothic"/>
-          <w:sz w:val="20"/>
-          <w:szCs w:val="20"/>
-        </w:rPr>
-        <w:t xml:space="preserve"> » </w:t>
+        <w:t xml:space="preserve"> des listes (abscisse et ordonnées) qui sont remplis par les boucles « While » avec les variables temps et X.</w:t>
+      </w:r>
+      <w:r>
+        <w:rPr>
+          <w:rFonts w:ascii="Century Gothic" w:hAnsi="Century Gothic"/>
+          <w:sz w:val="20"/>
+          <w:szCs w:val="20"/>
+        </w:rPr>
+        <w:t xml:space="preserve"> Puis grâce à « plt.show » </w:t>
       </w:r>
       <w:r>
         <w:rPr>
@@ -1900,6 +1258,7 @@
           <w:sz w:val="20"/>
           <w:szCs w:val="20"/>
         </w:rPr>
+        <w:lastRenderedPageBreak/>
         <w:t xml:space="preserve">Le « programme_2 » : </w:t>
       </w:r>
     </w:p>
@@ -1964,25 +1323,7 @@
           <w:sz w:val="20"/>
           <w:szCs w:val="20"/>
         </w:rPr>
-        <w:t>Calculer l’indice humidex par rapport au temps est possible toujours par la mise en place de liste pour les abscisses (temps) et ordonnées (humidex) géré par des boucles « </w:t>
-      </w:r>
-      <w:proofErr w:type="spellStart"/>
-      <w:r>
-        <w:rPr>
-          <w:rFonts w:ascii="Century Gothic" w:hAnsi="Century Gothic"/>
-          <w:sz w:val="20"/>
-          <w:szCs w:val="20"/>
-        </w:rPr>
-        <w:t>while</w:t>
-      </w:r>
-      <w:proofErr w:type="spellEnd"/>
-      <w:r>
-        <w:rPr>
-          <w:rFonts w:ascii="Century Gothic" w:hAnsi="Century Gothic"/>
-          <w:sz w:val="20"/>
-          <w:szCs w:val="20"/>
-        </w:rPr>
-        <w:t> ». Ensuite, la bouche « for » permet au programme d’obtenir toutes les valeurs d’humidex en fonction des variables d’humidité et de température</w:t>
+        <w:t>Calculer l’indice humidex par rapport au temps est possible toujours par la mise en place de liste pour les abscisses (temps) et ordonnées (humidex) géré par des boucles « while ». Ensuite, la bouche « for » permet au programme d’obtenir toutes les valeurs d’humidex en fonction des variables d’humidité et de température</w:t>
       </w:r>
       <w:r>
         <w:rPr>
@@ -2037,25 +1378,7 @@
           <w:sz w:val="20"/>
           <w:szCs w:val="20"/>
         </w:rPr>
-        <w:t>variables, nous cherchons tout d’abord à identifier les deux couples dans le CSV, d’où l’utilisation des deux première boucles « </w:t>
-      </w:r>
-      <w:proofErr w:type="spellStart"/>
-      <w:r>
-        <w:rPr>
-          <w:rFonts w:ascii="Century Gothic" w:hAnsi="Century Gothic"/>
-          <w:sz w:val="20"/>
-          <w:szCs w:val="20"/>
-        </w:rPr>
-        <w:t>while</w:t>
-      </w:r>
-      <w:proofErr w:type="spellEnd"/>
-      <w:r>
-        <w:rPr>
-          <w:rFonts w:ascii="Century Gothic" w:hAnsi="Century Gothic"/>
-          <w:sz w:val="20"/>
-          <w:szCs w:val="20"/>
-        </w:rPr>
-        <w:t xml:space="preserve"> ». Puis </w:t>
+        <w:t xml:space="preserve">variables, nous cherchons tout d’abord à identifier les deux couples dans le CSV, d’où l’utilisation des deux première boucles « while ». Puis </w:t>
       </w:r>
       <w:r>
         <w:rPr>
@@ -2303,43 +1626,129 @@
           <w:sz w:val="20"/>
           <w:szCs w:val="20"/>
         </w:rPr>
+        <w:t>« erreur_lum()</w:t>
+      </w:r>
+      <w:r>
+        <w:rPr>
+          <w:rFonts w:ascii="Century Gothic" w:hAnsi="Century Gothic"/>
+          <w:sz w:val="20"/>
+          <w:szCs w:val="20"/>
+        </w:rPr>
+        <w:t> :</w:t>
+      </w:r>
+      <w:r>
+        <w:rPr>
+          <w:rFonts w:ascii="Century Gothic" w:hAnsi="Century Gothic"/>
+          <w:sz w:val="20"/>
+          <w:szCs w:val="20"/>
+        </w:rPr>
+        <w:t> »</w:t>
+      </w:r>
+    </w:p>
+    <w:p>
+      <w:pPr>
+        <w:rPr>
+          <w:rFonts w:ascii="Century Gothic" w:hAnsi="Century Gothic"/>
+          <w:sz w:val="20"/>
+          <w:szCs w:val="20"/>
+        </w:rPr>
+      </w:pPr>
+      <w:r>
+        <w:rPr>
+          <w:rFonts w:ascii="Century Gothic" w:hAnsi="Century Gothic"/>
+          <w:sz w:val="20"/>
+          <w:szCs w:val="20"/>
+        </w:rPr>
+        <w:t xml:space="preserve">On remarque dans les données que la lumière des bureaux s'allume aux </w:t>
+      </w:r>
+      <w:r>
+        <w:rPr>
+          <w:rFonts w:ascii="Century Gothic" w:hAnsi="Century Gothic"/>
+          <w:sz w:val="20"/>
+          <w:szCs w:val="20"/>
+        </w:rPr>
+        <w:t>alentours</w:t>
+      </w:r>
+      <w:r>
+        <w:rPr>
+          <w:rFonts w:ascii="Century Gothic" w:hAnsi="Century Gothic"/>
+          <w:sz w:val="20"/>
+          <w:szCs w:val="20"/>
+        </w:rPr>
+        <w:t xml:space="preserve"> de 7h45 tous les matins et s'éteint vers 20h40 le soir. Cependant, il peut arriver qu'il y ait de la lumière détectée entre 20h40 et 7h45 sans pour autant que ce soit une erreur (sûrement de la lumière issue de l'extérieur) : captation de lumière faible (&lt; 10) et non régulière. Considérons qu'il y a une erreur pour toute captation &gt; 30 et pour toute captation de lumière sur 3 échantillons de suite entre 22h et 7h (si on prend en compte les gens qui peuvent arriver plus tôt ou repartir plus tard). Pour un souci de lisibilité, on ne montrera qu'une erreur par jour s’il y en a.</w:t>
+      </w:r>
+    </w:p>
+    <w:p>
+      <w:pPr>
+        <w:rPr>
+          <w:rFonts w:ascii="Century Gothic" w:hAnsi="Century Gothic"/>
+          <w:sz w:val="20"/>
+          <w:szCs w:val="20"/>
+        </w:rPr>
+      </w:pPr>
+      <w:r>
+        <w:rPr>
+          <w:rFonts w:ascii="Century Gothic" w:hAnsi="Century Gothic"/>
+          <w:sz w:val="20"/>
+          <w:szCs w:val="20"/>
+        </w:rPr>
+        <w:t xml:space="preserve">Pour ce </w:t>
+      </w:r>
+      <w:r>
+        <w:rPr>
+          <w:rFonts w:ascii="Century Gothic" w:hAnsi="Century Gothic"/>
+          <w:sz w:val="20"/>
+          <w:szCs w:val="20"/>
+        </w:rPr>
+        <w:t>faire</w:t>
+      </w:r>
+      <w:r>
+        <w:rPr>
+          <w:rFonts w:ascii="Century Gothic" w:hAnsi="Century Gothic"/>
+          <w:sz w:val="20"/>
+          <w:szCs w:val="20"/>
+        </w:rPr>
+        <w:t xml:space="preserve">, le programme délimites jours que nous avons (du 11 au 25 Aout). Puis </w:t>
+      </w:r>
+      <w:r>
+        <w:rPr>
+          <w:rFonts w:ascii="Century Gothic" w:hAnsi="Century Gothic"/>
+          <w:sz w:val="20"/>
+          <w:szCs w:val="20"/>
+        </w:rPr>
+        <w:t xml:space="preserve">pour </w:t>
+      </w:r>
+      <w:r>
+        <w:rPr>
+          <w:rFonts w:ascii="Century Gothic" w:hAnsi="Century Gothic"/>
+          <w:sz w:val="20"/>
+          <w:szCs w:val="20"/>
+        </w:rPr>
+        <w:t xml:space="preserve">trouver les erreurs qui se produisent </w:t>
+      </w:r>
+      <w:r>
+        <w:rPr>
+          <w:rFonts w:ascii="Century Gothic" w:hAnsi="Century Gothic"/>
+          <w:sz w:val="20"/>
+          <w:szCs w:val="20"/>
+        </w:rPr>
+        <w:t xml:space="preserve">la nuit, il met en place une boucle </w:t>
+      </w:r>
+      <w:r>
+        <w:rPr>
+          <w:rFonts w:ascii="Century Gothic" w:hAnsi="Century Gothic"/>
+          <w:sz w:val="20"/>
+          <w:szCs w:val="20"/>
+        </w:rPr>
         <w:t>« </w:t>
       </w:r>
-      <w:proofErr w:type="spellStart"/>
-      <w:proofErr w:type="gramStart"/>
-      <w:r>
-        <w:rPr>
-          <w:rFonts w:ascii="Century Gothic" w:hAnsi="Century Gothic"/>
-          <w:sz w:val="20"/>
-          <w:szCs w:val="20"/>
-        </w:rPr>
-        <w:t>erreur</w:t>
-      </w:r>
-      <w:proofErr w:type="gramEnd"/>
-      <w:r>
-        <w:rPr>
-          <w:rFonts w:ascii="Century Gothic" w:hAnsi="Century Gothic"/>
-          <w:sz w:val="20"/>
-          <w:szCs w:val="20"/>
-        </w:rPr>
-        <w:t>_lum</w:t>
-      </w:r>
-      <w:proofErr w:type="spellEnd"/>
-      <w:r>
-        <w:rPr>
-          <w:rFonts w:ascii="Century Gothic" w:hAnsi="Century Gothic"/>
-          <w:sz w:val="20"/>
-          <w:szCs w:val="20"/>
-        </w:rPr>
-        <w:t>()</w:t>
-      </w:r>
-      <w:r>
-        <w:rPr>
-          <w:rFonts w:ascii="Century Gothic" w:hAnsi="Century Gothic"/>
-          <w:sz w:val="20"/>
-          <w:szCs w:val="20"/>
-        </w:rPr>
-        <w:t> :</w:t>
+      <w:r>
+        <w:rPr>
+          <w:rFonts w:ascii="Century Gothic" w:hAnsi="Century Gothic"/>
+          <w:sz w:val="20"/>
+          <w:szCs w:val="20"/>
+        </w:rPr>
+        <w:t>while</w:t>
       </w:r>
       <w:r>
         <w:rPr>
@@ -2349,195 +1758,6 @@
         </w:rPr>
         <w:t> »</w:t>
       </w:r>
-    </w:p>
-    <w:p>
-      <w:pPr>
-        <w:rPr>
-          <w:rFonts w:ascii="Century Gothic" w:hAnsi="Century Gothic"/>
-          <w:sz w:val="20"/>
-          <w:szCs w:val="20"/>
-        </w:rPr>
-      </w:pPr>
-      <w:r>
-        <w:rPr>
-          <w:rFonts w:ascii="Century Gothic" w:hAnsi="Century Gothic"/>
-          <w:sz w:val="20"/>
-          <w:szCs w:val="20"/>
-        </w:rPr>
-        <w:t>On</w:t>
-      </w:r>
-      <w:r>
-        <w:rPr>
-          <w:rFonts w:ascii="Century Gothic" w:hAnsi="Century Gothic"/>
-          <w:sz w:val="20"/>
-          <w:szCs w:val="20"/>
-        </w:rPr>
-        <w:t xml:space="preserve"> remarque dans les données que la lumière </w:t>
-      </w:r>
-      <w:r>
-        <w:rPr>
-          <w:rFonts w:ascii="Century Gothic" w:hAnsi="Century Gothic"/>
-          <w:sz w:val="20"/>
-          <w:szCs w:val="20"/>
-        </w:rPr>
-        <w:t>des bureaux</w:t>
-      </w:r>
-      <w:r>
-        <w:rPr>
-          <w:rFonts w:ascii="Century Gothic" w:hAnsi="Century Gothic"/>
-          <w:sz w:val="20"/>
-          <w:szCs w:val="20"/>
-        </w:rPr>
-        <w:t xml:space="preserve"> s'allume aux </w:t>
-      </w:r>
-      <w:r>
-        <w:rPr>
-          <w:rFonts w:ascii="Century Gothic" w:hAnsi="Century Gothic"/>
-          <w:sz w:val="20"/>
-          <w:szCs w:val="20"/>
-        </w:rPr>
-        <w:t>alentours</w:t>
-      </w:r>
-      <w:r>
-        <w:rPr>
-          <w:rFonts w:ascii="Century Gothic" w:hAnsi="Century Gothic"/>
-          <w:sz w:val="20"/>
-          <w:szCs w:val="20"/>
-        </w:rPr>
-        <w:t xml:space="preserve"> de 7h45 tous les matins et s'éteint vers 20h40 le soir. Cependant, il peut arriver qu'il y ait de la lumière détectée entre 20h40 et 7h45 sans pour autant que ce soit une erreur (sûrement de la lumière issue de l'extérieur) : captation de lumière faible (&lt; 10) et non régulière. Considérons qu'il y a une erreur pour toute captation &gt; 30 et pour toute captation de lumière sur 3 </w:t>
-      </w:r>
-      <w:r>
-        <w:rPr>
-          <w:rFonts w:ascii="Century Gothic" w:hAnsi="Century Gothic"/>
-          <w:sz w:val="20"/>
-          <w:szCs w:val="20"/>
-        </w:rPr>
-        <w:t>échantillons</w:t>
-      </w:r>
-      <w:r>
-        <w:rPr>
-          <w:rFonts w:ascii="Century Gothic" w:hAnsi="Century Gothic"/>
-          <w:sz w:val="20"/>
-          <w:szCs w:val="20"/>
-        </w:rPr>
-        <w:t xml:space="preserve"> de suite entre 22h et 7h (si on prend en compte les gens qui peuvent arriver plus tôt ou repartir plus tard). Pour </w:t>
-      </w:r>
-      <w:r>
-        <w:rPr>
-          <w:rFonts w:ascii="Century Gothic" w:hAnsi="Century Gothic"/>
-          <w:sz w:val="20"/>
-          <w:szCs w:val="20"/>
-        </w:rPr>
-        <w:t>un souci</w:t>
-      </w:r>
-      <w:r>
-        <w:rPr>
-          <w:rFonts w:ascii="Century Gothic" w:hAnsi="Century Gothic"/>
-          <w:sz w:val="20"/>
-          <w:szCs w:val="20"/>
-        </w:rPr>
-        <w:t xml:space="preserve"> de lisibilité, on ne montrera qu'une erreur par jour </w:t>
-      </w:r>
-      <w:r>
-        <w:rPr>
-          <w:rFonts w:ascii="Century Gothic" w:hAnsi="Century Gothic"/>
-          <w:sz w:val="20"/>
-          <w:szCs w:val="20"/>
-        </w:rPr>
-        <w:t>s’il</w:t>
-      </w:r>
-      <w:r>
-        <w:rPr>
-          <w:rFonts w:ascii="Century Gothic" w:hAnsi="Century Gothic"/>
-          <w:sz w:val="20"/>
-          <w:szCs w:val="20"/>
-        </w:rPr>
-        <w:t xml:space="preserve"> y en a.</w:t>
-      </w:r>
-    </w:p>
-    <w:p>
-      <w:pPr>
-        <w:rPr>
-          <w:rFonts w:ascii="Century Gothic" w:hAnsi="Century Gothic"/>
-          <w:sz w:val="20"/>
-          <w:szCs w:val="20"/>
-        </w:rPr>
-      </w:pPr>
-      <w:r>
-        <w:rPr>
-          <w:rFonts w:ascii="Century Gothic" w:hAnsi="Century Gothic"/>
-          <w:sz w:val="20"/>
-          <w:szCs w:val="20"/>
-        </w:rPr>
-        <w:lastRenderedPageBreak/>
-        <w:t xml:space="preserve">Pour ce </w:t>
-      </w:r>
-      <w:r>
-        <w:rPr>
-          <w:rFonts w:ascii="Century Gothic" w:hAnsi="Century Gothic"/>
-          <w:sz w:val="20"/>
-          <w:szCs w:val="20"/>
-        </w:rPr>
-        <w:t>faire</w:t>
-      </w:r>
-      <w:r>
-        <w:rPr>
-          <w:rFonts w:ascii="Century Gothic" w:hAnsi="Century Gothic"/>
-          <w:sz w:val="20"/>
-          <w:szCs w:val="20"/>
-        </w:rPr>
-        <w:t xml:space="preserve">, le programme délimites jours que nous avons (du 11 au 25 Aout). Puis </w:t>
-      </w:r>
-      <w:r>
-        <w:rPr>
-          <w:rFonts w:ascii="Century Gothic" w:hAnsi="Century Gothic"/>
-          <w:sz w:val="20"/>
-          <w:szCs w:val="20"/>
-        </w:rPr>
-        <w:t xml:space="preserve">pour </w:t>
-      </w:r>
-      <w:r>
-        <w:rPr>
-          <w:rFonts w:ascii="Century Gothic" w:hAnsi="Century Gothic"/>
-          <w:sz w:val="20"/>
-          <w:szCs w:val="20"/>
-        </w:rPr>
-        <w:t xml:space="preserve">trouver les erreurs qui se produisent </w:t>
-      </w:r>
-      <w:r>
-        <w:rPr>
-          <w:rFonts w:ascii="Century Gothic" w:hAnsi="Century Gothic"/>
-          <w:sz w:val="20"/>
-          <w:szCs w:val="20"/>
-        </w:rPr>
-        <w:t xml:space="preserve">la nuit, il met en place une boucle </w:t>
-      </w:r>
-      <w:r>
-        <w:rPr>
-          <w:rFonts w:ascii="Century Gothic" w:hAnsi="Century Gothic"/>
-          <w:sz w:val="20"/>
-          <w:szCs w:val="20"/>
-        </w:rPr>
-        <w:t>« </w:t>
-      </w:r>
-      <w:proofErr w:type="spellStart"/>
-      <w:r>
-        <w:rPr>
-          <w:rFonts w:ascii="Century Gothic" w:hAnsi="Century Gothic"/>
-          <w:sz w:val="20"/>
-          <w:szCs w:val="20"/>
-        </w:rPr>
-        <w:t>while</w:t>
-      </w:r>
-      <w:proofErr w:type="spellEnd"/>
-      <w:r>
-        <w:rPr>
-          <w:rFonts w:ascii="Century Gothic" w:hAnsi="Century Gothic"/>
-          <w:sz w:val="20"/>
-          <w:szCs w:val="20"/>
-        </w:rPr>
-        <w:t> »</w:t>
-      </w:r>
       <w:r>
         <w:rPr>
           <w:rFonts w:ascii="Century Gothic" w:hAnsi="Century Gothic"/>
@@ -2568,6 +1788,14 @@
           <w:sz w:val="20"/>
           <w:szCs w:val="20"/>
         </w:rPr>
+        <w:t xml:space="preserve">de </w:t>
+      </w:r>
+      <w:r>
+        <w:rPr>
+          <w:rFonts w:ascii="Century Gothic" w:hAnsi="Century Gothic"/>
+          <w:sz w:val="20"/>
+          <w:szCs w:val="20"/>
+        </w:rPr>
         <w:t>séparer</w:t>
       </w:r>
       <w:r>
@@ -2584,25 +1812,7 @@
           <w:sz w:val="20"/>
           <w:szCs w:val="20"/>
         </w:rPr>
-        <w:t>développe deux boucles « </w:t>
-      </w:r>
-      <w:proofErr w:type="spellStart"/>
-      <w:r>
-        <w:rPr>
-          <w:rFonts w:ascii="Century Gothic" w:hAnsi="Century Gothic"/>
-          <w:sz w:val="20"/>
-          <w:szCs w:val="20"/>
-        </w:rPr>
-        <w:t>while</w:t>
-      </w:r>
-      <w:proofErr w:type="spellEnd"/>
-      <w:r>
-        <w:rPr>
-          <w:rFonts w:ascii="Century Gothic" w:hAnsi="Century Gothic"/>
-          <w:sz w:val="20"/>
-          <w:szCs w:val="20"/>
-        </w:rPr>
-        <w:t> » distinctes mais similaire</w:t>
+        <w:t>développe deux boucles « while » distinctes mais similaire</w:t>
       </w:r>
       <w:r>
         <w:rPr>
@@ -2699,25 +1909,7 @@
           <w:sz w:val="20"/>
           <w:szCs w:val="20"/>
         </w:rPr>
-        <w:t>Ensuite, le programme affiche la courbe « </w:t>
-      </w:r>
-      <w:proofErr w:type="spellStart"/>
-      <w:r>
-        <w:rPr>
-          <w:rFonts w:ascii="Century Gothic" w:hAnsi="Century Gothic"/>
-          <w:sz w:val="20"/>
-          <w:szCs w:val="20"/>
-        </w:rPr>
-        <w:t>lum</w:t>
-      </w:r>
-      <w:proofErr w:type="spellEnd"/>
-      <w:r>
-        <w:rPr>
-          <w:rFonts w:ascii="Century Gothic" w:hAnsi="Century Gothic"/>
-          <w:sz w:val="20"/>
-          <w:szCs w:val="20"/>
-        </w:rPr>
-        <w:t> » en fonction du temps</w:t>
+        <w:t>Ensuite, le programme affiche la courbe « lum » en fonction du temps</w:t>
       </w:r>
       <w:r>
         <w:rPr>
@@ -2772,102 +1964,116 @@
           <w:sz w:val="20"/>
           <w:szCs w:val="20"/>
         </w:rPr>
-        <w:t>« </w:t>
-      </w:r>
-      <w:proofErr w:type="spellStart"/>
-      <w:proofErr w:type="gramStart"/>
-      <w:r>
-        <w:rPr>
-          <w:rFonts w:ascii="Century Gothic" w:hAnsi="Century Gothic"/>
-          <w:sz w:val="20"/>
-          <w:szCs w:val="20"/>
-        </w:rPr>
-        <w:t>erreur</w:t>
-      </w:r>
-      <w:proofErr w:type="gramEnd"/>
-      <w:r>
-        <w:rPr>
-          <w:rFonts w:ascii="Century Gothic" w:hAnsi="Century Gothic"/>
-          <w:sz w:val="20"/>
-          <w:szCs w:val="20"/>
-        </w:rPr>
-        <w:t>_humidity</w:t>
-      </w:r>
-      <w:proofErr w:type="spellEnd"/>
-      <w:r>
-        <w:rPr>
-          <w:rFonts w:ascii="Century Gothic" w:hAnsi="Century Gothic"/>
-          <w:sz w:val="20"/>
-          <w:szCs w:val="20"/>
-        </w:rPr>
-        <w:t>() :</w:t>
-      </w:r>
-      <w:r>
-        <w:rPr>
-          <w:rFonts w:ascii="Century Gothic" w:hAnsi="Century Gothic"/>
-          <w:sz w:val="20"/>
-          <w:szCs w:val="20"/>
-        </w:rPr>
-        <w:t> »</w:t>
-      </w:r>
-    </w:p>
-    <w:p>
-      <w:pPr>
-        <w:rPr>
-          <w:rFonts w:ascii="Century Gothic" w:hAnsi="Century Gothic"/>
-          <w:sz w:val="20"/>
-          <w:szCs w:val="20"/>
-        </w:rPr>
-      </w:pPr>
-      <w:r>
-        <w:rPr>
-          <w:rFonts w:ascii="Century Gothic" w:hAnsi="Century Gothic"/>
-          <w:sz w:val="20"/>
-          <w:szCs w:val="20"/>
-        </w:rPr>
-        <w:t xml:space="preserve">Normalement, l'humidité relative et la température ont un comportement miroir, c'est </w:t>
-      </w:r>
-      <w:proofErr w:type="spellStart"/>
-      <w:proofErr w:type="gramStart"/>
-      <w:r>
-        <w:rPr>
-          <w:rFonts w:ascii="Century Gothic" w:hAnsi="Century Gothic"/>
-          <w:sz w:val="20"/>
-          <w:szCs w:val="20"/>
-        </w:rPr>
-        <w:t>a</w:t>
-      </w:r>
-      <w:proofErr w:type="spellEnd"/>
-      <w:proofErr w:type="gramEnd"/>
-      <w:r>
-        <w:rPr>
-          <w:rFonts w:ascii="Century Gothic" w:hAnsi="Century Gothic"/>
-          <w:sz w:val="20"/>
-          <w:szCs w:val="20"/>
-        </w:rPr>
-        <w:t xml:space="preserve"> dire h augmente quand t décroit et réciproquement. Cependant, on observe dans les données qu'il y a une zone ou cela n'est pas vérifié. Le but est de faire un programme capable de déceler ces zones. On choisit de relever comme erreur tous les points tels que </w:t>
-      </w:r>
-      <w:proofErr w:type="spellStart"/>
-      <w:r>
-        <w:rPr>
-          <w:rFonts w:ascii="Century Gothic" w:hAnsi="Century Gothic"/>
-          <w:sz w:val="20"/>
-          <w:szCs w:val="20"/>
-        </w:rPr>
-        <w:t>humlidity</w:t>
-      </w:r>
-      <w:proofErr w:type="spellEnd"/>
-      <w:r>
-        <w:rPr>
-          <w:rFonts w:ascii="Century Gothic" w:hAnsi="Century Gothic"/>
-          <w:sz w:val="20"/>
-          <w:szCs w:val="20"/>
-        </w:rPr>
-        <w:t xml:space="preserve"> et temp ont des sens de variation identiques deux fois de suite.</w:t>
-      </w:r>
-    </w:p>
-    <w:p>
-      <w:pPr>
+        <w:t>« erreur_humidity() : »</w:t>
+      </w:r>
+    </w:p>
+    <w:p>
+      <w:pPr>
+        <w:rPr>
+          <w:rFonts w:ascii="Century Gothic" w:hAnsi="Century Gothic"/>
+          <w:sz w:val="20"/>
+          <w:szCs w:val="20"/>
+        </w:rPr>
+      </w:pPr>
+      <w:r>
+        <w:rPr>
+          <w:rFonts w:ascii="Century Gothic" w:hAnsi="Century Gothic"/>
+          <w:sz w:val="20"/>
+          <w:szCs w:val="20"/>
+        </w:rPr>
+        <w:t>Normalement, l'humidité relative et la température ont un comportement miroir, c'est a dire h augmente quand t décroit et réciproquement. Cependant, on observe dans les données qu'il y a une zone ou cela n'est pas vérifié. Le but est de faire un programme capable de déceler ces zones. On choisit de relever comme erreur tous les points tels que humlidity et temp ont des sens de variation identiques deux fois de suite.</w:t>
+      </w:r>
+    </w:p>
+    <w:p>
+      <w:pPr>
+        <w:rPr>
+          <w:rFonts w:ascii="Century Gothic" w:hAnsi="Century Gothic"/>
+          <w:sz w:val="20"/>
+          <w:szCs w:val="20"/>
+        </w:rPr>
+      </w:pPr>
+      <w:r>
+        <w:rPr>
+          <w:rFonts w:ascii="Century Gothic" w:hAnsi="Century Gothic"/>
+          <w:sz w:val="20"/>
+          <w:szCs w:val="20"/>
+        </w:rPr>
+        <w:lastRenderedPageBreak/>
+        <w:t xml:space="preserve">Pour ce faire, </w:t>
+      </w:r>
+      <w:r>
+        <w:rPr>
+          <w:rFonts w:ascii="Century Gothic" w:hAnsi="Century Gothic"/>
+          <w:sz w:val="20"/>
+          <w:szCs w:val="20"/>
+        </w:rPr>
+        <w:t>nous avons d’abord comparé le sens de variations des courbes « humidity » et « temp » puis relevé les points où ce sens est identique pour les deux courbes (alors qu’il devrait être opposé). Ces points étant relativement nombreux, nous avons décidé de relever uniquement les points où le sens de variation est différent deux fois de suite. Nous avons programmé cela à l’aide d’une boucle « while » qui remplit la liste des erreurs.</w:t>
+      </w:r>
+      <w:r>
+        <w:rPr>
+          <w:rFonts w:ascii="Century Gothic" w:hAnsi="Century Gothic"/>
+          <w:sz w:val="20"/>
+          <w:szCs w:val="20"/>
+        </w:rPr>
+        <w:br/>
+      </w:r>
+      <w:r>
+        <w:rPr>
+          <w:rFonts w:ascii="Century Gothic" w:hAnsi="Century Gothic"/>
+          <w:sz w:val="20"/>
+          <w:szCs w:val="20"/>
+        </w:rPr>
+        <w:t>Ensuite, le programme affiche la courbe « </w:t>
+      </w:r>
+      <w:r>
+        <w:rPr>
+          <w:rFonts w:ascii="Century Gothic" w:hAnsi="Century Gothic"/>
+          <w:sz w:val="20"/>
+          <w:szCs w:val="20"/>
+        </w:rPr>
+        <w:t>humidity</w:t>
+      </w:r>
+      <w:r>
+        <w:rPr>
+          <w:rFonts w:ascii="Century Gothic" w:hAnsi="Century Gothic"/>
+          <w:sz w:val="20"/>
+          <w:szCs w:val="20"/>
+        </w:rPr>
+        <w:t> » en fonction du temps. Enfin à l’aide d’une boucle « for » des flèches montants les erreurs apparaissent.</w:t>
+      </w:r>
+      <w:r>
+        <w:rPr>
+          <w:rFonts w:ascii="Century Gothic" w:hAnsi="Century Gothic"/>
+          <w:sz w:val="20"/>
+          <w:szCs w:val="20"/>
+        </w:rPr>
+        <w:br/>
+        <w:t xml:space="preserve">L’algorithme s’achève en affichant la courbe en </w:t>
+      </w:r>
+      <w:r>
+        <w:rPr>
+          <w:rFonts w:ascii="Century Gothic" w:hAnsi="Century Gothic"/>
+          <w:sz w:val="20"/>
+          <w:szCs w:val="20"/>
+        </w:rPr>
+        <w:t>fonction</w:t>
+      </w:r>
+      <w:r>
+        <w:rPr>
+          <w:rFonts w:ascii="Century Gothic" w:hAnsi="Century Gothic"/>
+          <w:sz w:val="20"/>
+          <w:szCs w:val="20"/>
+        </w:rPr>
+        <w:t xml:space="preserve"> du temps avec les flèches et un titre.</w:t>
+      </w:r>
+    </w:p>
+    <w:p>
+      <w:pPr>
+        <w:pStyle w:val="Paragraphedeliste"/>
+        <w:numPr>
+          <w:ilvl w:val="0"/>
+          <w:numId w:val="7"/>
+        </w:numPr>
         <w:rPr>
           <w:rFonts w:ascii="Century Gothic" w:hAnsi="Century Gothic"/>
           <w:sz w:val="18"/>
@@ -2880,7 +2086,114 @@
           <w:sz w:val="20"/>
           <w:szCs w:val="20"/>
         </w:rPr>
-        <w:t xml:space="preserve">Pour ce faire, </w:t>
+        <w:t>« erreur_co2() : »</w:t>
+      </w:r>
+    </w:p>
+    <w:p>
+      <w:pPr>
+        <w:rPr>
+          <w:rFonts w:ascii="Century Gothic" w:hAnsi="Century Gothic"/>
+          <w:sz w:val="20"/>
+          <w:szCs w:val="20"/>
+        </w:rPr>
+      </w:pPr>
+      <w:r>
+        <w:rPr>
+          <w:rFonts w:ascii="Century Gothic" w:hAnsi="Century Gothic"/>
+          <w:sz w:val="20"/>
+          <w:szCs w:val="20"/>
+        </w:rPr>
+        <w:t>D'après l'étude graphique, on constate que l</w:t>
+      </w:r>
+      <w:r>
+        <w:rPr>
+          <w:rFonts w:ascii="Century Gothic" w:hAnsi="Century Gothic"/>
+          <w:sz w:val="20"/>
+          <w:szCs w:val="20"/>
+        </w:rPr>
+        <w:t>a</w:t>
+      </w:r>
+      <w:r>
+        <w:rPr>
+          <w:rFonts w:ascii="Century Gothic" w:hAnsi="Century Gothic"/>
+          <w:sz w:val="20"/>
+          <w:szCs w:val="20"/>
+        </w:rPr>
+        <w:t xml:space="preserve"> quantité de co2 est anormalement élevé certains jours. D'après les données, on considère qu'</w:t>
+      </w:r>
+      <w:r>
+        <w:rPr>
+          <w:rFonts w:ascii="Century Gothic" w:hAnsi="Century Gothic"/>
+          <w:sz w:val="20"/>
+          <w:szCs w:val="20"/>
+        </w:rPr>
+        <w:t>au-dessus</w:t>
+      </w:r>
+      <w:r>
+        <w:rPr>
+          <w:rFonts w:ascii="Century Gothic" w:hAnsi="Century Gothic"/>
+          <w:sz w:val="20"/>
+          <w:szCs w:val="20"/>
+        </w:rPr>
+        <w:t xml:space="preserve"> de 650 ptm, la quantité de co2 est anormale.</w:t>
+      </w:r>
+      <w:r>
+        <w:rPr>
+          <w:rFonts w:ascii="Century Gothic" w:hAnsi="Century Gothic"/>
+          <w:sz w:val="20"/>
+          <w:szCs w:val="20"/>
+        </w:rPr>
+        <w:t xml:space="preserve"> Notre programme a donc pour objectif de relever et indiquer les pics anormaux.</w:t>
+      </w:r>
+      <w:r>
+        <w:rPr>
+          <w:rFonts w:ascii="Century Gothic" w:hAnsi="Century Gothic"/>
+          <w:sz w:val="20"/>
+          <w:szCs w:val="20"/>
+        </w:rPr>
+        <w:br/>
+        <w:t>Pour ce faire, on se sert d’une boucle « while » pour remplir la liste des erreurs.</w:t>
+      </w:r>
+      <w:r>
+        <w:rPr>
+          <w:rFonts w:ascii="Century Gothic" w:hAnsi="Century Gothic"/>
+          <w:sz w:val="20"/>
+          <w:szCs w:val="20"/>
+        </w:rPr>
+        <w:br/>
+      </w:r>
+      <w:r>
+        <w:rPr>
+          <w:rFonts w:ascii="Century Gothic" w:hAnsi="Century Gothic"/>
+          <w:sz w:val="20"/>
+          <w:szCs w:val="20"/>
+        </w:rPr>
+        <w:t>Ensuite, le programme affiche la courbe « </w:t>
+      </w:r>
+      <w:r>
+        <w:rPr>
+          <w:rFonts w:ascii="Century Gothic" w:hAnsi="Century Gothic"/>
+          <w:sz w:val="20"/>
+          <w:szCs w:val="20"/>
+        </w:rPr>
+        <w:t>co2</w:t>
+      </w:r>
+      <w:r>
+        <w:rPr>
+          <w:rFonts w:ascii="Century Gothic" w:hAnsi="Century Gothic"/>
+          <w:sz w:val="20"/>
+          <w:szCs w:val="20"/>
+        </w:rPr>
+        <w:t> » en fonction du temps. Enfin à l’aide d’une boucle « for » des flèches montants les erreurs apparaissent.</w:t>
+      </w:r>
+      <w:r>
+        <w:rPr>
+          <w:rFonts w:ascii="Century Gothic" w:hAnsi="Century Gothic"/>
+          <w:sz w:val="20"/>
+          <w:szCs w:val="20"/>
+        </w:rPr>
+        <w:br/>
+        <w:t>L’algorithme s’achève en affichant la courbe en fonction du temps avec les flèches et un titre.</w:t>
       </w:r>
       <w:r>
         <w:rPr>

</xml_diff>